<commit_message>
updated project requirements and initialized feasibility analysis
</commit_message>
<xml_diff>
--- a/documentation/requirements/Project_Requirements.docx
+++ b/documentation/requirements/Project_Requirements.docx
@@ -63,7 +63,19 @@
       </w:r>
       <w:proofErr w:type="spellEnd"/>
       <w:r>
-        <w:t xml:space="preserve">-ECCO workflow, it is reasonable to design a framework that divides the tasks across multiple units of software (containers) to prevent one unit of software from taking on a number or intensity of tasks that exceeds memory allocation and crashing. In turn, this necessitates a need for the units of software to communicate the output of these tasks with one another in real time which can be accomplished using a container orchestration platform. Since both the container orchestration platform and its containers are intended to run on user’s host machines, then, there need be host machine hardware and software considerations in the design of the product. </w:t>
+        <w:t xml:space="preserve">-ECCO workflow, it is reasonable to design a framework that divides the tasks across multiple units of software (containers) to prevent one unit of software from taking on a number or intensity of tasks that exceeds memory allocation and crashing. In turn, this necessitates a need for the units of software to communicate the output of these tasks with one another in real time which can be accomplished using a container orchestration platform. Since both the container orchestration platform and its containers are intended to run on user’s host machines, then, there </w:t>
+      </w:r>
+      <w:r>
+        <w:t xml:space="preserve">will likely </w:t>
+      </w:r>
+      <w:r>
+        <w:t xml:space="preserve">need </w:t>
+      </w:r>
+      <w:r>
+        <w:t xml:space="preserve">to </w:t>
+      </w:r>
+      <w:r>
+        <w:t xml:space="preserve">be host machine hardware and software considerations in the design of the product. </w:t>
       </w:r>
       <w:r>
         <w:rPr>
@@ -79,22 +91,13 @@
         </w:rPr>
         <w:t xml:space="preserve">In turn, each requirement will be denoted as either a subjective technical </w:t>
       </w:r>
-      <w:proofErr w:type="gramStart"/>
-      <w:r>
-        <w:rPr>
-          <w:b/>
-          <w:bCs/>
-        </w:rPr>
-        <w:t xml:space="preserve">requirement </w:t>
-      </w:r>
-      <w:r>
-        <w:rPr>
-          <w:b/>
-          <w:bCs/>
-        </w:rPr>
-        <w:t xml:space="preserve"> (</w:t>
-      </w:r>
-      <w:proofErr w:type="gramEnd"/>
+      <w:r>
+        <w:rPr>
+          <w:b/>
+          <w:bCs/>
+        </w:rPr>
+        <w:t>requirement (</w:t>
+      </w:r>
       <w:r>
         <w:rPr>
           <w:b/>
@@ -144,8 +147,6 @@
           <w:numId w:val="2"/>
         </w:numPr>
         <w:rPr>
-          <w:b/>
-          <w:bCs/>
           <w:i/>
           <w:iCs/>
         </w:rPr>
@@ -157,7 +158,69 @@
           <w:i/>
           <w:iCs/>
         </w:rPr>
-        <w:t>Portable Unit of Software (Containerization) System</w:t>
+        <w:t xml:space="preserve"> Containerization </w:t>
+      </w:r>
+      <w:r>
+        <w:rPr>
+          <w:b/>
+          <w:bCs/>
+          <w:i/>
+          <w:iCs/>
+        </w:rPr>
+        <w:t>Technology System</w:t>
+      </w:r>
+      <w:r>
+        <w:rPr>
+          <w:b/>
+          <w:bCs/>
+          <w:i/>
+          <w:iCs/>
+        </w:rPr>
+        <w:t xml:space="preserve">- </w:t>
+      </w:r>
+      <w:r>
+        <w:rPr>
+          <w:i/>
+          <w:iCs/>
+        </w:rPr>
+        <w:t xml:space="preserve">This designation specifically refers to the </w:t>
+      </w:r>
+      <w:r>
+        <w:rPr>
+          <w:i/>
+          <w:iCs/>
+        </w:rPr>
+        <w:t xml:space="preserve">open-source </w:t>
+      </w:r>
+      <w:r>
+        <w:rPr>
+          <w:i/>
+          <w:iCs/>
+        </w:rPr>
+        <w:t>container platform itself that the containers will be built from</w:t>
+      </w:r>
+      <w:r>
+        <w:rPr>
+          <w:i/>
+          <w:iCs/>
+        </w:rPr>
+        <w:t xml:space="preserve"> (such as Docker, Ansible, Puppet, etc. and these packages' dependencies including engines, daemons, </w:t>
+      </w:r>
+      <w:proofErr w:type="spellStart"/>
+      <w:r>
+        <w:rPr>
+          <w:i/>
+          <w:iCs/>
+        </w:rPr>
+        <w:t>etc</w:t>
+      </w:r>
+      <w:proofErr w:type="spellEnd"/>
+      <w:r>
+        <w:rPr>
+          <w:i/>
+          <w:iCs/>
+        </w:rPr>
+        <w:t>)</w:t>
       </w:r>
     </w:p>
     <w:p>
@@ -199,7 +262,10 @@
         </w:numPr>
       </w:pPr>
       <w:r>
-        <w:t xml:space="preserve">Containerization system shall come packaged with </w:t>
+        <w:t xml:space="preserve">Containerization system shall </w:t>
+      </w:r>
+      <w:r>
+        <w:t xml:space="preserve">allow for the installation of ECCO and </w:t>
       </w:r>
       <w:proofErr w:type="spellStart"/>
       <w:r>
@@ -207,7 +273,10 @@
       </w:r>
       <w:proofErr w:type="spellEnd"/>
       <w:r>
-        <w:t xml:space="preserve"> and ECCO libraries and their dependencies for building, running, and interpreting results from model problems </w:t>
+        <w:t xml:space="preserve"> libraries </w:t>
+      </w:r>
+      <w:r>
+        <w:t xml:space="preserve">and their dependencies for building, running, and interpreting results from model problems </w:t>
       </w:r>
     </w:p>
     <w:p>
@@ -225,7 +294,6 @@
         </w:numPr>
       </w:pPr>
       <w:r>
-        <w:lastRenderedPageBreak/>
         <w:t xml:space="preserve">Where automation is not possible, containerization system shall be able to be easily configured by end user to communicate with host machine for completing tasks in workflow (for example, through </w:t>
       </w:r>
       <w:proofErr w:type="spellStart"/>
@@ -262,6 +330,15 @@
       <w:r>
         <w:t>Containerization system shall be documented with user guide that enables straightforward replication of steps necessary to execute tasks in workflow</w:t>
       </w:r>
+      <w:r>
+        <w:t xml:space="preserve"> of final product(s) (</w:t>
+      </w:r>
+      <w:r>
+        <w:rPr>
+          <w:highlight w:val="yellow"/>
+        </w:rPr>
+        <w:t>CR)</w:t>
+      </w:r>
     </w:p>
     <w:p>
       <w:pPr>
@@ -278,18 +355,28 @@
         </w:numPr>
       </w:pPr>
       <w:r>
-        <w:t>Containerization system shall be open source with readily available documentation for the end user</w:t>
-      </w:r>
-    </w:p>
-    <w:p/>
-    <w:p/>
-    <w:p>
-      <w:pPr>
-        <w:pStyle w:val="ListParagraph"/>
-        <w:numPr>
-          <w:ilvl w:val="0"/>
-          <w:numId w:val="2"/>
-        </w:numPr>
+        <w:t xml:space="preserve">Containerization system shall be open source with readily available documentation for </w:t>
+      </w:r>
+      <w:r>
+        <w:t xml:space="preserve">the developer </w:t>
+      </w:r>
+      <w:r>
+        <w:rPr>
+          <w:highlight w:val="yellow"/>
+        </w:rPr>
+        <w:t>(CR)</w:t>
+      </w:r>
+    </w:p>
+    <w:p/>
+    <w:p>
+      <w:r>
+        <w:tab/>
+      </w:r>
+    </w:p>
+    <w:p/>
+    <w:p>
+      <w:pPr>
+        <w:ind w:left="720"/>
         <w:rPr>
           <w:b/>
           <w:bCs/>
@@ -304,7 +391,43 @@
           <w:i/>
           <w:iCs/>
         </w:rPr>
-        <w:t>Container Orchestration System</w:t>
+        <w:t>2</w:t>
+      </w:r>
+      <w:r>
+        <w:rPr>
+          <w:b/>
+          <w:bCs/>
+          <w:i/>
+          <w:iCs/>
+        </w:rPr>
+        <w:t xml:space="preserve">. </w:t>
+      </w:r>
+      <w:r>
+        <w:rPr>
+          <w:b/>
+          <w:bCs/>
+          <w:i/>
+          <w:iCs/>
+        </w:rPr>
+        <w:t xml:space="preserve">Container Orchestration </w:t>
+      </w:r>
+      <w:r>
+        <w:rPr>
+          <w:b/>
+          <w:bCs/>
+          <w:i/>
+          <w:iCs/>
+        </w:rPr>
+        <w:t xml:space="preserve">Technology </w:t>
+      </w:r>
+      <w:r>
+        <w:rPr>
+          <w:b/>
+          <w:bCs/>
+          <w:i/>
+          <w:iCs/>
+        </w:rPr>
+        <w:t>System</w:t>
       </w:r>
     </w:p>
     <w:p>
@@ -321,20 +444,11 @@
         </w:numPr>
       </w:pPr>
       <w:r>
-        <w:t>Container</w:t>
-      </w:r>
-      <w:r>
-        <w:t xml:space="preserve"> orchestration</w:t>
-      </w:r>
-      <w:r>
-        <w:t xml:space="preserve"> system shall be compatible with most frequently used host machine platforms, architectures, and operating systems</w:t>
-      </w:r>
-    </w:p>
-    <w:p>
-      <w:pPr>
-        <w:pStyle w:val="ListParagraph"/>
-        <w:ind w:left="1440"/>
-      </w:pPr>
+        <w:t>Container orchestration system shall be compatible with most frequently used host machine platforms, architectures, and operating systems</w:t>
+      </w:r>
+      <w:r>
+        <w:t xml:space="preserve"> (SR)</w:t>
+      </w:r>
     </w:p>
     <w:p>
       <w:pPr>
@@ -345,40 +459,16 @@
         </w:numPr>
       </w:pPr>
       <w:r>
-        <w:t>Container</w:t>
-      </w:r>
-      <w:r>
-        <w:t xml:space="preserve"> orchestration</w:t>
-      </w:r>
-      <w:r>
-        <w:t xml:space="preserve"> system shall come packaged with </w:t>
-      </w:r>
-      <w:r>
-        <w:t>software libraries and their dependencies necessary for configuring communication between containers to run multiple tasks simultaneously</w:t>
-      </w:r>
-    </w:p>
-    <w:p>
-      <w:pPr>
-        <w:pStyle w:val="ListParagraph"/>
-        <w:ind w:left="1440"/>
-      </w:pPr>
-    </w:p>
-    <w:p>
-      <w:pPr>
-        <w:pStyle w:val="ListParagraph"/>
-        <w:numPr>
-          <w:ilvl w:val="0"/>
-          <w:numId w:val="7"/>
-        </w:numPr>
-      </w:pPr>
-      <w:r>
-        <w:t>Where automation is not possible, container</w:t>
-      </w:r>
-      <w:r>
-        <w:t xml:space="preserve"> orchestration</w:t>
-      </w:r>
-      <w:r>
-        <w:t xml:space="preserve"> system shall be able to be easily configured by end user to communicate with host machine for completing tasks in workflow (for example, through </w:t>
+        <w:t>C</w:t>
+      </w:r>
+      <w:r>
+        <w:t xml:space="preserve">ontainer orchestration system shall be easily configured to communicate with </w:t>
+      </w:r>
+      <w:r>
+        <w:t>containerization platform</w:t>
+      </w:r>
+      <w:r>
+        <w:t xml:space="preserve"> for completing tasks in workflow (for example, through </w:t>
       </w:r>
       <w:proofErr w:type="spellStart"/>
       <w:r>
@@ -394,7 +484,16 @@
       </w:r>
       <w:proofErr w:type="spellEnd"/>
       <w:r>
-        <w:t>-tasks etc.)</w:t>
+        <w:t>-tasks etc.</w:t>
+      </w:r>
+      <w:r>
+        <w:t>, exchange of information between containers</w:t>
+      </w:r>
+      <w:r>
+        <w:t>)</w:t>
+      </w:r>
+      <w:r>
+        <w:t xml:space="preserve"> (CR)</w:t>
       </w:r>
     </w:p>
     <w:p>
@@ -412,13 +511,16 @@
         </w:numPr>
       </w:pPr>
       <w:r>
-        <w:t>Container</w:t>
-      </w:r>
-      <w:r>
-        <w:t xml:space="preserve"> orchestration</w:t>
-      </w:r>
-      <w:r>
-        <w:t xml:space="preserve"> system shall be documented with user guide that enables straightforward replication of steps necessary to execute tasks in workflow</w:t>
+        <w:t>Container orchestration system shall be documented with user guide that enables straightforward replication of steps necessary to execute tasks in workflow</w:t>
+      </w:r>
+      <w:r>
+        <w:t xml:space="preserve"> (</w:t>
+      </w:r>
+      <w:r>
+        <w:rPr>
+          <w:highlight w:val="yellow"/>
+        </w:rPr>
+        <w:t>CR)</w:t>
       </w:r>
     </w:p>
     <w:p>
@@ -436,13 +538,16 @@
         </w:numPr>
       </w:pPr>
       <w:r>
-        <w:t>Contain</w:t>
-      </w:r>
-      <w:r>
-        <w:t>er orchestration</w:t>
-      </w:r>
-      <w:r>
-        <w:t xml:space="preserve"> system shall be open source with readily available documentation for the end user</w:t>
+        <w:t xml:space="preserve">Container orchestration system shall be open source with readily available documentation for the </w:t>
+      </w:r>
+      <w:r>
+        <w:t xml:space="preserve">developer </w:t>
+      </w:r>
+      <w:r>
+        <w:rPr>
+          <w:highlight w:val="yellow"/>
+        </w:rPr>
+        <w:t>(CR)</w:t>
       </w:r>
     </w:p>
     <w:p>
@@ -454,17 +559,509 @@
     <w:p>
       <w:pPr>
         <w:pStyle w:val="ListParagraph"/>
-        <w:numPr>
-          <w:ilvl w:val="0"/>
-          <w:numId w:val="2"/>
-        </w:numPr>
+        <w:ind w:left="1080"/>
+      </w:pPr>
+    </w:p>
+    <w:p>
+      <w:pPr>
+        <w:pStyle w:val="ListParagraph"/>
+        <w:ind w:left="1080"/>
+      </w:pPr>
+    </w:p>
+    <w:p>
+      <w:r>
         <w:rPr>
           <w:b/>
           <w:bCs/>
           <w:i/>
           <w:iCs/>
         </w:rPr>
-      </w:pPr>
+        <w:t>3</w:t>
+      </w:r>
+      <w:r>
+        <w:rPr>
+          <w:b/>
+          <w:bCs/>
+          <w:i/>
+          <w:iCs/>
+        </w:rPr>
+        <w:t>. Containerization Software Stack -</w:t>
+      </w:r>
+      <w:r>
+        <w:t xml:space="preserve"> This designation refers to the software stack that the containers, their source code, their microservices, and the communication between containers will be built from. </w:t>
+      </w:r>
+    </w:p>
+    <w:p/>
+    <w:p/>
+    <w:p/>
+    <w:p/>
+    <w:p/>
+    <w:p/>
+    <w:p/>
+    <w:p/>
+    <w:p/>
+    <w:p/>
+    <w:p>
+      <w:pPr>
+        <w:rPr>
+          <w:b/>
+          <w:bCs/>
+        </w:rPr>
+      </w:pPr>
+      <w:r>
+        <w:tab/>
+      </w:r>
+      <w:r>
+        <w:tab/>
+      </w:r>
+      <w:r>
+        <w:tab/>
+      </w:r>
+      <w:r>
+        <w:tab/>
+      </w:r>
+      <w:r>
+        <w:tab/>
+      </w:r>
+      <w:r>
+        <w:rPr>
+          <w:b/>
+          <w:bCs/>
+        </w:rPr>
+        <w:t>Smart Goal Product Release</w:t>
+      </w:r>
+      <w:r>
+        <w:rPr>
+          <w:b/>
+          <w:bCs/>
+        </w:rPr>
+        <w:tab/>
+      </w:r>
+    </w:p>
+    <w:p>
+      <w:r>
+        <w:tab/>
+      </w:r>
+      <w:r>
+        <w:tab/>
+      </w:r>
+      <w:r>
+        <w:tab/>
+      </w:r>
+      <w:r>
+        <w:tab/>
+      </w:r>
+      <w:r>
+        <w:tab/>
+      </w:r>
+    </w:p>
+    <w:p>
+      <w:r>
+        <w:tab/>
+        <w:t xml:space="preserve">a) Containerization stack shall enable end users to build computationally inexpensive </w:t>
+      </w:r>
+      <w:proofErr w:type="spellStart"/>
+      <w:r>
+        <w:t>MITgcm</w:t>
+      </w:r>
+      <w:proofErr w:type="spellEnd"/>
+      <w:r>
+        <w:t xml:space="preserve"> model problems without MPI libraries (</w:t>
+      </w:r>
+      <w:r>
+        <w:rPr>
+          <w:highlight w:val="yellow"/>
+        </w:rPr>
+        <w:t>CR)</w:t>
+      </w:r>
+    </w:p>
+    <w:p>
+      <w:r>
+        <w:tab/>
+        <w:t>b) Containerization stack shall use job scheduler to schedule execution of computationally inexpensive model problems without MPI libraries (C</w:t>
+      </w:r>
+      <w:r>
+        <w:rPr>
+          <w:highlight w:val="yellow"/>
+        </w:rPr>
+        <w:t>R)</w:t>
+      </w:r>
+    </w:p>
+    <w:p>
+      <w:r>
+        <w:tab/>
+        <w:t>c) Containerization stack shall enable job scheduler to run computationally inexpensive model problems without MPI libraries</w:t>
+      </w:r>
+      <w:r>
+        <w:rPr>
+          <w:highlight w:val="yellow"/>
+        </w:rPr>
+        <w:t xml:space="preserve"> (CR)</w:t>
+      </w:r>
+    </w:p>
+    <w:p>
+      <w:r>
+        <w:tab/>
+        <w:t xml:space="preserve">d) Containerization stack shall enable end users to build computationally inexpensive </w:t>
+      </w:r>
+      <w:proofErr w:type="spellStart"/>
+      <w:r>
+        <w:t>MITgcm</w:t>
+      </w:r>
+      <w:proofErr w:type="spellEnd"/>
+      <w:r>
+        <w:t xml:space="preserve"> model problems with MPI libraries</w:t>
+      </w:r>
+      <w:r>
+        <w:rPr>
+          <w:highlight w:val="yellow"/>
+        </w:rPr>
+        <w:t xml:space="preserve"> (</w:t>
+      </w:r>
+      <w:r>
+        <w:rPr>
+          <w:highlight w:val="yellow"/>
+        </w:rPr>
+        <w:t>S</w:t>
+      </w:r>
+      <w:r>
+        <w:rPr>
+          <w:highlight w:val="yellow"/>
+        </w:rPr>
+        <w:t>R)</w:t>
+      </w:r>
+    </w:p>
+    <w:p>
+      <w:r>
+        <w:tab/>
+        <w:t>e) Containerization stack shall use job scheduler to schedule execution of computationally inexpensive model problems with MPI libraries</w:t>
+      </w:r>
+      <w:r>
+        <w:rPr>
+          <w:highlight w:val="yellow"/>
+        </w:rPr>
+        <w:t xml:space="preserve"> (</w:t>
+      </w:r>
+      <w:r>
+        <w:rPr>
+          <w:highlight w:val="yellow"/>
+        </w:rPr>
+        <w:t>S</w:t>
+      </w:r>
+      <w:r>
+        <w:rPr>
+          <w:highlight w:val="yellow"/>
+        </w:rPr>
+        <w:t>R)</w:t>
+      </w:r>
+    </w:p>
+    <w:p>
+      <w:r>
+        <w:tab/>
+        <w:t>f) Containerization stack shall enable job scheduler to run computationally inexpensive model problems with MPI libraries</w:t>
+      </w:r>
+      <w:r>
+        <w:rPr>
+          <w:highlight w:val="yellow"/>
+        </w:rPr>
+        <w:t xml:space="preserve"> (</w:t>
+      </w:r>
+      <w:r>
+        <w:rPr>
+          <w:highlight w:val="yellow"/>
+        </w:rPr>
+        <w:t>S</w:t>
+      </w:r>
+      <w:r>
+        <w:rPr>
+          <w:highlight w:val="yellow"/>
+        </w:rPr>
+        <w:t>R)</w:t>
+      </w:r>
+    </w:p>
+    <w:p/>
+    <w:p/>
+    <w:p>
+      <w:pPr>
+        <w:rPr>
+          <w:b/>
+          <w:bCs/>
+        </w:rPr>
+      </w:pPr>
+      <w:r>
+        <w:tab/>
+      </w:r>
+      <w:r>
+        <w:tab/>
+      </w:r>
+      <w:r>
+        <w:tab/>
+      </w:r>
+      <w:r>
+        <w:tab/>
+      </w:r>
+      <w:r>
+        <w:tab/>
+      </w:r>
+      <w:r>
+        <w:rPr>
+          <w:b/>
+          <w:bCs/>
+        </w:rPr>
+        <w:t>Stretch Goal Product Release</w:t>
+      </w:r>
+    </w:p>
+    <w:p/>
+    <w:p>
+      <w:pPr>
+        <w:rPr>
+          <w:highlight w:val="yellow"/>
+        </w:rPr>
+      </w:pPr>
+      <w:r>
+        <w:tab/>
+      </w:r>
+      <w:r>
+        <w:t>a</w:t>
+      </w:r>
+      <w:r>
+        <w:t xml:space="preserve">) Containerization stack shall enable end users to implement model problem specifications through a GUI </w:t>
+      </w:r>
+      <w:r>
+        <w:rPr>
+          <w:highlight w:val="yellow"/>
+        </w:rPr>
+        <w:t>(</w:t>
+      </w:r>
+      <w:r>
+        <w:rPr>
+          <w:highlight w:val="yellow"/>
+        </w:rPr>
+        <w:t>C</w:t>
+      </w:r>
+      <w:r>
+        <w:rPr>
+          <w:highlight w:val="yellow"/>
+        </w:rPr>
+        <w:t>R)</w:t>
+      </w:r>
+    </w:p>
+    <w:p>
+      <w:pPr>
+        <w:rPr>
+          <w:highlight w:val="yellow"/>
+        </w:rPr>
+      </w:pPr>
+      <w:r>
+        <w:tab/>
+      </w:r>
+      <w:r>
+        <w:t>b</w:t>
+      </w:r>
+      <w:r>
+        <w:t xml:space="preserve">) Containerization stack shall enable end users to implement desired post-processing/data analysis tasks on output data through a GUI </w:t>
+      </w:r>
+      <w:r>
+        <w:rPr>
+          <w:highlight w:val="yellow"/>
+        </w:rPr>
+        <w:t>(</w:t>
+      </w:r>
+      <w:r>
+        <w:rPr>
+          <w:highlight w:val="yellow"/>
+        </w:rPr>
+        <w:t>C</w:t>
+      </w:r>
+      <w:r>
+        <w:rPr>
+          <w:highlight w:val="yellow"/>
+        </w:rPr>
+        <w:t>R)</w:t>
+      </w:r>
+    </w:p>
+    <w:p>
+      <w:r>
+        <w:tab/>
+      </w:r>
+      <w:r>
+        <w:t>c</w:t>
+      </w:r>
+      <w:r>
+        <w:t>) Containerization stack shall enable end users to build</w:t>
+      </w:r>
+      <w:r>
+        <w:t xml:space="preserve"> and run </w:t>
+      </w:r>
+      <w:r>
+        <w:t>more computationally expensive model problems without MPI libraries</w:t>
+      </w:r>
+      <w:r>
+        <w:t xml:space="preserve"> </w:t>
+      </w:r>
+      <w:r>
+        <w:rPr>
+          <w:highlight w:val="yellow"/>
+        </w:rPr>
+        <w:t>(CR)</w:t>
+      </w:r>
+    </w:p>
+    <w:p>
+      <w:r>
+        <w:tab/>
+      </w:r>
+      <w:r>
+        <w:t>d</w:t>
+      </w:r>
+      <w:r>
+        <w:t>) Containerization stack shall enable end users to build, run more computationally expensive model problems with MPI libraries</w:t>
+      </w:r>
+      <w:r>
+        <w:t xml:space="preserve"> </w:t>
+      </w:r>
+      <w:r>
+        <w:rPr>
+          <w:highlight w:val="yellow"/>
+        </w:rPr>
+        <w:t>(SR)</w:t>
+      </w:r>
+    </w:p>
+    <w:p>
+      <w:r>
+        <w:tab/>
+      </w:r>
+      <w:r>
+        <w:t>e</w:t>
+      </w:r>
+      <w:r>
+        <w:t>) Containerization stack shall offer support for building, and running computationally inexpensive ASTE regional domain model problems without MPI libraries</w:t>
+      </w:r>
+      <w:r>
+        <w:t xml:space="preserve"> </w:t>
+      </w:r>
+      <w:r>
+        <w:rPr>
+          <w:highlight w:val="yellow"/>
+        </w:rPr>
+        <w:t>(CR)</w:t>
+      </w:r>
+    </w:p>
+    <w:p>
+      <w:r>
+        <w:tab/>
+      </w:r>
+      <w:r>
+        <w:t>f</w:t>
+      </w:r>
+      <w:r>
+        <w:t>) Containerization stack shall offer support for building, and running computationally inexpensive ASTE regional domain model problems with MPI libraries</w:t>
+      </w:r>
+      <w:r>
+        <w:t xml:space="preserve"> </w:t>
+      </w:r>
+      <w:r>
+        <w:rPr>
+          <w:highlight w:val="yellow"/>
+        </w:rPr>
+        <w:t>(CR)</w:t>
+      </w:r>
+    </w:p>
+    <w:p>
+      <w:r>
+        <w:tab/>
+      </w:r>
+      <w:r>
+        <w:t>g</w:t>
+      </w:r>
+      <w:r>
+        <w:t>) Containerization stack shall offer support for building, and running computationally expensive ASTE regional domain model problems without MPI libraries</w:t>
+      </w:r>
+      <w:r>
+        <w:rPr>
+          <w:highlight w:val="yellow"/>
+        </w:rPr>
+        <w:t xml:space="preserve"> (SR)</w:t>
+      </w:r>
+    </w:p>
+    <w:p>
+      <w:r>
+        <w:tab/>
+      </w:r>
+      <w:r>
+        <w:t>h</w:t>
+      </w:r>
+      <w:r>
+        <w:t>) Containerization stack shall offer support for building, and running computationally expensive ASTE regional domain model problems with MPI libraries</w:t>
+      </w:r>
+      <w:r>
+        <w:t xml:space="preserve"> </w:t>
+      </w:r>
+      <w:r>
+        <w:rPr>
+          <w:highlight w:val="yellow"/>
+        </w:rPr>
+        <w:t>(SR)</w:t>
+      </w:r>
+    </w:p>
+    <w:p>
+      <w:r>
+        <w:tab/>
+      </w:r>
+    </w:p>
+    <w:p/>
+    <w:p/>
+    <w:p/>
+    <w:p/>
+    <w:p>
+      <w:r>
+        <w:tab/>
+        <w:t>* During testing: Supplement documentation on what constitutes a 'computationally inexpensive model problem' using a combination of performance benchmarks and hardware resources such as CPU processor count, single vs. multithreading, parallelism, etc.</w:t>
+      </w:r>
+    </w:p>
+    <w:p/>
+    <w:p>
+      <w:r>
+        <w:lastRenderedPageBreak/>
+        <w:tab/>
+      </w:r>
+    </w:p>
+    <w:p>
+      <w:pPr>
+        <w:pStyle w:val="ListParagraph"/>
+        <w:ind w:left="1080"/>
+      </w:pPr>
+    </w:p>
+    <w:p>
+      <w:pPr>
+        <w:pStyle w:val="ListParagraph"/>
+        <w:ind w:left="1080"/>
+      </w:pPr>
+    </w:p>
+    <w:p>
+      <w:pPr>
+        <w:pStyle w:val="ListParagraph"/>
+        <w:ind w:left="1080"/>
+      </w:pPr>
+    </w:p>
+    <w:p>
+      <w:pPr>
+        <w:ind w:left="720"/>
+        <w:rPr>
+          <w:b/>
+          <w:bCs/>
+          <w:i/>
+          <w:iCs/>
+        </w:rPr>
+      </w:pPr>
+      <w:r>
+        <w:rPr>
+          <w:b/>
+          <w:bCs/>
+          <w:i/>
+          <w:iCs/>
+        </w:rPr>
+        <w:t xml:space="preserve">4. </w:t>
+      </w:r>
       <w:r>
         <w:rPr>
           <w:b/>
@@ -524,6 +1121,15 @@
       <w:r>
         <w:t>-ECCO workflow</w:t>
       </w:r>
+      <w:r>
+        <w:t xml:space="preserve"> </w:t>
+      </w:r>
+      <w:r>
+        <w:rPr>
+          <w:highlight w:val="yellow"/>
+        </w:rPr>
+        <w:t>(SR)</w:t>
+      </w:r>
     </w:p>
     <w:p>
       <w:pPr>
@@ -550,6 +1156,15 @@
       <w:r>
         <w:t>-ECCO workflow</w:t>
       </w:r>
+      <w:r>
+        <w:t xml:space="preserve"> </w:t>
+      </w:r>
+      <w:r>
+        <w:rPr>
+          <w:highlight w:val="yellow"/>
+        </w:rPr>
+        <w:t>(SR)</w:t>
+      </w:r>
     </w:p>
     <w:p/>
     <w:p>
@@ -561,10 +1176,12 @@
     <w:p>
       <w:pPr>
         <w:pStyle w:val="ListParagraph"/>
-        <w:numPr>
-          <w:ilvl w:val="0"/>
-          <w:numId w:val="2"/>
-        </w:numPr>
+        <w:ind w:left="1080"/>
+      </w:pPr>
+    </w:p>
+    <w:p>
+      <w:pPr>
+        <w:ind w:left="720"/>
         <w:rPr>
           <w:b/>
           <w:bCs/>
@@ -579,7 +1196,15 @@
           <w:i/>
           <w:iCs/>
         </w:rPr>
-        <w:lastRenderedPageBreak/>
+        <w:t xml:space="preserve">5. </w:t>
+      </w:r>
+      <w:r>
+        <w:rPr>
+          <w:b/>
+          <w:bCs/>
+          <w:i/>
+          <w:iCs/>
+        </w:rPr>
         <w:t>Host Machine Software</w:t>
       </w:r>
     </w:p>
@@ -604,10 +1229,7 @@
         </w:numPr>
       </w:pPr>
       <w:r>
-        <w:t xml:space="preserve"> </w:t>
-      </w:r>
-      <w:r>
-        <w:t xml:space="preserve">Containerization system shall be computationally inexpensive to run on end user host machines </w:t>
+        <w:t xml:space="preserve"> Containerization system shall be computationally inexpensive to run on end user host machines </w:t>
       </w:r>
     </w:p>
     <w:p>
@@ -641,6 +1263,12 @@
       <w:r>
         <w:t xml:space="preserve">-ECCO workflow </w:t>
       </w:r>
+      <w:r>
+        <w:rPr>
+          <w:highlight w:val="yellow"/>
+        </w:rPr>
+        <w:t>(SR)</w:t>
+      </w:r>
     </w:p>
     <w:p>
       <w:pPr>
@@ -666,20 +1294,13 @@
       <w:r>
         <w:t xml:space="preserve">-ECCO workflow </w:t>
       </w:r>
-    </w:p>
-    <w:p>
-      <w:pPr>
-        <w:rPr>
-          <w:b/>
-          <w:bCs/>
-          <w:i/>
-          <w:iCs/>
-        </w:rPr>
-      </w:pPr>
-    </w:p>
-    <w:p/>
-    <w:p/>
-    <w:p/>
+      <w:r>
+        <w:rPr>
+          <w:highlight w:val="yellow"/>
+        </w:rPr>
+        <w:t>(SR)</w:t>
+      </w:r>
+    </w:p>
     <w:p/>
     <w:p/>
     <w:p/>
@@ -709,27 +1330,61 @@
     <w:p/>
     <w:p>
       <w:r>
-        <w:rPr>
-          <w:highlight w:val="yellow"/>
-        </w:rPr>
         <w:t xml:space="preserve">As test runs of building, running, and analyzing output from </w:t>
       </w:r>
       <w:proofErr w:type="spellStart"/>
       <w:r>
-        <w:rPr>
-          <w:highlight w:val="yellow"/>
-        </w:rPr>
         <w:t>MITgcm</w:t>
       </w:r>
       <w:proofErr w:type="spellEnd"/>
       <w:r>
-        <w:rPr>
-          <w:highlight w:val="yellow"/>
-        </w:rPr>
         <w:t xml:space="preserve"> model problems are performed, document statistics on computational costs (runtime, compile time, CPU load, RAM, etc.) and use these properties to gauge thresholds and objectives for design requirements to minimize these computational expenses.</w:t>
       </w:r>
       <w:r>
         <w:t xml:space="preserve"> </w:t>
+      </w:r>
+    </w:p>
+    <w:p/>
+    <w:p/>
+    <w:p/>
+    <w:p/>
+    <w:p/>
+    <w:p/>
+    <w:p/>
+    <w:p/>
+    <w:p>
+      <w:pPr>
+        <w:rPr>
+          <w:b/>
+          <w:bCs/>
+        </w:rPr>
+      </w:pPr>
+      <w:r>
+        <w:lastRenderedPageBreak/>
+        <w:tab/>
+      </w:r>
+      <w:r>
+        <w:tab/>
+      </w:r>
+      <w:r>
+        <w:tab/>
+      </w:r>
+      <w:r>
+        <w:tab/>
+      </w:r>
+      <w:r>
+        <w:rPr>
+          <w:b/>
+          <w:bCs/>
+        </w:rPr>
+        <w:t xml:space="preserve">System: Containerization </w:t>
+      </w:r>
+      <w:r>
+        <w:rPr>
+          <w:b/>
+          <w:bCs/>
+        </w:rPr>
+        <w:t>Technology System</w:t>
       </w:r>
     </w:p>
     <w:p>
@@ -741,20 +1396,21 @@
       <w:tblPr>
         <w:tblStyle w:val="TableGrid"/>
         <w:tblW w:w="0" w:type="auto"/>
-        <w:tblInd w:w="-5" w:type="dxa"/>
+        <w:tblInd w:w="945" w:type="dxa"/>
         <w:tblLook w:val="04A0" w:firstRow="1" w:lastRow="0" w:firstColumn="1" w:lastColumn="0" w:noHBand="0" w:noVBand="1"/>
       </w:tblPr>
       <w:tblGrid>
-        <w:gridCol w:w="3111"/>
-        <w:gridCol w:w="1970"/>
+        <w:gridCol w:w="1269"/>
+        <w:gridCol w:w="1655"/>
+        <w:gridCol w:w="1915"/>
         <w:gridCol w:w="1307"/>
-        <w:gridCol w:w="1560"/>
-        <w:gridCol w:w="1407"/>
+        <w:gridCol w:w="1359"/>
+        <w:gridCol w:w="900"/>
       </w:tblGrid>
       <w:tr>
         <w:tc>
           <w:tcPr>
-            <w:tcW w:w="3114" w:type="dxa"/>
+            <w:tcW w:w="1269" w:type="dxa"/>
           </w:tcPr>
           <w:p>
             <w:pPr>
@@ -768,13 +1424,13 @@
                 <w:b/>
                 <w:bCs/>
               </w:rPr>
-              <w:t>System</w:t>
-            </w:r>
-          </w:p>
-        </w:tc>
-        <w:tc>
-          <w:tcPr>
-            <w:tcW w:w="1971" w:type="dxa"/>
+              <w:t>No.</w:t>
+            </w:r>
+          </w:p>
+        </w:tc>
+        <w:tc>
+          <w:tcPr>
+            <w:tcW w:w="1655" w:type="dxa"/>
           </w:tcPr>
           <w:p>
             <w:pPr>
@@ -794,7 +1450,7 @@
         </w:tc>
         <w:tc>
           <w:tcPr>
-            <w:tcW w:w="1300" w:type="dxa"/>
+            <w:tcW w:w="1915" w:type="dxa"/>
           </w:tcPr>
           <w:p>
             <w:pPr>
@@ -808,13 +1464,33 @@
                 <w:b/>
                 <w:bCs/>
               </w:rPr>
+              <w:t>Requirement Class</w:t>
+            </w:r>
+          </w:p>
+        </w:tc>
+        <w:tc>
+          <w:tcPr>
+            <w:tcW w:w="1307" w:type="dxa"/>
+          </w:tcPr>
+          <w:p>
+            <w:pPr>
+              <w:rPr>
+                <w:b/>
+                <w:bCs/>
+              </w:rPr>
+            </w:pPr>
+            <w:r>
+              <w:rPr>
+                <w:b/>
+                <w:bCs/>
+              </w:rPr>
               <w:t>Thresholds</w:t>
             </w:r>
           </w:p>
         </w:tc>
         <w:tc>
           <w:tcPr>
-            <w:tcW w:w="1561" w:type="dxa"/>
+            <w:tcW w:w="1359" w:type="dxa"/>
           </w:tcPr>
           <w:p>
             <w:pPr>
@@ -834,7 +1510,7 @@
         </w:tc>
         <w:tc>
           <w:tcPr>
-            <w:tcW w:w="1409" w:type="dxa"/>
+            <w:tcW w:w="900" w:type="dxa"/>
           </w:tcPr>
           <w:p>
             <w:pPr>
@@ -856,35 +1532,41 @@
       <w:tr>
         <w:tc>
           <w:tcPr>
-            <w:tcW w:w="3114" w:type="dxa"/>
-          </w:tcPr>
-          <w:p>
-            <w:r>
-              <w:t>Containerization Platform</w:t>
-            </w:r>
-          </w:p>
-        </w:tc>
-        <w:tc>
-          <w:tcPr>
-            <w:tcW w:w="1971" w:type="dxa"/>
-          </w:tcPr>
-          <w:p/>
-        </w:tc>
-        <w:tc>
-          <w:tcPr>
-            <w:tcW w:w="1300" w:type="dxa"/>
-          </w:tcPr>
-          <w:p/>
-        </w:tc>
-        <w:tc>
-          <w:tcPr>
-            <w:tcW w:w="1561" w:type="dxa"/>
-          </w:tcPr>
-          <w:p/>
-        </w:tc>
-        <w:tc>
-          <w:tcPr>
-            <w:tcW w:w="1409" w:type="dxa"/>
+            <w:tcW w:w="1269" w:type="dxa"/>
+          </w:tcPr>
+          <w:p>
+            <w:r>
+              <w:t>1</w:t>
+            </w:r>
+          </w:p>
+        </w:tc>
+        <w:tc>
+          <w:tcPr>
+            <w:tcW w:w="1655" w:type="dxa"/>
+          </w:tcPr>
+          <w:p/>
+        </w:tc>
+        <w:tc>
+          <w:tcPr>
+            <w:tcW w:w="1915" w:type="dxa"/>
+          </w:tcPr>
+          <w:p/>
+        </w:tc>
+        <w:tc>
+          <w:tcPr>
+            <w:tcW w:w="1307" w:type="dxa"/>
+          </w:tcPr>
+          <w:p/>
+        </w:tc>
+        <w:tc>
+          <w:tcPr>
+            <w:tcW w:w="1359" w:type="dxa"/>
+          </w:tcPr>
+          <w:p/>
+        </w:tc>
+        <w:tc>
+          <w:tcPr>
+            <w:tcW w:w="900" w:type="dxa"/>
           </w:tcPr>
           <w:p/>
         </w:tc>
@@ -892,35 +1574,41 @@
       <w:tr>
         <w:tc>
           <w:tcPr>
-            <w:tcW w:w="3114" w:type="dxa"/>
-          </w:tcPr>
-          <w:p>
-            <w:r>
-              <w:t>Container Orchestration Platform</w:t>
-            </w:r>
-          </w:p>
-        </w:tc>
-        <w:tc>
-          <w:tcPr>
-            <w:tcW w:w="1971" w:type="dxa"/>
-          </w:tcPr>
-          <w:p/>
-        </w:tc>
-        <w:tc>
-          <w:tcPr>
-            <w:tcW w:w="1300" w:type="dxa"/>
-          </w:tcPr>
-          <w:p/>
-        </w:tc>
-        <w:tc>
-          <w:tcPr>
-            <w:tcW w:w="1561" w:type="dxa"/>
-          </w:tcPr>
-          <w:p/>
-        </w:tc>
-        <w:tc>
-          <w:tcPr>
-            <w:tcW w:w="1409" w:type="dxa"/>
+            <w:tcW w:w="1269" w:type="dxa"/>
+          </w:tcPr>
+          <w:p>
+            <w:r>
+              <w:t>2</w:t>
+            </w:r>
+          </w:p>
+        </w:tc>
+        <w:tc>
+          <w:tcPr>
+            <w:tcW w:w="1655" w:type="dxa"/>
+          </w:tcPr>
+          <w:p/>
+        </w:tc>
+        <w:tc>
+          <w:tcPr>
+            <w:tcW w:w="1915" w:type="dxa"/>
+          </w:tcPr>
+          <w:p/>
+        </w:tc>
+        <w:tc>
+          <w:tcPr>
+            <w:tcW w:w="1307" w:type="dxa"/>
+          </w:tcPr>
+          <w:p/>
+        </w:tc>
+        <w:tc>
+          <w:tcPr>
+            <w:tcW w:w="1359" w:type="dxa"/>
+          </w:tcPr>
+          <w:p/>
+        </w:tc>
+        <w:tc>
+          <w:tcPr>
+            <w:tcW w:w="900" w:type="dxa"/>
           </w:tcPr>
           <w:p/>
         </w:tc>
@@ -928,35 +1616,41 @@
       <w:tr>
         <w:tc>
           <w:tcPr>
-            <w:tcW w:w="3114" w:type="dxa"/>
-          </w:tcPr>
-          <w:p>
-            <w:r>
-              <w:t>Host Machine Hardware</w:t>
-            </w:r>
-          </w:p>
-        </w:tc>
-        <w:tc>
-          <w:tcPr>
-            <w:tcW w:w="1971" w:type="dxa"/>
-          </w:tcPr>
-          <w:p/>
-        </w:tc>
-        <w:tc>
-          <w:tcPr>
-            <w:tcW w:w="1300" w:type="dxa"/>
-          </w:tcPr>
-          <w:p/>
-        </w:tc>
-        <w:tc>
-          <w:tcPr>
-            <w:tcW w:w="1561" w:type="dxa"/>
-          </w:tcPr>
-          <w:p/>
-        </w:tc>
-        <w:tc>
-          <w:tcPr>
-            <w:tcW w:w="1409" w:type="dxa"/>
+            <w:tcW w:w="1269" w:type="dxa"/>
+          </w:tcPr>
+          <w:p>
+            <w:r>
+              <w:t>3</w:t>
+            </w:r>
+          </w:p>
+        </w:tc>
+        <w:tc>
+          <w:tcPr>
+            <w:tcW w:w="1655" w:type="dxa"/>
+          </w:tcPr>
+          <w:p/>
+        </w:tc>
+        <w:tc>
+          <w:tcPr>
+            <w:tcW w:w="1915" w:type="dxa"/>
+          </w:tcPr>
+          <w:p/>
+        </w:tc>
+        <w:tc>
+          <w:tcPr>
+            <w:tcW w:w="1307" w:type="dxa"/>
+          </w:tcPr>
+          <w:p/>
+        </w:tc>
+        <w:tc>
+          <w:tcPr>
+            <w:tcW w:w="1359" w:type="dxa"/>
+          </w:tcPr>
+          <w:p/>
+        </w:tc>
+        <w:tc>
+          <w:tcPr>
+            <w:tcW w:w="900" w:type="dxa"/>
           </w:tcPr>
           <w:p/>
         </w:tc>
@@ -964,40 +1658,1933 @@
       <w:tr>
         <w:tc>
           <w:tcPr>
-            <w:tcW w:w="3114" w:type="dxa"/>
-          </w:tcPr>
-          <w:p>
-            <w:r>
-              <w:t>Host Machine Software</w:t>
-            </w:r>
-          </w:p>
-        </w:tc>
-        <w:tc>
-          <w:tcPr>
-            <w:tcW w:w="1971" w:type="dxa"/>
-          </w:tcPr>
-          <w:p/>
-        </w:tc>
-        <w:tc>
-          <w:tcPr>
-            <w:tcW w:w="1300" w:type="dxa"/>
-          </w:tcPr>
-          <w:p/>
-        </w:tc>
-        <w:tc>
-          <w:tcPr>
-            <w:tcW w:w="1561" w:type="dxa"/>
-          </w:tcPr>
-          <w:p/>
-        </w:tc>
-        <w:tc>
-          <w:tcPr>
-            <w:tcW w:w="1409" w:type="dxa"/>
+            <w:tcW w:w="1269" w:type="dxa"/>
+          </w:tcPr>
+          <w:p>
+            <w:r>
+              <w:t>4</w:t>
+            </w:r>
+          </w:p>
+        </w:tc>
+        <w:tc>
+          <w:tcPr>
+            <w:tcW w:w="1655" w:type="dxa"/>
+          </w:tcPr>
+          <w:p/>
+        </w:tc>
+        <w:tc>
+          <w:tcPr>
+            <w:tcW w:w="1915" w:type="dxa"/>
+          </w:tcPr>
+          <w:p/>
+        </w:tc>
+        <w:tc>
+          <w:tcPr>
+            <w:tcW w:w="1307" w:type="dxa"/>
+          </w:tcPr>
+          <w:p/>
+        </w:tc>
+        <w:tc>
+          <w:tcPr>
+            <w:tcW w:w="1359" w:type="dxa"/>
+          </w:tcPr>
+          <w:p/>
+        </w:tc>
+        <w:tc>
+          <w:tcPr>
+            <w:tcW w:w="900" w:type="dxa"/>
+          </w:tcPr>
+          <w:p/>
+        </w:tc>
+      </w:tr>
+      <w:tr>
+        <w:tc>
+          <w:tcPr>
+            <w:tcW w:w="1269" w:type="dxa"/>
+          </w:tcPr>
+          <w:p/>
+        </w:tc>
+        <w:tc>
+          <w:tcPr>
+            <w:tcW w:w="1655" w:type="dxa"/>
+          </w:tcPr>
+          <w:p/>
+        </w:tc>
+        <w:tc>
+          <w:tcPr>
+            <w:tcW w:w="1915" w:type="dxa"/>
+          </w:tcPr>
+          <w:p/>
+        </w:tc>
+        <w:tc>
+          <w:tcPr>
+            <w:tcW w:w="1307" w:type="dxa"/>
+          </w:tcPr>
+          <w:p/>
+        </w:tc>
+        <w:tc>
+          <w:tcPr>
+            <w:tcW w:w="1359" w:type="dxa"/>
+          </w:tcPr>
+          <w:p/>
+        </w:tc>
+        <w:tc>
+          <w:tcPr>
+            <w:tcW w:w="900" w:type="dxa"/>
           </w:tcPr>
           <w:p/>
         </w:tc>
       </w:tr>
     </w:tbl>
+    <w:p/>
+    <w:p/>
+    <w:p/>
+    <w:p/>
+    <w:p/>
+    <w:p>
+      <w:pPr>
+        <w:rPr>
+          <w:b/>
+          <w:bCs/>
+        </w:rPr>
+      </w:pPr>
+      <w:r>
+        <w:tab/>
+      </w:r>
+      <w:r>
+        <w:tab/>
+      </w:r>
+      <w:r>
+        <w:tab/>
+      </w:r>
+      <w:r>
+        <w:tab/>
+      </w:r>
+      <w:r>
+        <w:rPr>
+          <w:b/>
+          <w:bCs/>
+        </w:rPr>
+        <w:t>System: Container</w:t>
+      </w:r>
+      <w:r>
+        <w:rPr>
+          <w:b/>
+          <w:bCs/>
+        </w:rPr>
+        <w:t>-Orchestration</w:t>
+      </w:r>
+      <w:r>
+        <w:rPr>
+          <w:b/>
+          <w:bCs/>
+        </w:rPr>
+        <w:t xml:space="preserve"> Platform</w:t>
+      </w:r>
+    </w:p>
+    <w:p>
+      <w:pPr>
+        <w:pStyle w:val="ListParagraph"/>
+      </w:pPr>
+    </w:p>
+    <w:tbl>
+      <w:tblPr>
+        <w:tblStyle w:val="TableGrid"/>
+        <w:tblW w:w="0" w:type="auto"/>
+        <w:tblInd w:w="945" w:type="dxa"/>
+        <w:tblLook w:val="04A0" w:firstRow="1" w:lastRow="0" w:firstColumn="1" w:lastColumn="0" w:noHBand="0" w:noVBand="1"/>
+      </w:tblPr>
+      <w:tblGrid>
+        <w:gridCol w:w="1269"/>
+        <w:gridCol w:w="1655"/>
+        <w:gridCol w:w="1915"/>
+        <w:gridCol w:w="1307"/>
+        <w:gridCol w:w="1359"/>
+        <w:gridCol w:w="900"/>
+      </w:tblGrid>
+      <w:tr>
+        <w:tc>
+          <w:tcPr>
+            <w:tcW w:w="1269" w:type="dxa"/>
+          </w:tcPr>
+          <w:p>
+            <w:pPr>
+              <w:rPr>
+                <w:b/>
+                <w:bCs/>
+              </w:rPr>
+            </w:pPr>
+            <w:r>
+              <w:rPr>
+                <w:b/>
+                <w:bCs/>
+              </w:rPr>
+              <w:t>No.</w:t>
+            </w:r>
+          </w:p>
+        </w:tc>
+        <w:tc>
+          <w:tcPr>
+            <w:tcW w:w="1655" w:type="dxa"/>
+          </w:tcPr>
+          <w:p>
+            <w:pPr>
+              <w:rPr>
+                <w:b/>
+                <w:bCs/>
+              </w:rPr>
+            </w:pPr>
+            <w:r>
+              <w:rPr>
+                <w:b/>
+                <w:bCs/>
+              </w:rPr>
+              <w:t>Requirement</w:t>
+            </w:r>
+          </w:p>
+        </w:tc>
+        <w:tc>
+          <w:tcPr>
+            <w:tcW w:w="1915" w:type="dxa"/>
+          </w:tcPr>
+          <w:p>
+            <w:pPr>
+              <w:rPr>
+                <w:b/>
+                <w:bCs/>
+              </w:rPr>
+            </w:pPr>
+            <w:r>
+              <w:rPr>
+                <w:b/>
+                <w:bCs/>
+              </w:rPr>
+              <w:t>Requirement Class</w:t>
+            </w:r>
+          </w:p>
+        </w:tc>
+        <w:tc>
+          <w:tcPr>
+            <w:tcW w:w="1307" w:type="dxa"/>
+          </w:tcPr>
+          <w:p>
+            <w:pPr>
+              <w:rPr>
+                <w:b/>
+                <w:bCs/>
+              </w:rPr>
+            </w:pPr>
+            <w:r>
+              <w:rPr>
+                <w:b/>
+                <w:bCs/>
+              </w:rPr>
+              <w:t>Thresholds</w:t>
+            </w:r>
+          </w:p>
+        </w:tc>
+        <w:tc>
+          <w:tcPr>
+            <w:tcW w:w="1359" w:type="dxa"/>
+          </w:tcPr>
+          <w:p>
+            <w:pPr>
+              <w:rPr>
+                <w:b/>
+                <w:bCs/>
+              </w:rPr>
+            </w:pPr>
+            <w:r>
+              <w:rPr>
+                <w:b/>
+                <w:bCs/>
+              </w:rPr>
+              <w:t>Objectives</w:t>
+            </w:r>
+          </w:p>
+        </w:tc>
+        <w:tc>
+          <w:tcPr>
+            <w:tcW w:w="900" w:type="dxa"/>
+          </w:tcPr>
+          <w:p>
+            <w:pPr>
+              <w:rPr>
+                <w:b/>
+                <w:bCs/>
+              </w:rPr>
+            </w:pPr>
+            <w:r>
+              <w:rPr>
+                <w:b/>
+                <w:bCs/>
+              </w:rPr>
+              <w:t>Units</w:t>
+            </w:r>
+          </w:p>
+        </w:tc>
+      </w:tr>
+      <w:tr>
+        <w:tc>
+          <w:tcPr>
+            <w:tcW w:w="1269" w:type="dxa"/>
+          </w:tcPr>
+          <w:p>
+            <w:r>
+              <w:t>1</w:t>
+            </w:r>
+          </w:p>
+        </w:tc>
+        <w:tc>
+          <w:tcPr>
+            <w:tcW w:w="1655" w:type="dxa"/>
+          </w:tcPr>
+          <w:p/>
+        </w:tc>
+        <w:tc>
+          <w:tcPr>
+            <w:tcW w:w="1915" w:type="dxa"/>
+          </w:tcPr>
+          <w:p/>
+        </w:tc>
+        <w:tc>
+          <w:tcPr>
+            <w:tcW w:w="1307" w:type="dxa"/>
+          </w:tcPr>
+          <w:p/>
+        </w:tc>
+        <w:tc>
+          <w:tcPr>
+            <w:tcW w:w="1359" w:type="dxa"/>
+          </w:tcPr>
+          <w:p/>
+        </w:tc>
+        <w:tc>
+          <w:tcPr>
+            <w:tcW w:w="900" w:type="dxa"/>
+          </w:tcPr>
+          <w:p/>
+        </w:tc>
+      </w:tr>
+      <w:tr>
+        <w:tc>
+          <w:tcPr>
+            <w:tcW w:w="1269" w:type="dxa"/>
+          </w:tcPr>
+          <w:p>
+            <w:r>
+              <w:t>2</w:t>
+            </w:r>
+          </w:p>
+        </w:tc>
+        <w:tc>
+          <w:tcPr>
+            <w:tcW w:w="1655" w:type="dxa"/>
+          </w:tcPr>
+          <w:p/>
+        </w:tc>
+        <w:tc>
+          <w:tcPr>
+            <w:tcW w:w="1915" w:type="dxa"/>
+          </w:tcPr>
+          <w:p/>
+        </w:tc>
+        <w:tc>
+          <w:tcPr>
+            <w:tcW w:w="1307" w:type="dxa"/>
+          </w:tcPr>
+          <w:p/>
+        </w:tc>
+        <w:tc>
+          <w:tcPr>
+            <w:tcW w:w="1359" w:type="dxa"/>
+          </w:tcPr>
+          <w:p/>
+        </w:tc>
+        <w:tc>
+          <w:tcPr>
+            <w:tcW w:w="900" w:type="dxa"/>
+          </w:tcPr>
+          <w:p/>
+        </w:tc>
+      </w:tr>
+      <w:tr>
+        <w:tc>
+          <w:tcPr>
+            <w:tcW w:w="1269" w:type="dxa"/>
+          </w:tcPr>
+          <w:p>
+            <w:r>
+              <w:t>3</w:t>
+            </w:r>
+          </w:p>
+        </w:tc>
+        <w:tc>
+          <w:tcPr>
+            <w:tcW w:w="1655" w:type="dxa"/>
+          </w:tcPr>
+          <w:p/>
+        </w:tc>
+        <w:tc>
+          <w:tcPr>
+            <w:tcW w:w="1915" w:type="dxa"/>
+          </w:tcPr>
+          <w:p/>
+        </w:tc>
+        <w:tc>
+          <w:tcPr>
+            <w:tcW w:w="1307" w:type="dxa"/>
+          </w:tcPr>
+          <w:p/>
+        </w:tc>
+        <w:tc>
+          <w:tcPr>
+            <w:tcW w:w="1359" w:type="dxa"/>
+          </w:tcPr>
+          <w:p/>
+        </w:tc>
+        <w:tc>
+          <w:tcPr>
+            <w:tcW w:w="900" w:type="dxa"/>
+          </w:tcPr>
+          <w:p/>
+        </w:tc>
+      </w:tr>
+      <w:tr>
+        <w:tc>
+          <w:tcPr>
+            <w:tcW w:w="1269" w:type="dxa"/>
+          </w:tcPr>
+          <w:p>
+            <w:r>
+              <w:t>4</w:t>
+            </w:r>
+          </w:p>
+        </w:tc>
+        <w:tc>
+          <w:tcPr>
+            <w:tcW w:w="1655" w:type="dxa"/>
+          </w:tcPr>
+          <w:p/>
+        </w:tc>
+        <w:tc>
+          <w:tcPr>
+            <w:tcW w:w="1915" w:type="dxa"/>
+          </w:tcPr>
+          <w:p/>
+        </w:tc>
+        <w:tc>
+          <w:tcPr>
+            <w:tcW w:w="1307" w:type="dxa"/>
+          </w:tcPr>
+          <w:p/>
+        </w:tc>
+        <w:tc>
+          <w:tcPr>
+            <w:tcW w:w="1359" w:type="dxa"/>
+          </w:tcPr>
+          <w:p/>
+        </w:tc>
+        <w:tc>
+          <w:tcPr>
+            <w:tcW w:w="900" w:type="dxa"/>
+          </w:tcPr>
+          <w:p/>
+        </w:tc>
+      </w:tr>
+    </w:tbl>
+    <w:p/>
+    <w:p/>
+    <w:p/>
+    <w:p/>
+    <w:p/>
+    <w:p>
+      <w:pPr>
+        <w:rPr>
+          <w:b/>
+          <w:bCs/>
+        </w:rPr>
+      </w:pPr>
+      <w:r>
+        <w:tab/>
+      </w:r>
+      <w:r>
+        <w:tab/>
+      </w:r>
+      <w:r>
+        <w:tab/>
+      </w:r>
+      <w:r>
+        <w:tab/>
+      </w:r>
+      <w:r>
+        <w:rPr>
+          <w:b/>
+          <w:bCs/>
+        </w:rPr>
+        <w:t>System: Container</w:t>
+      </w:r>
+      <w:r>
+        <w:rPr>
+          <w:b/>
+          <w:bCs/>
+        </w:rPr>
+        <w:t>-</w:t>
+      </w:r>
+      <w:r>
+        <w:rPr>
+          <w:b/>
+          <w:bCs/>
+        </w:rPr>
+        <w:t>Software Stack</w:t>
+      </w:r>
+      <w:r>
+        <w:rPr>
+          <w:b/>
+          <w:bCs/>
+        </w:rPr>
+        <w:t xml:space="preserve"> </w:t>
+      </w:r>
+      <w:r>
+        <w:rPr>
+          <w:b/>
+          <w:bCs/>
+        </w:rPr>
+        <w:t>(Smart Goal Product Release)</w:t>
+      </w:r>
+    </w:p>
+    <w:p>
+      <w:pPr>
+        <w:pStyle w:val="ListParagraph"/>
+      </w:pPr>
+    </w:p>
+    <w:tbl>
+      <w:tblPr>
+        <w:tblStyle w:val="TableGrid"/>
+        <w:tblW w:w="0" w:type="auto"/>
+        <w:tblInd w:w="945" w:type="dxa"/>
+        <w:tblLook w:val="04A0" w:firstRow="1" w:lastRow="0" w:firstColumn="1" w:lastColumn="0" w:noHBand="0" w:noVBand="1"/>
+      </w:tblPr>
+      <w:tblGrid>
+        <w:gridCol w:w="1269"/>
+        <w:gridCol w:w="1655"/>
+        <w:gridCol w:w="1915"/>
+        <w:gridCol w:w="1307"/>
+        <w:gridCol w:w="1359"/>
+        <w:gridCol w:w="900"/>
+      </w:tblGrid>
+      <w:tr>
+        <w:tc>
+          <w:tcPr>
+            <w:tcW w:w="1269" w:type="dxa"/>
+          </w:tcPr>
+          <w:p>
+            <w:pPr>
+              <w:rPr>
+                <w:b/>
+                <w:bCs/>
+              </w:rPr>
+            </w:pPr>
+            <w:r>
+              <w:rPr>
+                <w:b/>
+                <w:bCs/>
+              </w:rPr>
+              <w:t>No.</w:t>
+            </w:r>
+          </w:p>
+        </w:tc>
+        <w:tc>
+          <w:tcPr>
+            <w:tcW w:w="1655" w:type="dxa"/>
+          </w:tcPr>
+          <w:p>
+            <w:pPr>
+              <w:rPr>
+                <w:b/>
+                <w:bCs/>
+              </w:rPr>
+            </w:pPr>
+            <w:r>
+              <w:rPr>
+                <w:b/>
+                <w:bCs/>
+              </w:rPr>
+              <w:t>Requirement</w:t>
+            </w:r>
+          </w:p>
+        </w:tc>
+        <w:tc>
+          <w:tcPr>
+            <w:tcW w:w="1915" w:type="dxa"/>
+          </w:tcPr>
+          <w:p>
+            <w:pPr>
+              <w:rPr>
+                <w:b/>
+                <w:bCs/>
+              </w:rPr>
+            </w:pPr>
+            <w:r>
+              <w:rPr>
+                <w:b/>
+                <w:bCs/>
+              </w:rPr>
+              <w:t>Requirement Class</w:t>
+            </w:r>
+          </w:p>
+        </w:tc>
+        <w:tc>
+          <w:tcPr>
+            <w:tcW w:w="1307" w:type="dxa"/>
+          </w:tcPr>
+          <w:p>
+            <w:pPr>
+              <w:rPr>
+                <w:b/>
+                <w:bCs/>
+              </w:rPr>
+            </w:pPr>
+            <w:r>
+              <w:rPr>
+                <w:b/>
+                <w:bCs/>
+              </w:rPr>
+              <w:t>Thresholds</w:t>
+            </w:r>
+          </w:p>
+        </w:tc>
+        <w:tc>
+          <w:tcPr>
+            <w:tcW w:w="1359" w:type="dxa"/>
+          </w:tcPr>
+          <w:p>
+            <w:pPr>
+              <w:rPr>
+                <w:b/>
+                <w:bCs/>
+              </w:rPr>
+            </w:pPr>
+            <w:r>
+              <w:rPr>
+                <w:b/>
+                <w:bCs/>
+              </w:rPr>
+              <w:t>Objectives</w:t>
+            </w:r>
+          </w:p>
+        </w:tc>
+        <w:tc>
+          <w:tcPr>
+            <w:tcW w:w="900" w:type="dxa"/>
+          </w:tcPr>
+          <w:p>
+            <w:pPr>
+              <w:rPr>
+                <w:b/>
+                <w:bCs/>
+              </w:rPr>
+            </w:pPr>
+            <w:r>
+              <w:rPr>
+                <w:b/>
+                <w:bCs/>
+              </w:rPr>
+              <w:t>Units</w:t>
+            </w:r>
+          </w:p>
+        </w:tc>
+      </w:tr>
+      <w:tr>
+        <w:tc>
+          <w:tcPr>
+            <w:tcW w:w="1269" w:type="dxa"/>
+          </w:tcPr>
+          <w:p>
+            <w:r>
+              <w:t>1</w:t>
+            </w:r>
+          </w:p>
+        </w:tc>
+        <w:tc>
+          <w:tcPr>
+            <w:tcW w:w="1655" w:type="dxa"/>
+          </w:tcPr>
+          <w:p/>
+        </w:tc>
+        <w:tc>
+          <w:tcPr>
+            <w:tcW w:w="1915" w:type="dxa"/>
+          </w:tcPr>
+          <w:p/>
+        </w:tc>
+        <w:tc>
+          <w:tcPr>
+            <w:tcW w:w="1307" w:type="dxa"/>
+          </w:tcPr>
+          <w:p/>
+        </w:tc>
+        <w:tc>
+          <w:tcPr>
+            <w:tcW w:w="1359" w:type="dxa"/>
+          </w:tcPr>
+          <w:p/>
+        </w:tc>
+        <w:tc>
+          <w:tcPr>
+            <w:tcW w:w="900" w:type="dxa"/>
+          </w:tcPr>
+          <w:p/>
+        </w:tc>
+      </w:tr>
+      <w:tr>
+        <w:tc>
+          <w:tcPr>
+            <w:tcW w:w="1269" w:type="dxa"/>
+          </w:tcPr>
+          <w:p>
+            <w:r>
+              <w:t>2</w:t>
+            </w:r>
+          </w:p>
+        </w:tc>
+        <w:tc>
+          <w:tcPr>
+            <w:tcW w:w="1655" w:type="dxa"/>
+          </w:tcPr>
+          <w:p/>
+        </w:tc>
+        <w:tc>
+          <w:tcPr>
+            <w:tcW w:w="1915" w:type="dxa"/>
+          </w:tcPr>
+          <w:p/>
+        </w:tc>
+        <w:tc>
+          <w:tcPr>
+            <w:tcW w:w="1307" w:type="dxa"/>
+          </w:tcPr>
+          <w:p/>
+        </w:tc>
+        <w:tc>
+          <w:tcPr>
+            <w:tcW w:w="1359" w:type="dxa"/>
+          </w:tcPr>
+          <w:p/>
+        </w:tc>
+        <w:tc>
+          <w:tcPr>
+            <w:tcW w:w="900" w:type="dxa"/>
+          </w:tcPr>
+          <w:p/>
+        </w:tc>
+      </w:tr>
+      <w:tr>
+        <w:tc>
+          <w:tcPr>
+            <w:tcW w:w="1269" w:type="dxa"/>
+          </w:tcPr>
+          <w:p>
+            <w:r>
+              <w:t>3</w:t>
+            </w:r>
+          </w:p>
+        </w:tc>
+        <w:tc>
+          <w:tcPr>
+            <w:tcW w:w="1655" w:type="dxa"/>
+          </w:tcPr>
+          <w:p/>
+        </w:tc>
+        <w:tc>
+          <w:tcPr>
+            <w:tcW w:w="1915" w:type="dxa"/>
+          </w:tcPr>
+          <w:p/>
+        </w:tc>
+        <w:tc>
+          <w:tcPr>
+            <w:tcW w:w="1307" w:type="dxa"/>
+          </w:tcPr>
+          <w:p/>
+        </w:tc>
+        <w:tc>
+          <w:tcPr>
+            <w:tcW w:w="1359" w:type="dxa"/>
+          </w:tcPr>
+          <w:p/>
+        </w:tc>
+        <w:tc>
+          <w:tcPr>
+            <w:tcW w:w="900" w:type="dxa"/>
+          </w:tcPr>
+          <w:p/>
+        </w:tc>
+      </w:tr>
+      <w:tr>
+        <w:tc>
+          <w:tcPr>
+            <w:tcW w:w="1269" w:type="dxa"/>
+          </w:tcPr>
+          <w:p>
+            <w:r>
+              <w:t>4</w:t>
+            </w:r>
+          </w:p>
+        </w:tc>
+        <w:tc>
+          <w:tcPr>
+            <w:tcW w:w="1655" w:type="dxa"/>
+          </w:tcPr>
+          <w:p/>
+        </w:tc>
+        <w:tc>
+          <w:tcPr>
+            <w:tcW w:w="1915" w:type="dxa"/>
+          </w:tcPr>
+          <w:p/>
+        </w:tc>
+        <w:tc>
+          <w:tcPr>
+            <w:tcW w:w="1307" w:type="dxa"/>
+          </w:tcPr>
+          <w:p/>
+        </w:tc>
+        <w:tc>
+          <w:tcPr>
+            <w:tcW w:w="1359" w:type="dxa"/>
+          </w:tcPr>
+          <w:p/>
+        </w:tc>
+        <w:tc>
+          <w:tcPr>
+            <w:tcW w:w="900" w:type="dxa"/>
+          </w:tcPr>
+          <w:p/>
+        </w:tc>
+      </w:tr>
+    </w:tbl>
+    <w:p/>
+    <w:p/>
+    <w:p/>
+    <w:p/>
+    <w:p/>
+    <w:p/>
+    <w:p/>
+    <w:p/>
+    <w:p>
+      <w:pPr>
+        <w:rPr>
+          <w:b/>
+          <w:bCs/>
+        </w:rPr>
+      </w:pPr>
+      <w:r>
+        <w:rPr>
+          <w:b/>
+          <w:bCs/>
+        </w:rPr>
+        <w:lastRenderedPageBreak/>
+        <w:tab/>
+      </w:r>
+      <w:r>
+        <w:rPr>
+          <w:b/>
+          <w:bCs/>
+        </w:rPr>
+        <w:tab/>
+      </w:r>
+      <w:r>
+        <w:rPr>
+          <w:b/>
+          <w:bCs/>
+        </w:rPr>
+        <w:t>System: Container</w:t>
+      </w:r>
+      <w:r>
+        <w:rPr>
+          <w:b/>
+          <w:bCs/>
+        </w:rPr>
+        <w:t>-Software Stack</w:t>
+      </w:r>
+      <w:r>
+        <w:rPr>
+          <w:b/>
+          <w:bCs/>
+        </w:rPr>
+        <w:t xml:space="preserve"> </w:t>
+      </w:r>
+      <w:r>
+        <w:rPr>
+          <w:b/>
+          <w:bCs/>
+        </w:rPr>
+        <w:t>(S</w:t>
+      </w:r>
+      <w:r>
+        <w:rPr>
+          <w:b/>
+          <w:bCs/>
+        </w:rPr>
+        <w:t>tretch</w:t>
+      </w:r>
+      <w:r>
+        <w:rPr>
+          <w:b/>
+          <w:bCs/>
+        </w:rPr>
+        <w:t xml:space="preserve"> Goal Product Release)</w:t>
+      </w:r>
+    </w:p>
+    <w:p>
+      <w:pPr>
+        <w:pStyle w:val="ListParagraph"/>
+      </w:pPr>
+    </w:p>
+    <w:tbl>
+      <w:tblPr>
+        <w:tblStyle w:val="TableGrid"/>
+        <w:tblW w:w="0" w:type="auto"/>
+        <w:tblInd w:w="945" w:type="dxa"/>
+        <w:tblLook w:val="04A0" w:firstRow="1" w:lastRow="0" w:firstColumn="1" w:lastColumn="0" w:noHBand="0" w:noVBand="1"/>
+      </w:tblPr>
+      <w:tblGrid>
+        <w:gridCol w:w="1269"/>
+        <w:gridCol w:w="1655"/>
+        <w:gridCol w:w="1915"/>
+        <w:gridCol w:w="1307"/>
+        <w:gridCol w:w="1359"/>
+        <w:gridCol w:w="900"/>
+      </w:tblGrid>
+      <w:tr>
+        <w:tc>
+          <w:tcPr>
+            <w:tcW w:w="1269" w:type="dxa"/>
+          </w:tcPr>
+          <w:p>
+            <w:pPr>
+              <w:rPr>
+                <w:b/>
+                <w:bCs/>
+              </w:rPr>
+            </w:pPr>
+            <w:r>
+              <w:rPr>
+                <w:b/>
+                <w:bCs/>
+              </w:rPr>
+              <w:t>No.</w:t>
+            </w:r>
+          </w:p>
+        </w:tc>
+        <w:tc>
+          <w:tcPr>
+            <w:tcW w:w="1655" w:type="dxa"/>
+          </w:tcPr>
+          <w:p>
+            <w:pPr>
+              <w:rPr>
+                <w:b/>
+                <w:bCs/>
+              </w:rPr>
+            </w:pPr>
+            <w:r>
+              <w:rPr>
+                <w:b/>
+                <w:bCs/>
+              </w:rPr>
+              <w:t>Requirement</w:t>
+            </w:r>
+          </w:p>
+        </w:tc>
+        <w:tc>
+          <w:tcPr>
+            <w:tcW w:w="1915" w:type="dxa"/>
+          </w:tcPr>
+          <w:p>
+            <w:pPr>
+              <w:rPr>
+                <w:b/>
+                <w:bCs/>
+              </w:rPr>
+            </w:pPr>
+            <w:r>
+              <w:rPr>
+                <w:b/>
+                <w:bCs/>
+              </w:rPr>
+              <w:t>Requirement Class</w:t>
+            </w:r>
+          </w:p>
+        </w:tc>
+        <w:tc>
+          <w:tcPr>
+            <w:tcW w:w="1307" w:type="dxa"/>
+          </w:tcPr>
+          <w:p>
+            <w:pPr>
+              <w:rPr>
+                <w:b/>
+                <w:bCs/>
+              </w:rPr>
+            </w:pPr>
+            <w:r>
+              <w:rPr>
+                <w:b/>
+                <w:bCs/>
+              </w:rPr>
+              <w:t>Thresholds</w:t>
+            </w:r>
+          </w:p>
+        </w:tc>
+        <w:tc>
+          <w:tcPr>
+            <w:tcW w:w="1359" w:type="dxa"/>
+          </w:tcPr>
+          <w:p>
+            <w:pPr>
+              <w:rPr>
+                <w:b/>
+                <w:bCs/>
+              </w:rPr>
+            </w:pPr>
+            <w:r>
+              <w:rPr>
+                <w:b/>
+                <w:bCs/>
+              </w:rPr>
+              <w:t>Objectives</w:t>
+            </w:r>
+          </w:p>
+        </w:tc>
+        <w:tc>
+          <w:tcPr>
+            <w:tcW w:w="900" w:type="dxa"/>
+          </w:tcPr>
+          <w:p>
+            <w:pPr>
+              <w:rPr>
+                <w:b/>
+                <w:bCs/>
+              </w:rPr>
+            </w:pPr>
+            <w:r>
+              <w:rPr>
+                <w:b/>
+                <w:bCs/>
+              </w:rPr>
+              <w:t>Units</w:t>
+            </w:r>
+          </w:p>
+        </w:tc>
+      </w:tr>
+      <w:tr>
+        <w:tc>
+          <w:tcPr>
+            <w:tcW w:w="1269" w:type="dxa"/>
+          </w:tcPr>
+          <w:p>
+            <w:r>
+              <w:t>1</w:t>
+            </w:r>
+          </w:p>
+        </w:tc>
+        <w:tc>
+          <w:tcPr>
+            <w:tcW w:w="1655" w:type="dxa"/>
+          </w:tcPr>
+          <w:p/>
+        </w:tc>
+        <w:tc>
+          <w:tcPr>
+            <w:tcW w:w="1915" w:type="dxa"/>
+          </w:tcPr>
+          <w:p/>
+        </w:tc>
+        <w:tc>
+          <w:tcPr>
+            <w:tcW w:w="1307" w:type="dxa"/>
+          </w:tcPr>
+          <w:p/>
+        </w:tc>
+        <w:tc>
+          <w:tcPr>
+            <w:tcW w:w="1359" w:type="dxa"/>
+          </w:tcPr>
+          <w:p/>
+        </w:tc>
+        <w:tc>
+          <w:tcPr>
+            <w:tcW w:w="900" w:type="dxa"/>
+          </w:tcPr>
+          <w:p/>
+        </w:tc>
+      </w:tr>
+      <w:tr>
+        <w:tc>
+          <w:tcPr>
+            <w:tcW w:w="1269" w:type="dxa"/>
+          </w:tcPr>
+          <w:p>
+            <w:r>
+              <w:t>2</w:t>
+            </w:r>
+          </w:p>
+        </w:tc>
+        <w:tc>
+          <w:tcPr>
+            <w:tcW w:w="1655" w:type="dxa"/>
+          </w:tcPr>
+          <w:p/>
+        </w:tc>
+        <w:tc>
+          <w:tcPr>
+            <w:tcW w:w="1915" w:type="dxa"/>
+          </w:tcPr>
+          <w:p/>
+        </w:tc>
+        <w:tc>
+          <w:tcPr>
+            <w:tcW w:w="1307" w:type="dxa"/>
+          </w:tcPr>
+          <w:p/>
+        </w:tc>
+        <w:tc>
+          <w:tcPr>
+            <w:tcW w:w="1359" w:type="dxa"/>
+          </w:tcPr>
+          <w:p/>
+        </w:tc>
+        <w:tc>
+          <w:tcPr>
+            <w:tcW w:w="900" w:type="dxa"/>
+          </w:tcPr>
+          <w:p/>
+        </w:tc>
+      </w:tr>
+      <w:tr>
+        <w:tc>
+          <w:tcPr>
+            <w:tcW w:w="1269" w:type="dxa"/>
+          </w:tcPr>
+          <w:p>
+            <w:r>
+              <w:t>3</w:t>
+            </w:r>
+          </w:p>
+        </w:tc>
+        <w:tc>
+          <w:tcPr>
+            <w:tcW w:w="1655" w:type="dxa"/>
+          </w:tcPr>
+          <w:p/>
+        </w:tc>
+        <w:tc>
+          <w:tcPr>
+            <w:tcW w:w="1915" w:type="dxa"/>
+          </w:tcPr>
+          <w:p/>
+        </w:tc>
+        <w:tc>
+          <w:tcPr>
+            <w:tcW w:w="1307" w:type="dxa"/>
+          </w:tcPr>
+          <w:p/>
+        </w:tc>
+        <w:tc>
+          <w:tcPr>
+            <w:tcW w:w="1359" w:type="dxa"/>
+          </w:tcPr>
+          <w:p/>
+        </w:tc>
+        <w:tc>
+          <w:tcPr>
+            <w:tcW w:w="900" w:type="dxa"/>
+          </w:tcPr>
+          <w:p/>
+        </w:tc>
+      </w:tr>
+      <w:tr>
+        <w:tc>
+          <w:tcPr>
+            <w:tcW w:w="1269" w:type="dxa"/>
+          </w:tcPr>
+          <w:p>
+            <w:r>
+              <w:t>4</w:t>
+            </w:r>
+          </w:p>
+        </w:tc>
+        <w:tc>
+          <w:tcPr>
+            <w:tcW w:w="1655" w:type="dxa"/>
+          </w:tcPr>
+          <w:p/>
+        </w:tc>
+        <w:tc>
+          <w:tcPr>
+            <w:tcW w:w="1915" w:type="dxa"/>
+          </w:tcPr>
+          <w:p/>
+        </w:tc>
+        <w:tc>
+          <w:tcPr>
+            <w:tcW w:w="1307" w:type="dxa"/>
+          </w:tcPr>
+          <w:p/>
+        </w:tc>
+        <w:tc>
+          <w:tcPr>
+            <w:tcW w:w="1359" w:type="dxa"/>
+          </w:tcPr>
+          <w:p/>
+        </w:tc>
+        <w:tc>
+          <w:tcPr>
+            <w:tcW w:w="900" w:type="dxa"/>
+          </w:tcPr>
+          <w:p/>
+        </w:tc>
+      </w:tr>
+    </w:tbl>
+    <w:p/>
+    <w:p/>
+    <w:p/>
+    <w:p/>
+    <w:p/>
+    <w:p/>
+    <w:p/>
+    <w:p/>
+    <w:p>
+      <w:pPr>
+        <w:rPr>
+          <w:b/>
+          <w:bCs/>
+        </w:rPr>
+      </w:pPr>
+      <w:r>
+        <w:tab/>
+      </w:r>
+      <w:r>
+        <w:tab/>
+      </w:r>
+      <w:r>
+        <w:tab/>
+      </w:r>
+      <w:r>
+        <w:tab/>
+      </w:r>
+      <w:r>
+        <w:rPr>
+          <w:b/>
+          <w:bCs/>
+        </w:rPr>
+        <w:t xml:space="preserve">System: </w:t>
+      </w:r>
+      <w:r>
+        <w:rPr>
+          <w:b/>
+          <w:bCs/>
+        </w:rPr>
+        <w:t xml:space="preserve">Host Machine Hardware </w:t>
+      </w:r>
+    </w:p>
+    <w:p>
+      <w:pPr>
+        <w:pStyle w:val="ListParagraph"/>
+      </w:pPr>
+    </w:p>
+    <w:tbl>
+      <w:tblPr>
+        <w:tblStyle w:val="TableGrid"/>
+        <w:tblW w:w="0" w:type="auto"/>
+        <w:tblInd w:w="945" w:type="dxa"/>
+        <w:tblLook w:val="04A0" w:firstRow="1" w:lastRow="0" w:firstColumn="1" w:lastColumn="0" w:noHBand="0" w:noVBand="1"/>
+      </w:tblPr>
+      <w:tblGrid>
+        <w:gridCol w:w="1269"/>
+        <w:gridCol w:w="1655"/>
+        <w:gridCol w:w="1915"/>
+        <w:gridCol w:w="1307"/>
+        <w:gridCol w:w="1359"/>
+        <w:gridCol w:w="900"/>
+      </w:tblGrid>
+      <w:tr>
+        <w:tc>
+          <w:tcPr>
+            <w:tcW w:w="1269" w:type="dxa"/>
+          </w:tcPr>
+          <w:p>
+            <w:pPr>
+              <w:rPr>
+                <w:b/>
+                <w:bCs/>
+              </w:rPr>
+            </w:pPr>
+            <w:r>
+              <w:rPr>
+                <w:b/>
+                <w:bCs/>
+              </w:rPr>
+              <w:t>No.</w:t>
+            </w:r>
+          </w:p>
+        </w:tc>
+        <w:tc>
+          <w:tcPr>
+            <w:tcW w:w="1655" w:type="dxa"/>
+          </w:tcPr>
+          <w:p>
+            <w:pPr>
+              <w:rPr>
+                <w:b/>
+                <w:bCs/>
+              </w:rPr>
+            </w:pPr>
+            <w:r>
+              <w:rPr>
+                <w:b/>
+                <w:bCs/>
+              </w:rPr>
+              <w:t>Requirement</w:t>
+            </w:r>
+          </w:p>
+        </w:tc>
+        <w:tc>
+          <w:tcPr>
+            <w:tcW w:w="1915" w:type="dxa"/>
+          </w:tcPr>
+          <w:p>
+            <w:pPr>
+              <w:rPr>
+                <w:b/>
+                <w:bCs/>
+              </w:rPr>
+            </w:pPr>
+            <w:r>
+              <w:rPr>
+                <w:b/>
+                <w:bCs/>
+              </w:rPr>
+              <w:t>Requirement Class</w:t>
+            </w:r>
+          </w:p>
+        </w:tc>
+        <w:tc>
+          <w:tcPr>
+            <w:tcW w:w="1307" w:type="dxa"/>
+          </w:tcPr>
+          <w:p>
+            <w:pPr>
+              <w:rPr>
+                <w:b/>
+                <w:bCs/>
+              </w:rPr>
+            </w:pPr>
+            <w:r>
+              <w:rPr>
+                <w:b/>
+                <w:bCs/>
+              </w:rPr>
+              <w:t>Thresholds</w:t>
+            </w:r>
+          </w:p>
+        </w:tc>
+        <w:tc>
+          <w:tcPr>
+            <w:tcW w:w="1359" w:type="dxa"/>
+          </w:tcPr>
+          <w:p>
+            <w:pPr>
+              <w:rPr>
+                <w:b/>
+                <w:bCs/>
+              </w:rPr>
+            </w:pPr>
+            <w:r>
+              <w:rPr>
+                <w:b/>
+                <w:bCs/>
+              </w:rPr>
+              <w:t>Objectives</w:t>
+            </w:r>
+          </w:p>
+        </w:tc>
+        <w:tc>
+          <w:tcPr>
+            <w:tcW w:w="900" w:type="dxa"/>
+          </w:tcPr>
+          <w:p>
+            <w:pPr>
+              <w:rPr>
+                <w:b/>
+                <w:bCs/>
+              </w:rPr>
+            </w:pPr>
+            <w:r>
+              <w:rPr>
+                <w:b/>
+                <w:bCs/>
+              </w:rPr>
+              <w:t>Units</w:t>
+            </w:r>
+          </w:p>
+        </w:tc>
+      </w:tr>
+      <w:tr>
+        <w:tc>
+          <w:tcPr>
+            <w:tcW w:w="1269" w:type="dxa"/>
+          </w:tcPr>
+          <w:p>
+            <w:r>
+              <w:t>1</w:t>
+            </w:r>
+          </w:p>
+        </w:tc>
+        <w:tc>
+          <w:tcPr>
+            <w:tcW w:w="1655" w:type="dxa"/>
+          </w:tcPr>
+          <w:p/>
+        </w:tc>
+        <w:tc>
+          <w:tcPr>
+            <w:tcW w:w="1915" w:type="dxa"/>
+          </w:tcPr>
+          <w:p/>
+        </w:tc>
+        <w:tc>
+          <w:tcPr>
+            <w:tcW w:w="1307" w:type="dxa"/>
+          </w:tcPr>
+          <w:p/>
+        </w:tc>
+        <w:tc>
+          <w:tcPr>
+            <w:tcW w:w="1359" w:type="dxa"/>
+          </w:tcPr>
+          <w:p/>
+        </w:tc>
+        <w:tc>
+          <w:tcPr>
+            <w:tcW w:w="900" w:type="dxa"/>
+          </w:tcPr>
+          <w:p/>
+        </w:tc>
+      </w:tr>
+      <w:tr>
+        <w:tc>
+          <w:tcPr>
+            <w:tcW w:w="1269" w:type="dxa"/>
+          </w:tcPr>
+          <w:p>
+            <w:r>
+              <w:t>2</w:t>
+            </w:r>
+          </w:p>
+        </w:tc>
+        <w:tc>
+          <w:tcPr>
+            <w:tcW w:w="1655" w:type="dxa"/>
+          </w:tcPr>
+          <w:p/>
+        </w:tc>
+        <w:tc>
+          <w:tcPr>
+            <w:tcW w:w="1915" w:type="dxa"/>
+          </w:tcPr>
+          <w:p/>
+        </w:tc>
+        <w:tc>
+          <w:tcPr>
+            <w:tcW w:w="1307" w:type="dxa"/>
+          </w:tcPr>
+          <w:p/>
+        </w:tc>
+        <w:tc>
+          <w:tcPr>
+            <w:tcW w:w="1359" w:type="dxa"/>
+          </w:tcPr>
+          <w:p/>
+        </w:tc>
+        <w:tc>
+          <w:tcPr>
+            <w:tcW w:w="900" w:type="dxa"/>
+          </w:tcPr>
+          <w:p/>
+        </w:tc>
+      </w:tr>
+      <w:tr>
+        <w:tc>
+          <w:tcPr>
+            <w:tcW w:w="1269" w:type="dxa"/>
+          </w:tcPr>
+          <w:p>
+            <w:r>
+              <w:t>3</w:t>
+            </w:r>
+          </w:p>
+        </w:tc>
+        <w:tc>
+          <w:tcPr>
+            <w:tcW w:w="1655" w:type="dxa"/>
+          </w:tcPr>
+          <w:p/>
+        </w:tc>
+        <w:tc>
+          <w:tcPr>
+            <w:tcW w:w="1915" w:type="dxa"/>
+          </w:tcPr>
+          <w:p/>
+        </w:tc>
+        <w:tc>
+          <w:tcPr>
+            <w:tcW w:w="1307" w:type="dxa"/>
+          </w:tcPr>
+          <w:p/>
+        </w:tc>
+        <w:tc>
+          <w:tcPr>
+            <w:tcW w:w="1359" w:type="dxa"/>
+          </w:tcPr>
+          <w:p/>
+        </w:tc>
+        <w:tc>
+          <w:tcPr>
+            <w:tcW w:w="900" w:type="dxa"/>
+          </w:tcPr>
+          <w:p/>
+        </w:tc>
+      </w:tr>
+      <w:tr>
+        <w:tc>
+          <w:tcPr>
+            <w:tcW w:w="1269" w:type="dxa"/>
+          </w:tcPr>
+          <w:p>
+            <w:r>
+              <w:t>4</w:t>
+            </w:r>
+          </w:p>
+        </w:tc>
+        <w:tc>
+          <w:tcPr>
+            <w:tcW w:w="1655" w:type="dxa"/>
+          </w:tcPr>
+          <w:p/>
+        </w:tc>
+        <w:tc>
+          <w:tcPr>
+            <w:tcW w:w="1915" w:type="dxa"/>
+          </w:tcPr>
+          <w:p/>
+        </w:tc>
+        <w:tc>
+          <w:tcPr>
+            <w:tcW w:w="1307" w:type="dxa"/>
+          </w:tcPr>
+          <w:p/>
+        </w:tc>
+        <w:tc>
+          <w:tcPr>
+            <w:tcW w:w="1359" w:type="dxa"/>
+          </w:tcPr>
+          <w:p/>
+        </w:tc>
+        <w:tc>
+          <w:tcPr>
+            <w:tcW w:w="900" w:type="dxa"/>
+          </w:tcPr>
+          <w:p/>
+        </w:tc>
+      </w:tr>
+    </w:tbl>
+    <w:p/>
+    <w:p/>
+    <w:p/>
+    <w:p/>
+    <w:p/>
+    <w:p/>
+    <w:p/>
+    <w:p/>
+    <w:p/>
+    <w:p>
+      <w:pPr>
+        <w:rPr>
+          <w:b/>
+          <w:bCs/>
+        </w:rPr>
+      </w:pPr>
+      <w:r>
+        <w:tab/>
+      </w:r>
+      <w:r>
+        <w:tab/>
+      </w:r>
+      <w:r>
+        <w:tab/>
+      </w:r>
+      <w:r>
+        <w:tab/>
+      </w:r>
+      <w:r>
+        <w:rPr>
+          <w:b/>
+          <w:bCs/>
+        </w:rPr>
+        <w:t xml:space="preserve">System: </w:t>
+      </w:r>
+      <w:r>
+        <w:rPr>
+          <w:b/>
+          <w:bCs/>
+        </w:rPr>
+        <w:t>Host Machine Software</w:t>
+      </w:r>
+      <w:r>
+        <w:rPr>
+          <w:b/>
+          <w:bCs/>
+        </w:rPr>
+        <w:t xml:space="preserve"> </w:t>
+      </w:r>
+    </w:p>
+    <w:p>
+      <w:pPr>
+        <w:pStyle w:val="ListParagraph"/>
+      </w:pPr>
+    </w:p>
+    <w:tbl>
+      <w:tblPr>
+        <w:tblStyle w:val="TableGrid"/>
+        <w:tblW w:w="0" w:type="auto"/>
+        <w:tblInd w:w="945" w:type="dxa"/>
+        <w:tblLook w:val="04A0" w:firstRow="1" w:lastRow="0" w:firstColumn="1" w:lastColumn="0" w:noHBand="0" w:noVBand="1"/>
+      </w:tblPr>
+      <w:tblGrid>
+        <w:gridCol w:w="1269"/>
+        <w:gridCol w:w="1655"/>
+        <w:gridCol w:w="1915"/>
+        <w:gridCol w:w="1307"/>
+        <w:gridCol w:w="1359"/>
+        <w:gridCol w:w="900"/>
+      </w:tblGrid>
+      <w:tr>
+        <w:tc>
+          <w:tcPr>
+            <w:tcW w:w="1269" w:type="dxa"/>
+          </w:tcPr>
+          <w:p>
+            <w:pPr>
+              <w:rPr>
+                <w:b/>
+                <w:bCs/>
+              </w:rPr>
+            </w:pPr>
+            <w:r>
+              <w:rPr>
+                <w:b/>
+                <w:bCs/>
+              </w:rPr>
+              <w:t>No.</w:t>
+            </w:r>
+          </w:p>
+        </w:tc>
+        <w:tc>
+          <w:tcPr>
+            <w:tcW w:w="1655" w:type="dxa"/>
+          </w:tcPr>
+          <w:p>
+            <w:pPr>
+              <w:rPr>
+                <w:b/>
+                <w:bCs/>
+              </w:rPr>
+            </w:pPr>
+            <w:r>
+              <w:rPr>
+                <w:b/>
+                <w:bCs/>
+              </w:rPr>
+              <w:t>Requirement</w:t>
+            </w:r>
+          </w:p>
+        </w:tc>
+        <w:tc>
+          <w:tcPr>
+            <w:tcW w:w="1915" w:type="dxa"/>
+          </w:tcPr>
+          <w:p>
+            <w:pPr>
+              <w:rPr>
+                <w:b/>
+                <w:bCs/>
+              </w:rPr>
+            </w:pPr>
+            <w:r>
+              <w:rPr>
+                <w:b/>
+                <w:bCs/>
+              </w:rPr>
+              <w:t>Requirement Class</w:t>
+            </w:r>
+          </w:p>
+        </w:tc>
+        <w:tc>
+          <w:tcPr>
+            <w:tcW w:w="1307" w:type="dxa"/>
+          </w:tcPr>
+          <w:p>
+            <w:pPr>
+              <w:rPr>
+                <w:b/>
+                <w:bCs/>
+              </w:rPr>
+            </w:pPr>
+            <w:r>
+              <w:rPr>
+                <w:b/>
+                <w:bCs/>
+              </w:rPr>
+              <w:t>Thresholds</w:t>
+            </w:r>
+          </w:p>
+        </w:tc>
+        <w:tc>
+          <w:tcPr>
+            <w:tcW w:w="1359" w:type="dxa"/>
+          </w:tcPr>
+          <w:p>
+            <w:pPr>
+              <w:rPr>
+                <w:b/>
+                <w:bCs/>
+              </w:rPr>
+            </w:pPr>
+            <w:r>
+              <w:rPr>
+                <w:b/>
+                <w:bCs/>
+              </w:rPr>
+              <w:t>Objectives</w:t>
+            </w:r>
+          </w:p>
+        </w:tc>
+        <w:tc>
+          <w:tcPr>
+            <w:tcW w:w="900" w:type="dxa"/>
+          </w:tcPr>
+          <w:p>
+            <w:pPr>
+              <w:rPr>
+                <w:b/>
+                <w:bCs/>
+              </w:rPr>
+            </w:pPr>
+            <w:r>
+              <w:rPr>
+                <w:b/>
+                <w:bCs/>
+              </w:rPr>
+              <w:t>Units</w:t>
+            </w:r>
+          </w:p>
+        </w:tc>
+      </w:tr>
+      <w:tr>
+        <w:tc>
+          <w:tcPr>
+            <w:tcW w:w="1269" w:type="dxa"/>
+          </w:tcPr>
+          <w:p>
+            <w:r>
+              <w:t>1</w:t>
+            </w:r>
+          </w:p>
+        </w:tc>
+        <w:tc>
+          <w:tcPr>
+            <w:tcW w:w="1655" w:type="dxa"/>
+          </w:tcPr>
+          <w:p/>
+        </w:tc>
+        <w:tc>
+          <w:tcPr>
+            <w:tcW w:w="1915" w:type="dxa"/>
+          </w:tcPr>
+          <w:p/>
+        </w:tc>
+        <w:tc>
+          <w:tcPr>
+            <w:tcW w:w="1307" w:type="dxa"/>
+          </w:tcPr>
+          <w:p/>
+        </w:tc>
+        <w:tc>
+          <w:tcPr>
+            <w:tcW w:w="1359" w:type="dxa"/>
+          </w:tcPr>
+          <w:p/>
+        </w:tc>
+        <w:tc>
+          <w:tcPr>
+            <w:tcW w:w="900" w:type="dxa"/>
+          </w:tcPr>
+          <w:p/>
+        </w:tc>
+      </w:tr>
+      <w:tr>
+        <w:tc>
+          <w:tcPr>
+            <w:tcW w:w="1269" w:type="dxa"/>
+          </w:tcPr>
+          <w:p>
+            <w:r>
+              <w:t>2</w:t>
+            </w:r>
+          </w:p>
+        </w:tc>
+        <w:tc>
+          <w:tcPr>
+            <w:tcW w:w="1655" w:type="dxa"/>
+          </w:tcPr>
+          <w:p/>
+        </w:tc>
+        <w:tc>
+          <w:tcPr>
+            <w:tcW w:w="1915" w:type="dxa"/>
+          </w:tcPr>
+          <w:p/>
+        </w:tc>
+        <w:tc>
+          <w:tcPr>
+            <w:tcW w:w="1307" w:type="dxa"/>
+          </w:tcPr>
+          <w:p/>
+        </w:tc>
+        <w:tc>
+          <w:tcPr>
+            <w:tcW w:w="1359" w:type="dxa"/>
+          </w:tcPr>
+          <w:p/>
+        </w:tc>
+        <w:tc>
+          <w:tcPr>
+            <w:tcW w:w="900" w:type="dxa"/>
+          </w:tcPr>
+          <w:p/>
+        </w:tc>
+      </w:tr>
+      <w:tr>
+        <w:tc>
+          <w:tcPr>
+            <w:tcW w:w="1269" w:type="dxa"/>
+          </w:tcPr>
+          <w:p>
+            <w:r>
+              <w:t>3</w:t>
+            </w:r>
+          </w:p>
+        </w:tc>
+        <w:tc>
+          <w:tcPr>
+            <w:tcW w:w="1655" w:type="dxa"/>
+          </w:tcPr>
+          <w:p/>
+        </w:tc>
+        <w:tc>
+          <w:tcPr>
+            <w:tcW w:w="1915" w:type="dxa"/>
+          </w:tcPr>
+          <w:p/>
+        </w:tc>
+        <w:tc>
+          <w:tcPr>
+            <w:tcW w:w="1307" w:type="dxa"/>
+          </w:tcPr>
+          <w:p/>
+        </w:tc>
+        <w:tc>
+          <w:tcPr>
+            <w:tcW w:w="1359" w:type="dxa"/>
+          </w:tcPr>
+          <w:p/>
+        </w:tc>
+        <w:tc>
+          <w:tcPr>
+            <w:tcW w:w="900" w:type="dxa"/>
+          </w:tcPr>
+          <w:p/>
+        </w:tc>
+      </w:tr>
+      <w:tr>
+        <w:tc>
+          <w:tcPr>
+            <w:tcW w:w="1269" w:type="dxa"/>
+          </w:tcPr>
+          <w:p>
+            <w:r>
+              <w:t>4</w:t>
+            </w:r>
+          </w:p>
+        </w:tc>
+        <w:tc>
+          <w:tcPr>
+            <w:tcW w:w="1655" w:type="dxa"/>
+          </w:tcPr>
+          <w:p/>
+        </w:tc>
+        <w:tc>
+          <w:tcPr>
+            <w:tcW w:w="1915" w:type="dxa"/>
+          </w:tcPr>
+          <w:p/>
+        </w:tc>
+        <w:tc>
+          <w:tcPr>
+            <w:tcW w:w="1307" w:type="dxa"/>
+          </w:tcPr>
+          <w:p/>
+        </w:tc>
+        <w:tc>
+          <w:tcPr>
+            <w:tcW w:w="1359" w:type="dxa"/>
+          </w:tcPr>
+          <w:p/>
+        </w:tc>
+        <w:tc>
+          <w:tcPr>
+            <w:tcW w:w="900" w:type="dxa"/>
+          </w:tcPr>
+          <w:p/>
+        </w:tc>
+      </w:tr>
+    </w:tbl>
+    <w:p/>
+    <w:p/>
+    <w:p/>
+    <w:p/>
+    <w:p/>
+    <w:p>
+      <w:r>
+        <w:t>* The relevance of host machine hardware and software system requirements and their consideration in Feasibility Studies will be updated as the project evolves and will be dependent on the chosen containerization and container orchestration platforms. It is possible that the requirements for these two categories will be enumerated while not being considered as 'sub-systems' for which weighted scoring matrices for the Feasibility Analysis will be assembled. In other words, host machine hardware and software constraints in the production environment(s) on Sverdrup and/or TACC machines may be used to motivate the requirements that the resultant product in development must meet. In this way, there would not be any consideration of designs to implement in host machine hardware or software to optimize the product design.</w:t>
+      </w:r>
+      <w:r>
+        <w:t xml:space="preserve"> Requirements have been classified as either critical requirements ('CR' or requirements most crucial to the development and behavior of the </w:t>
+      </w:r>
+      <w:proofErr w:type="gramStart"/>
+      <w:r>
+        <w:t>end product</w:t>
+      </w:r>
+      <w:proofErr w:type="gramEnd"/>
+      <w:r>
+        <w:t xml:space="preserve"> and soft requirements ('SR' or requirements least crucial to the development and behavior of the end product). These definitions will be continuously updated throughout the project lifecycle as improved understanding of what requirements best constrain the successful development and deployment of a final product are obtained.</w:t>
+      </w:r>
+    </w:p>
+    <w:p/>
+    <w:p/>
     <w:p/>
     <w:p/>
     <w:p/>
@@ -1102,6 +3689,155 @@
 <file path=word/numbering.xml><?xml version="1.0" encoding="utf-8"?>
 <w:numbering xmlns:wpc="http://schemas.microsoft.com/office/word/2010/wordprocessingCanvas" xmlns:cx="http://schemas.microsoft.com/office/drawing/2014/chartex" xmlns:cx1="http://schemas.microsoft.com/office/drawing/2015/9/8/chartex" xmlns:cx2="http://schemas.microsoft.com/office/drawing/2015/10/21/chartex" xmlns:cx3="http://schemas.microsoft.com/office/drawing/2016/5/9/chartex" xmlns:cx4="http://schemas.microsoft.com/office/drawing/2016/5/10/chartex" xmlns:cx5="http://schemas.microsoft.com/office/drawing/2016/5/11/chartex" xmlns:cx6="http://schemas.microsoft.com/office/drawing/2016/5/12/chartex" xmlns:cx7="http://schemas.microsoft.com/office/drawing/2016/5/13/chartex" xmlns:cx8="http://schemas.microsoft.com/office/drawing/2016/5/14/chartex" xmlns:mc="http://schemas.openxmlformats.org/markup-compatibility/2006" xmlns:aink="http://schemas.microsoft.com/office/drawing/2016/ink" xmlns:am3d="http://schemas.microsoft.com/office/drawing/2017/model3d" xmlns:o="urn:schemas-microsoft-com:office:office" xmlns:oel="http://schemas.microsoft.com/office/2019/extlst" xmlns:r="http://schemas.openxmlformats.org/officeDocument/2006/relationships" xmlns:m="http://schemas.openxmlformats.org/officeDocument/2006/math" xmlns:v="urn:schemas-microsoft-com:vml" xmlns:wp14="http://schemas.microsoft.com/office/word/2010/wordprocessingDrawing" xmlns:wp="http://schemas.openxmlformats.org/drawingml/2006/wordprocessingDrawing" xmlns:w10="urn:schemas-microsoft-com:office:word" xmlns:w="http://schemas.openxmlformats.org/wordprocessingml/2006/main" xmlns:w14="http://schemas.microsoft.com/office/word/2010/wordml" xmlns:w15="http://schemas.microsoft.com/office/word/2012/wordml" xmlns:w16cex="http://schemas.microsoft.com/office/word/2018/wordml/cex" xmlns:w16cid="http://schemas.microsoft.com/office/word/2016/wordml/cid" xmlns:w16="http://schemas.microsoft.com/office/word/2018/wordml" xmlns:w16sdtdh="http://schemas.microsoft.com/office/word/2020/wordml/sdtdatahash" xmlns:w16se="http://schemas.microsoft.com/office/word/2015/wordml/symex" xmlns:wpg="http://schemas.microsoft.com/office/word/2010/wordprocessingGroup" xmlns:wpi="http://schemas.microsoft.com/office/word/2010/wordprocessingInk" xmlns:wne="http://schemas.microsoft.com/office/word/2006/wordml" xmlns:wps="http://schemas.microsoft.com/office/word/2010/wordprocessingShape" mc:Ignorable="w14 w15 w16se w16cid w16 w16cex w16sdtdh wp14">
   <w:abstractNum w:abstractNumId="0" w15:restartNumberingAfterBreak="0">
+    <w:nsid w:val="1B456134"/>
+    <w:multiLevelType w:val="multilevel"/>
+    <w:tmpl w:val="A24CAA0E"/>
+    <w:lvl w:ilvl="0">
+      <w:start w:val="1"/>
+      <w:numFmt w:val="bullet"/>
+      <w:lvlText w:val=""/>
+      <w:lvlJc w:val="left"/>
+      <w:pPr>
+        <w:tabs>
+          <w:tab w:val="num" w:pos="720"/>
+        </w:tabs>
+        <w:ind w:left="720" w:hanging="360"/>
+      </w:pPr>
+      <w:rPr>
+        <w:rFonts w:ascii="Symbol" w:hAnsi="Symbol" w:hint="default"/>
+        <w:sz w:val="20"/>
+      </w:rPr>
+    </w:lvl>
+    <w:lvl w:ilvl="1" w:tentative="1">
+      <w:start w:val="1"/>
+      <w:numFmt w:val="bullet"/>
+      <w:lvlText w:val="o"/>
+      <w:lvlJc w:val="left"/>
+      <w:pPr>
+        <w:tabs>
+          <w:tab w:val="num" w:pos="1440"/>
+        </w:tabs>
+        <w:ind w:left="1440" w:hanging="360"/>
+      </w:pPr>
+      <w:rPr>
+        <w:rFonts w:ascii="Courier New" w:hAnsi="Courier New" w:hint="default"/>
+        <w:sz w:val="20"/>
+      </w:rPr>
+    </w:lvl>
+    <w:lvl w:ilvl="2" w:tentative="1">
+      <w:start w:val="1"/>
+      <w:numFmt w:val="bullet"/>
+      <w:lvlText w:val=""/>
+      <w:lvlJc w:val="left"/>
+      <w:pPr>
+        <w:tabs>
+          <w:tab w:val="num" w:pos="2160"/>
+        </w:tabs>
+        <w:ind w:left="2160" w:hanging="360"/>
+      </w:pPr>
+      <w:rPr>
+        <w:rFonts w:ascii="Wingdings" w:hAnsi="Wingdings" w:hint="default"/>
+        <w:sz w:val="20"/>
+      </w:rPr>
+    </w:lvl>
+    <w:lvl w:ilvl="3" w:tentative="1">
+      <w:start w:val="1"/>
+      <w:numFmt w:val="bullet"/>
+      <w:lvlText w:val=""/>
+      <w:lvlJc w:val="left"/>
+      <w:pPr>
+        <w:tabs>
+          <w:tab w:val="num" w:pos="2880"/>
+        </w:tabs>
+        <w:ind w:left="2880" w:hanging="360"/>
+      </w:pPr>
+      <w:rPr>
+        <w:rFonts w:ascii="Wingdings" w:hAnsi="Wingdings" w:hint="default"/>
+        <w:sz w:val="20"/>
+      </w:rPr>
+    </w:lvl>
+    <w:lvl w:ilvl="4" w:tentative="1">
+      <w:start w:val="1"/>
+      <w:numFmt w:val="bullet"/>
+      <w:lvlText w:val=""/>
+      <w:lvlJc w:val="left"/>
+      <w:pPr>
+        <w:tabs>
+          <w:tab w:val="num" w:pos="3600"/>
+        </w:tabs>
+        <w:ind w:left="3600" w:hanging="360"/>
+      </w:pPr>
+      <w:rPr>
+        <w:rFonts w:ascii="Wingdings" w:hAnsi="Wingdings" w:hint="default"/>
+        <w:sz w:val="20"/>
+      </w:rPr>
+    </w:lvl>
+    <w:lvl w:ilvl="5" w:tentative="1">
+      <w:start w:val="1"/>
+      <w:numFmt w:val="bullet"/>
+      <w:lvlText w:val=""/>
+      <w:lvlJc w:val="left"/>
+      <w:pPr>
+        <w:tabs>
+          <w:tab w:val="num" w:pos="4320"/>
+        </w:tabs>
+        <w:ind w:left="4320" w:hanging="360"/>
+      </w:pPr>
+      <w:rPr>
+        <w:rFonts w:ascii="Wingdings" w:hAnsi="Wingdings" w:hint="default"/>
+        <w:sz w:val="20"/>
+      </w:rPr>
+    </w:lvl>
+    <w:lvl w:ilvl="6" w:tentative="1">
+      <w:start w:val="1"/>
+      <w:numFmt w:val="bullet"/>
+      <w:lvlText w:val=""/>
+      <w:lvlJc w:val="left"/>
+      <w:pPr>
+        <w:tabs>
+          <w:tab w:val="num" w:pos="5040"/>
+        </w:tabs>
+        <w:ind w:left="5040" w:hanging="360"/>
+      </w:pPr>
+      <w:rPr>
+        <w:rFonts w:ascii="Wingdings" w:hAnsi="Wingdings" w:hint="default"/>
+        <w:sz w:val="20"/>
+      </w:rPr>
+    </w:lvl>
+    <w:lvl w:ilvl="7" w:tentative="1">
+      <w:start w:val="1"/>
+      <w:numFmt w:val="bullet"/>
+      <w:lvlText w:val=""/>
+      <w:lvlJc w:val="left"/>
+      <w:pPr>
+        <w:tabs>
+          <w:tab w:val="num" w:pos="5760"/>
+        </w:tabs>
+        <w:ind w:left="5760" w:hanging="360"/>
+      </w:pPr>
+      <w:rPr>
+        <w:rFonts w:ascii="Wingdings" w:hAnsi="Wingdings" w:hint="default"/>
+        <w:sz w:val="20"/>
+      </w:rPr>
+    </w:lvl>
+    <w:lvl w:ilvl="8" w:tentative="1">
+      <w:start w:val="1"/>
+      <w:numFmt w:val="bullet"/>
+      <w:lvlText w:val=""/>
+      <w:lvlJc w:val="left"/>
+      <w:pPr>
+        <w:tabs>
+          <w:tab w:val="num" w:pos="6480"/>
+        </w:tabs>
+        <w:ind w:left="6480" w:hanging="360"/>
+      </w:pPr>
+      <w:rPr>
+        <w:rFonts w:ascii="Wingdings" w:hAnsi="Wingdings" w:hint="default"/>
+        <w:sz w:val="20"/>
+      </w:rPr>
+    </w:lvl>
+  </w:abstractNum>
+  <w:abstractNum w:abstractNumId="1" w15:restartNumberingAfterBreak="0">
     <w:nsid w:val="25904095"/>
     <w:multiLevelType w:val="hybridMultilevel"/>
     <w:tmpl w:val="DAC40E84"/>
@@ -1190,7 +3926,7 @@
       </w:pPr>
     </w:lvl>
   </w:abstractNum>
-  <w:abstractNum w:abstractNumId="1" w15:restartNumberingAfterBreak="0">
+  <w:abstractNum w:abstractNumId="2" w15:restartNumberingAfterBreak="0">
     <w:nsid w:val="2A634154"/>
     <w:multiLevelType w:val="hybridMultilevel"/>
     <w:tmpl w:val="86D8A856"/>
@@ -1279,7 +4015,7 @@
       </w:pPr>
     </w:lvl>
   </w:abstractNum>
-  <w:abstractNum w:abstractNumId="2" w15:restartNumberingAfterBreak="0">
+  <w:abstractNum w:abstractNumId="3" w15:restartNumberingAfterBreak="0">
     <w:nsid w:val="2F6E5D19"/>
     <w:multiLevelType w:val="hybridMultilevel"/>
     <w:tmpl w:val="794CF8F4"/>
@@ -1368,7 +4104,156 @@
       </w:pPr>
     </w:lvl>
   </w:abstractNum>
-  <w:abstractNum w:abstractNumId="3" w15:restartNumberingAfterBreak="0">
+  <w:abstractNum w:abstractNumId="4" w15:restartNumberingAfterBreak="0">
+    <w:nsid w:val="38EA1A68"/>
+    <w:multiLevelType w:val="multilevel"/>
+    <w:tmpl w:val="5D7606D4"/>
+    <w:lvl w:ilvl="0">
+      <w:start w:val="1"/>
+      <w:numFmt w:val="bullet"/>
+      <w:lvlText w:val=""/>
+      <w:lvlJc w:val="left"/>
+      <w:pPr>
+        <w:tabs>
+          <w:tab w:val="num" w:pos="720"/>
+        </w:tabs>
+        <w:ind w:left="720" w:hanging="360"/>
+      </w:pPr>
+      <w:rPr>
+        <w:rFonts w:ascii="Symbol" w:hAnsi="Symbol" w:hint="default"/>
+        <w:sz w:val="20"/>
+      </w:rPr>
+    </w:lvl>
+    <w:lvl w:ilvl="1" w:tentative="1">
+      <w:start w:val="1"/>
+      <w:numFmt w:val="bullet"/>
+      <w:lvlText w:val="o"/>
+      <w:lvlJc w:val="left"/>
+      <w:pPr>
+        <w:tabs>
+          <w:tab w:val="num" w:pos="1440"/>
+        </w:tabs>
+        <w:ind w:left="1440" w:hanging="360"/>
+      </w:pPr>
+      <w:rPr>
+        <w:rFonts w:ascii="Courier New" w:hAnsi="Courier New" w:hint="default"/>
+        <w:sz w:val="20"/>
+      </w:rPr>
+    </w:lvl>
+    <w:lvl w:ilvl="2" w:tentative="1">
+      <w:start w:val="1"/>
+      <w:numFmt w:val="bullet"/>
+      <w:lvlText w:val=""/>
+      <w:lvlJc w:val="left"/>
+      <w:pPr>
+        <w:tabs>
+          <w:tab w:val="num" w:pos="2160"/>
+        </w:tabs>
+        <w:ind w:left="2160" w:hanging="360"/>
+      </w:pPr>
+      <w:rPr>
+        <w:rFonts w:ascii="Wingdings" w:hAnsi="Wingdings" w:hint="default"/>
+        <w:sz w:val="20"/>
+      </w:rPr>
+    </w:lvl>
+    <w:lvl w:ilvl="3" w:tentative="1">
+      <w:start w:val="1"/>
+      <w:numFmt w:val="bullet"/>
+      <w:lvlText w:val=""/>
+      <w:lvlJc w:val="left"/>
+      <w:pPr>
+        <w:tabs>
+          <w:tab w:val="num" w:pos="2880"/>
+        </w:tabs>
+        <w:ind w:left="2880" w:hanging="360"/>
+      </w:pPr>
+      <w:rPr>
+        <w:rFonts w:ascii="Wingdings" w:hAnsi="Wingdings" w:hint="default"/>
+        <w:sz w:val="20"/>
+      </w:rPr>
+    </w:lvl>
+    <w:lvl w:ilvl="4" w:tentative="1">
+      <w:start w:val="1"/>
+      <w:numFmt w:val="bullet"/>
+      <w:lvlText w:val=""/>
+      <w:lvlJc w:val="left"/>
+      <w:pPr>
+        <w:tabs>
+          <w:tab w:val="num" w:pos="3600"/>
+        </w:tabs>
+        <w:ind w:left="3600" w:hanging="360"/>
+      </w:pPr>
+      <w:rPr>
+        <w:rFonts w:ascii="Wingdings" w:hAnsi="Wingdings" w:hint="default"/>
+        <w:sz w:val="20"/>
+      </w:rPr>
+    </w:lvl>
+    <w:lvl w:ilvl="5" w:tentative="1">
+      <w:start w:val="1"/>
+      <w:numFmt w:val="bullet"/>
+      <w:lvlText w:val=""/>
+      <w:lvlJc w:val="left"/>
+      <w:pPr>
+        <w:tabs>
+          <w:tab w:val="num" w:pos="4320"/>
+        </w:tabs>
+        <w:ind w:left="4320" w:hanging="360"/>
+      </w:pPr>
+      <w:rPr>
+        <w:rFonts w:ascii="Wingdings" w:hAnsi="Wingdings" w:hint="default"/>
+        <w:sz w:val="20"/>
+      </w:rPr>
+    </w:lvl>
+    <w:lvl w:ilvl="6" w:tentative="1">
+      <w:start w:val="1"/>
+      <w:numFmt w:val="bullet"/>
+      <w:lvlText w:val=""/>
+      <w:lvlJc w:val="left"/>
+      <w:pPr>
+        <w:tabs>
+          <w:tab w:val="num" w:pos="5040"/>
+        </w:tabs>
+        <w:ind w:left="5040" w:hanging="360"/>
+      </w:pPr>
+      <w:rPr>
+        <w:rFonts w:ascii="Wingdings" w:hAnsi="Wingdings" w:hint="default"/>
+        <w:sz w:val="20"/>
+      </w:rPr>
+    </w:lvl>
+    <w:lvl w:ilvl="7" w:tentative="1">
+      <w:start w:val="1"/>
+      <w:numFmt w:val="bullet"/>
+      <w:lvlText w:val=""/>
+      <w:lvlJc w:val="left"/>
+      <w:pPr>
+        <w:tabs>
+          <w:tab w:val="num" w:pos="5760"/>
+        </w:tabs>
+        <w:ind w:left="5760" w:hanging="360"/>
+      </w:pPr>
+      <w:rPr>
+        <w:rFonts w:ascii="Wingdings" w:hAnsi="Wingdings" w:hint="default"/>
+        <w:sz w:val="20"/>
+      </w:rPr>
+    </w:lvl>
+    <w:lvl w:ilvl="8" w:tentative="1">
+      <w:start w:val="1"/>
+      <w:numFmt w:val="bullet"/>
+      <w:lvlText w:val=""/>
+      <w:lvlJc w:val="left"/>
+      <w:pPr>
+        <w:tabs>
+          <w:tab w:val="num" w:pos="6480"/>
+        </w:tabs>
+        <w:ind w:left="6480" w:hanging="360"/>
+      </w:pPr>
+      <w:rPr>
+        <w:rFonts w:ascii="Wingdings" w:hAnsi="Wingdings" w:hint="default"/>
+        <w:sz w:val="20"/>
+      </w:rPr>
+    </w:lvl>
+  </w:abstractNum>
+  <w:abstractNum w:abstractNumId="5" w15:restartNumberingAfterBreak="0">
     <w:nsid w:val="3BD4749F"/>
     <w:multiLevelType w:val="hybridMultilevel"/>
     <w:tmpl w:val="E4CC20EE"/>
@@ -1457,7 +4342,120 @@
       </w:pPr>
     </w:lvl>
   </w:abstractNum>
-  <w:abstractNum w:abstractNumId="4" w15:restartNumberingAfterBreak="0">
+  <w:abstractNum w:abstractNumId="6" w15:restartNumberingAfterBreak="0">
+    <w:nsid w:val="41786328"/>
+    <w:multiLevelType w:val="multilevel"/>
+    <w:tmpl w:val="95F2F76E"/>
+    <w:lvl w:ilvl="0">
+      <w:start w:val="1"/>
+      <w:numFmt w:val="decimal"/>
+      <w:lvlText w:val="%1."/>
+      <w:lvlJc w:val="left"/>
+      <w:pPr>
+        <w:tabs>
+          <w:tab w:val="num" w:pos="720"/>
+        </w:tabs>
+        <w:ind w:left="720" w:hanging="360"/>
+      </w:pPr>
+    </w:lvl>
+    <w:lvl w:ilvl="1" w:tentative="1">
+      <w:start w:val="1"/>
+      <w:numFmt w:val="decimal"/>
+      <w:lvlText w:val="%2."/>
+      <w:lvlJc w:val="left"/>
+      <w:pPr>
+        <w:tabs>
+          <w:tab w:val="num" w:pos="1440"/>
+        </w:tabs>
+        <w:ind w:left="1440" w:hanging="360"/>
+      </w:pPr>
+    </w:lvl>
+    <w:lvl w:ilvl="2" w:tentative="1">
+      <w:start w:val="1"/>
+      <w:numFmt w:val="decimal"/>
+      <w:lvlText w:val="%3."/>
+      <w:lvlJc w:val="left"/>
+      <w:pPr>
+        <w:tabs>
+          <w:tab w:val="num" w:pos="2160"/>
+        </w:tabs>
+        <w:ind w:left="2160" w:hanging="360"/>
+      </w:pPr>
+    </w:lvl>
+    <w:lvl w:ilvl="3" w:tentative="1">
+      <w:start w:val="1"/>
+      <w:numFmt w:val="decimal"/>
+      <w:lvlText w:val="%4."/>
+      <w:lvlJc w:val="left"/>
+      <w:pPr>
+        <w:tabs>
+          <w:tab w:val="num" w:pos="2880"/>
+        </w:tabs>
+        <w:ind w:left="2880" w:hanging="360"/>
+      </w:pPr>
+    </w:lvl>
+    <w:lvl w:ilvl="4" w:tentative="1">
+      <w:start w:val="1"/>
+      <w:numFmt w:val="decimal"/>
+      <w:lvlText w:val="%5."/>
+      <w:lvlJc w:val="left"/>
+      <w:pPr>
+        <w:tabs>
+          <w:tab w:val="num" w:pos="3600"/>
+        </w:tabs>
+        <w:ind w:left="3600" w:hanging="360"/>
+      </w:pPr>
+    </w:lvl>
+    <w:lvl w:ilvl="5" w:tentative="1">
+      <w:start w:val="1"/>
+      <w:numFmt w:val="decimal"/>
+      <w:lvlText w:val="%6."/>
+      <w:lvlJc w:val="left"/>
+      <w:pPr>
+        <w:tabs>
+          <w:tab w:val="num" w:pos="4320"/>
+        </w:tabs>
+        <w:ind w:left="4320" w:hanging="360"/>
+      </w:pPr>
+    </w:lvl>
+    <w:lvl w:ilvl="6" w:tentative="1">
+      <w:start w:val="1"/>
+      <w:numFmt w:val="decimal"/>
+      <w:lvlText w:val="%7."/>
+      <w:lvlJc w:val="left"/>
+      <w:pPr>
+        <w:tabs>
+          <w:tab w:val="num" w:pos="5040"/>
+        </w:tabs>
+        <w:ind w:left="5040" w:hanging="360"/>
+      </w:pPr>
+    </w:lvl>
+    <w:lvl w:ilvl="7" w:tentative="1">
+      <w:start w:val="1"/>
+      <w:numFmt w:val="decimal"/>
+      <w:lvlText w:val="%8."/>
+      <w:lvlJc w:val="left"/>
+      <w:pPr>
+        <w:tabs>
+          <w:tab w:val="num" w:pos="5760"/>
+        </w:tabs>
+        <w:ind w:left="5760" w:hanging="360"/>
+      </w:pPr>
+    </w:lvl>
+    <w:lvl w:ilvl="8" w:tentative="1">
+      <w:start w:val="1"/>
+      <w:numFmt w:val="decimal"/>
+      <w:lvlText w:val="%9."/>
+      <w:lvlJc w:val="left"/>
+      <w:pPr>
+        <w:tabs>
+          <w:tab w:val="num" w:pos="6480"/>
+        </w:tabs>
+        <w:ind w:left="6480" w:hanging="360"/>
+      </w:pPr>
+    </w:lvl>
+  </w:abstractNum>
+  <w:abstractNum w:abstractNumId="7" w15:restartNumberingAfterBreak="0">
     <w:nsid w:val="48896AD8"/>
     <w:multiLevelType w:val="hybridMultilevel"/>
     <w:tmpl w:val="3378E4B2"/>
@@ -1570,7 +4568,7 @@
       </w:rPr>
     </w:lvl>
   </w:abstractNum>
-  <w:abstractNum w:abstractNumId="5" w15:restartNumberingAfterBreak="0">
+  <w:abstractNum w:abstractNumId="8" w15:restartNumberingAfterBreak="0">
     <w:nsid w:val="67131E31"/>
     <w:multiLevelType w:val="hybridMultilevel"/>
     <w:tmpl w:val="729C5D5C"/>
@@ -1683,7 +4681,7 @@
       </w:rPr>
     </w:lvl>
   </w:abstractNum>
-  <w:abstractNum w:abstractNumId="6" w15:restartNumberingAfterBreak="0">
+  <w:abstractNum w:abstractNumId="9" w15:restartNumberingAfterBreak="0">
     <w:nsid w:val="6915210C"/>
     <w:multiLevelType w:val="hybridMultilevel"/>
     <w:tmpl w:val="ED626244"/>
@@ -1772,7 +4770,7 @@
       </w:pPr>
     </w:lvl>
   </w:abstractNum>
-  <w:abstractNum w:abstractNumId="7" w15:restartNumberingAfterBreak="0">
+  <w:abstractNum w:abstractNumId="10" w15:restartNumberingAfterBreak="0">
     <w:nsid w:val="71B872C5"/>
     <w:multiLevelType w:val="hybridMultilevel"/>
     <w:tmpl w:val="03005E50"/>
@@ -1886,28 +4884,37 @@
     </w:lvl>
   </w:abstractNum>
   <w:num w:numId="1" w16cid:durableId="2117670787">
+    <w:abstractNumId w:val="7"/>
+  </w:num>
+  <w:num w:numId="2" w16cid:durableId="1811363413">
+    <w:abstractNumId w:val="9"/>
+  </w:num>
+  <w:num w:numId="3" w16cid:durableId="983119951">
+    <w:abstractNumId w:val="3"/>
+  </w:num>
+  <w:num w:numId="4" w16cid:durableId="528613759">
+    <w:abstractNumId w:val="10"/>
+  </w:num>
+  <w:num w:numId="5" w16cid:durableId="685180804">
+    <w:abstractNumId w:val="5"/>
+  </w:num>
+  <w:num w:numId="6" w16cid:durableId="1913736943">
+    <w:abstractNumId w:val="1"/>
+  </w:num>
+  <w:num w:numId="7" w16cid:durableId="1345981003">
+    <w:abstractNumId w:val="8"/>
+  </w:num>
+  <w:num w:numId="8" w16cid:durableId="1103068572">
+    <w:abstractNumId w:val="2"/>
+  </w:num>
+  <w:num w:numId="9" w16cid:durableId="286670575">
     <w:abstractNumId w:val="4"/>
   </w:num>
-  <w:num w:numId="2" w16cid:durableId="1811363413">
-    <w:abstractNumId w:val="6"/>
-  </w:num>
-  <w:num w:numId="3" w16cid:durableId="983119951">
-    <w:abstractNumId w:val="2"/>
-  </w:num>
-  <w:num w:numId="4" w16cid:durableId="528613759">
-    <w:abstractNumId w:val="7"/>
-  </w:num>
-  <w:num w:numId="5" w16cid:durableId="685180804">
-    <w:abstractNumId w:val="3"/>
-  </w:num>
-  <w:num w:numId="6" w16cid:durableId="1913736943">
+  <w:num w:numId="10" w16cid:durableId="260459759">
     <w:abstractNumId w:val="0"/>
   </w:num>
-  <w:num w:numId="7" w16cid:durableId="1345981003">
-    <w:abstractNumId w:val="5"/>
-  </w:num>
-  <w:num w:numId="8" w16cid:durableId="1103068572">
-    <w:abstractNumId w:val="1"/>
+  <w:num w:numId="11" w16cid:durableId="529104372">
+    <w:abstractNumId w:val="6"/>
   </w:num>
 </w:numbering>
 </file>
@@ -2361,6 +5368,91 @@
       <w:contextualSpacing/>
     </w:pPr>
   </w:style>
+  <w:style w:type="paragraph" w:styleId="NormalWeb">
+    <w:name w:val="Normal (Web)"/>
+    <w:basedOn w:val="Normal"/>
+    <w:uiPriority w:val="99"/>
+    <w:semiHidden/>
+    <w:unhideWhenUsed/>
+    <w:rsid w:val="00570C1F"/>
+    <w:pPr>
+      <w:spacing w:before="100" w:beforeAutospacing="1" w:after="100" w:afterAutospacing="1"/>
+    </w:pPr>
+    <w:rPr>
+      <w:rFonts w:ascii="Times New Roman" w:eastAsia="Times New Roman" w:hAnsi="Times New Roman" w:cs="Times New Roman"/>
+    </w:rPr>
+  </w:style>
+  <w:style w:type="character" w:styleId="Strong">
+    <w:name w:val="Strong"/>
+    <w:basedOn w:val="DefaultParagraphFont"/>
+    <w:uiPriority w:val="22"/>
+    <w:qFormat/>
+    <w:rsid w:val="00570C1F"/>
+    <w:rPr>
+      <w:b/>
+      <w:bCs/>
+    </w:rPr>
+  </w:style>
+  <w:style w:type="paragraph" w:styleId="HTMLPreformatted">
+    <w:name w:val="HTML Preformatted"/>
+    <w:basedOn w:val="Normal"/>
+    <w:link w:val="HTMLPreformattedChar"/>
+    <w:uiPriority w:val="99"/>
+    <w:semiHidden/>
+    <w:unhideWhenUsed/>
+    <w:rsid w:val="006A7D49"/>
+    <w:pPr>
+      <w:tabs>
+        <w:tab w:val="left" w:pos="916"/>
+        <w:tab w:val="left" w:pos="1832"/>
+        <w:tab w:val="left" w:pos="2748"/>
+        <w:tab w:val="left" w:pos="3664"/>
+        <w:tab w:val="left" w:pos="4580"/>
+        <w:tab w:val="left" w:pos="5496"/>
+        <w:tab w:val="left" w:pos="6412"/>
+        <w:tab w:val="left" w:pos="7328"/>
+        <w:tab w:val="left" w:pos="8244"/>
+        <w:tab w:val="left" w:pos="9160"/>
+        <w:tab w:val="left" w:pos="10076"/>
+        <w:tab w:val="left" w:pos="10992"/>
+        <w:tab w:val="left" w:pos="11908"/>
+        <w:tab w:val="left" w:pos="12824"/>
+        <w:tab w:val="left" w:pos="13740"/>
+        <w:tab w:val="left" w:pos="14656"/>
+      </w:tabs>
+    </w:pPr>
+    <w:rPr>
+      <w:rFonts w:ascii="Courier New" w:eastAsia="Times New Roman" w:hAnsi="Courier New" w:cs="Courier New"/>
+      <w:sz w:val="20"/>
+      <w:szCs w:val="20"/>
+    </w:rPr>
+  </w:style>
+  <w:style w:type="character" w:customStyle="1" w:styleId="HTMLPreformattedChar">
+    <w:name w:val="HTML Preformatted Char"/>
+    <w:basedOn w:val="DefaultParagraphFont"/>
+    <w:link w:val="HTMLPreformatted"/>
+    <w:uiPriority w:val="99"/>
+    <w:semiHidden/>
+    <w:rsid w:val="006A7D49"/>
+    <w:rPr>
+      <w:rFonts w:ascii="Courier New" w:eastAsia="Times New Roman" w:hAnsi="Courier New" w:cs="Courier New"/>
+      <w:sz w:val="20"/>
+      <w:szCs w:val="20"/>
+    </w:rPr>
+  </w:style>
+  <w:style w:type="character" w:styleId="HTMLCode">
+    <w:name w:val="HTML Code"/>
+    <w:basedOn w:val="DefaultParagraphFont"/>
+    <w:uiPriority w:val="99"/>
+    <w:semiHidden/>
+    <w:unhideWhenUsed/>
+    <w:rsid w:val="006A7D49"/>
+    <w:rPr>
+      <w:rFonts w:ascii="Courier New" w:eastAsia="Times New Roman" w:hAnsi="Courier New" w:cs="Courier New"/>
+      <w:sz w:val="20"/>
+      <w:szCs w:val="20"/>
+    </w:rPr>
+  </w:style>
 </w:styles>
 </file>
 

</xml_diff>

<commit_message>
updated product_design_overview project_requirements feasibility_analysis and GUI_Design_SM_0.1
</commit_message>
<xml_diff>
--- a/documentation/requirements/Project_Requirements.docx
+++ b/documentation/requirements/Project_Requirements.docx
@@ -22,12 +22,6 @@
     </w:p>
     <w:p/>
     <w:p>
-      <w:pPr>
-        <w:rPr>
-          <w:b/>
-          <w:bCs/>
-        </w:rPr>
-      </w:pPr>
       <w:r>
         <w:rPr>
           <w:b/>
@@ -44,7 +38,13 @@
       </w:r>
       <w:proofErr w:type="spellEnd"/>
       <w:r>
-        <w:t xml:space="preserve">-ECCO researchers, scientists, climate science graduate students, and others interested in using </w:t>
+        <w:t xml:space="preserve">-ECCO researchers, scientists, climate science graduate students, and </w:t>
+      </w:r>
+      <w:r>
+        <w:t>end users</w:t>
+      </w:r>
+      <w:r>
+        <w:t xml:space="preserve"> interested in using </w:t>
       </w:r>
       <w:proofErr w:type="spellStart"/>
       <w:r>
@@ -78,57 +78,61 @@
         <w:t xml:space="preserve">be host machine hardware and software considerations in the design of the product. </w:t>
       </w:r>
       <w:r>
-        <w:rPr>
-          <w:b/>
-          <w:bCs/>
-        </w:rPr>
-        <w:t xml:space="preserve">Therefore, the requirements are assigned to four sub-systems integral to the design process, namely, a portable unit of software (containerization) system, a container orchestration system, host machine hardware, and host machine software. </w:t>
-      </w:r>
-      <w:r>
-        <w:rPr>
-          <w:b/>
-          <w:bCs/>
-        </w:rPr>
-        <w:t xml:space="preserve">In turn, each requirement will be denoted as either a subjective technical </w:t>
-      </w:r>
-      <w:r>
-        <w:rPr>
-          <w:b/>
-          <w:bCs/>
-        </w:rPr>
+        <w:t>T</w:t>
+      </w:r>
+      <w:r>
+        <w:t xml:space="preserve">he requirements are assigned to </w:t>
+      </w:r>
+      <w:r>
+        <w:t>three</w:t>
+      </w:r>
+      <w:r>
+        <w:t xml:space="preserve"> sub-systems integral to the design process, namely, a portable unit of software (</w:t>
+      </w:r>
+      <w:r>
+        <w:t>container technology</w:t>
+      </w:r>
+      <w:r>
+        <w:t>) system, a container orchestration system,</w:t>
+      </w:r>
+      <w:r>
+        <w:t xml:space="preserve"> and a software stack system</w:t>
+      </w:r>
+      <w:r>
+        <w:t xml:space="preserve">. In turn, each requirement will be denoted as either a subjective technical </w:t>
+      </w:r>
+      <w:r>
         <w:t>requirement (</w:t>
       </w:r>
       <w:r>
-        <w:rPr>
-          <w:b/>
-          <w:bCs/>
-        </w:rPr>
         <w:t>requirement that is technical in scope but has no tangible quantitative values ascribed to it), or as a quantitative requirement (requirement that has quantitative bounds on its operation).</w:t>
       </w:r>
-    </w:p>
-    <w:p/>
-    <w:p/>
-    <w:p/>
-    <w:p/>
-    <w:p/>
-    <w:p/>
-    <w:p/>
-    <w:p/>
-    <w:p/>
-    <w:p/>
-    <w:p/>
-    <w:p/>
-    <w:p/>
-    <w:p/>
-    <w:p/>
-    <w:p/>
-    <w:p/>
-    <w:p/>
-    <w:p/>
-    <w:p/>
-    <w:p>
-      <w:r>
-        <w:lastRenderedPageBreak/>
+      <w:r>
+        <w:t xml:space="preserve"> A Feasibility Analysis will be performed on the container technology and container orchestration system designs using subjective technical requirements that the developer deems important in the successful development and deployment of the product before the software stack for the products addressing the smart and stretch goals can be developed. </w:t>
+      </w:r>
+    </w:p>
+    <w:p/>
+    <w:p/>
+    <w:p/>
+    <w:p/>
+    <w:p/>
+    <w:p/>
+    <w:p/>
+    <w:p/>
+    <w:p/>
+    <w:p/>
+    <w:p/>
+    <w:p/>
+    <w:p/>
+    <w:p/>
+    <w:p/>
+    <w:p/>
+    <w:p/>
+    <w:p/>
+    <w:p/>
+    <w:p/>
+    <w:p>
+      <w:r>
         <w:t xml:space="preserve">Before defining the subjective technical requirements and quantitative requirements for each system in the product design, a table depicting software constraints for at a minimum, reproducing the build and run steps of model verification experiments in a containerized environment will be provided. As the developer encounters additional software packages, libraries, and dependencies that are necessary for reproducing the </w:t>
       </w:r>
       <w:proofErr w:type="spellStart"/>
@@ -2094,7 +2098,23 @@
           <w:bCs/>
           <w:highlight w:val="yellow"/>
         </w:rPr>
-        <w:t>(In Progress)</w:t>
+        <w:t>(</w:t>
+      </w:r>
+      <w:r>
+        <w:rPr>
+          <w:b/>
+          <w:bCs/>
+          <w:highlight w:val="yellow"/>
+        </w:rPr>
+        <w:t>Completed</w:t>
+      </w:r>
+      <w:r>
+        <w:rPr>
+          <w:b/>
+          <w:bCs/>
+          <w:highlight w:val="yellow"/>
+        </w:rPr>
+        <w:t>)</w:t>
       </w:r>
     </w:p>
     <w:p/>
@@ -2169,7 +2189,21 @@
           <w:i/>
           <w:iCs/>
         </w:rPr>
-        <w:t xml:space="preserve"> (such as Docker, Ansible, Puppet, etc. and these packages' dependencies including engines, daemons, </w:t>
+        <w:t xml:space="preserve"> and these packages' dependencies </w:t>
+      </w:r>
+      <w:r>
+        <w:rPr>
+          <w:i/>
+          <w:iCs/>
+        </w:rPr>
+        <w:t>(</w:t>
+      </w:r>
+      <w:r>
+        <w:rPr>
+          <w:i/>
+          <w:iCs/>
+        </w:rPr>
+        <w:t xml:space="preserve">including engines, daemons, </w:t>
       </w:r>
       <w:proofErr w:type="spellStart"/>
       <w:r>
@@ -2209,7 +2243,36 @@
         </w:numPr>
       </w:pPr>
       <w:r>
-        <w:t>Containerization system shall be compatible with most frequently used host machine platforms, architectures, and operating systems</w:t>
+        <w:t>Containerization system shall be compatible with most frequently used host machine</w:t>
+      </w:r>
+      <w:r>
+        <w:t xml:space="preserve"> </w:t>
+      </w:r>
+      <w:r>
+        <w:t>architectures</w:t>
+      </w:r>
+      <w:r>
+        <w:t xml:space="preserve"> (amd64 and arm64)</w:t>
+      </w:r>
+      <w:r>
+        <w:t>, and operating systems</w:t>
+      </w:r>
+      <w:r>
+        <w:t xml:space="preserve"> (Linux and </w:t>
+      </w:r>
+      <w:proofErr w:type="spellStart"/>
+      <w:r>
+        <w:t>MacOSX</w:t>
+      </w:r>
+      <w:proofErr w:type="spellEnd"/>
+      <w:r>
+        <w:t xml:space="preserve"> platforms) </w:t>
+      </w:r>
+      <w:r>
+        <w:rPr>
+          <w:highlight w:val="yellow"/>
+        </w:rPr>
+        <w:t>(CR)</w:t>
       </w:r>
     </w:p>
     <w:p>
@@ -2227,61 +2290,26 @@
         </w:numPr>
       </w:pPr>
       <w:r>
-        <w:t xml:space="preserve">Containerization system shall </w:t>
-      </w:r>
-      <w:r>
-        <w:t xml:space="preserve">allow for the installation of ECCO and </w:t>
-      </w:r>
-      <w:proofErr w:type="spellStart"/>
-      <w:r>
-        <w:t>MITgcm</w:t>
-      </w:r>
-      <w:proofErr w:type="spellEnd"/>
-      <w:r>
-        <w:t xml:space="preserve"> libraries </w:t>
-      </w:r>
-      <w:r>
-        <w:t xml:space="preserve">and their dependencies for building, running, and interpreting results from model problems </w:t>
+        <w:t>Containerization system shall be open source with readily available documentation for the developer</w:t>
+      </w:r>
+      <w:r>
+        <w:t xml:space="preserve"> and end-user</w:t>
+      </w:r>
+      <w:r>
+        <w:t xml:space="preserve"> </w:t>
+      </w:r>
+      <w:r>
+        <w:rPr>
+          <w:highlight w:val="yellow"/>
+        </w:rPr>
+        <w:t>(CR)</w:t>
       </w:r>
     </w:p>
     <w:p>
       <w:pPr>
         <w:pStyle w:val="ListParagraph"/>
         <w:ind w:left="1440"/>
-      </w:pPr>
-    </w:p>
-    <w:p>
-      <w:pPr>
-        <w:pStyle w:val="ListParagraph"/>
-        <w:numPr>
-          <w:ilvl w:val="0"/>
-          <w:numId w:val="7"/>
-        </w:numPr>
-      </w:pPr>
-      <w:r>
-        <w:t xml:space="preserve">Where automation is not possible, containerization system shall be able to be easily configured by end user to communicate with host machine for completing tasks in workflow (for example, through </w:t>
-      </w:r>
-      <w:proofErr w:type="spellStart"/>
-      <w:r>
-        <w:t>optfiles</w:t>
-      </w:r>
-      <w:proofErr w:type="spellEnd"/>
-      <w:r>
-        <w:t xml:space="preserve">, </w:t>
-      </w:r>
-      <w:proofErr w:type="spellStart"/>
-      <w:r>
-        <w:t>mpi</w:t>
-      </w:r>
-      <w:proofErr w:type="spellEnd"/>
-      <w:r>
-        <w:t>-tasks etc.)</w:t>
-      </w:r>
-    </w:p>
-    <w:p>
-      <w:pPr>
-        <w:pStyle w:val="ListParagraph"/>
-        <w:ind w:left="1440"/>
+        <w:jc w:val="both"/>
       </w:pPr>
     </w:p>
     <w:p>
@@ -2293,16 +2321,25 @@
         </w:numPr>
       </w:pPr>
       <w:r>
-        <w:t>Containerization system shall be documented with user guide that enables straightforward replication of steps necessary to execute tasks in workflow</w:t>
-      </w:r>
-      <w:r>
-        <w:t xml:space="preserve"> of final product(s) (</w:t>
+        <w:t xml:space="preserve">Containerization system shall offer instant portability of containers from one platform to another within a fixed computing architecture </w:t>
       </w:r>
       <w:r>
         <w:rPr>
           <w:highlight w:val="yellow"/>
         </w:rPr>
-        <w:t>CR)</w:t>
+        <w:t>(</w:t>
+      </w:r>
+      <w:r>
+        <w:rPr>
+          <w:highlight w:val="yellow"/>
+        </w:rPr>
+        <w:t>CR</w:t>
+      </w:r>
+      <w:r>
+        <w:rPr>
+          <w:highlight w:val="yellow"/>
+        </w:rPr>
+        <w:t>)</w:t>
       </w:r>
     </w:p>
     <w:p>
@@ -2320,24 +2357,320 @@
         </w:numPr>
       </w:pPr>
       <w:r>
-        <w:t xml:space="preserve">Containerization system shall be open source with readily available documentation for </w:t>
-      </w:r>
-      <w:r>
-        <w:t xml:space="preserve">the developer </w:t>
+        <w:t xml:space="preserve">Containerization system shall </w:t>
+      </w:r>
+      <w:r>
+        <w:t xml:space="preserve">allow for </w:t>
+      </w:r>
+      <w:r>
+        <w:t xml:space="preserve">seamless </w:t>
+      </w:r>
+      <w:r>
+        <w:t>installation</w:t>
+      </w:r>
+      <w:r>
+        <w:t xml:space="preserve"> and updates</w:t>
+      </w:r>
+      <w:r>
+        <w:t xml:space="preserve"> of ECCO and </w:t>
+      </w:r>
+      <w:proofErr w:type="spellStart"/>
+      <w:r>
+        <w:t>MITgcm</w:t>
+      </w:r>
+      <w:proofErr w:type="spellEnd"/>
+      <w:r>
+        <w:t xml:space="preserve"> libraries </w:t>
+      </w:r>
+      <w:r>
+        <w:t xml:space="preserve">and their dependencies for building, running, and interpreting results from model problems </w:t>
       </w:r>
       <w:r>
         <w:rPr>
           <w:highlight w:val="yellow"/>
         </w:rPr>
+        <w:t>(</w:t>
+      </w:r>
+      <w:r>
+        <w:rPr>
+          <w:highlight w:val="yellow"/>
+        </w:rPr>
+        <w:t>C</w:t>
+      </w:r>
+      <w:r>
+        <w:rPr>
+          <w:highlight w:val="yellow"/>
+        </w:rPr>
+        <w:t>R)</w:t>
+      </w:r>
+    </w:p>
+    <w:p>
+      <w:pPr>
+        <w:pStyle w:val="ListParagraph"/>
+        <w:ind w:left="1440"/>
+      </w:pPr>
+    </w:p>
+    <w:p>
+      <w:pPr>
+        <w:pStyle w:val="ListParagraph"/>
+        <w:numPr>
+          <w:ilvl w:val="0"/>
+          <w:numId w:val="3"/>
+        </w:numPr>
+      </w:pPr>
+      <w:r>
+        <w:t xml:space="preserve">Containerization system shall use minimum system resources when running on end-user machines </w:t>
+      </w:r>
+      <w:r>
+        <w:rPr>
+          <w:highlight w:val="yellow"/>
+        </w:rPr>
+        <w:t>(</w:t>
+      </w:r>
+      <w:r>
+        <w:rPr>
+          <w:highlight w:val="yellow"/>
+        </w:rPr>
+        <w:t>C</w:t>
+      </w:r>
+      <w:r>
+        <w:rPr>
+          <w:highlight w:val="yellow"/>
+        </w:rPr>
+        <w:t>R)</w:t>
+      </w:r>
+    </w:p>
+    <w:p>
+      <w:pPr>
+        <w:pStyle w:val="ListParagraph"/>
+        <w:numPr>
+          <w:ilvl w:val="0"/>
+          <w:numId w:val="3"/>
+        </w:numPr>
+      </w:pPr>
+      <w:r>
+        <w:t xml:space="preserve">Containerization system shall offer efficient CI/CD support for the developer </w:t>
+      </w:r>
+      <w:r>
+        <w:rPr>
+          <w:highlight w:val="yellow"/>
+        </w:rPr>
         <w:t>(CR)</w:t>
       </w:r>
     </w:p>
-    <w:p/>
-    <w:p>
-      <w:r>
-        <w:tab/>
-      </w:r>
-    </w:p>
+    <w:p>
+      <w:pPr>
+        <w:pStyle w:val="ListParagraph"/>
+        <w:numPr>
+          <w:ilvl w:val="0"/>
+          <w:numId w:val="3"/>
+        </w:numPr>
+      </w:pPr>
+      <w:r>
+        <w:t xml:space="preserve">Containerization system shall provide useful performance monitoring and benchmarking capabilities </w:t>
+      </w:r>
+      <w:r>
+        <w:rPr>
+          <w:highlight w:val="yellow"/>
+        </w:rPr>
+        <w:t>(</w:t>
+      </w:r>
+      <w:r>
+        <w:rPr>
+          <w:highlight w:val="yellow"/>
+        </w:rPr>
+        <w:t>C</w:t>
+      </w:r>
+      <w:r>
+        <w:rPr>
+          <w:highlight w:val="yellow"/>
+        </w:rPr>
+        <w:t>R)</w:t>
+      </w:r>
+      <w:r>
+        <w:t xml:space="preserve"> </w:t>
+      </w:r>
+    </w:p>
+    <w:p>
+      <w:pPr>
+        <w:pStyle w:val="ListParagraph"/>
+        <w:numPr>
+          <w:ilvl w:val="0"/>
+          <w:numId w:val="3"/>
+        </w:numPr>
+      </w:pPr>
+      <w:r>
+        <w:t xml:space="preserve">Containerization system shall generate meaningful logs for troubleshooting errors in development </w:t>
+      </w:r>
+      <w:r>
+        <w:rPr>
+          <w:highlight w:val="yellow"/>
+        </w:rPr>
+        <w:t>(CR)</w:t>
+      </w:r>
+      <w:r>
+        <w:t xml:space="preserve"> </w:t>
+      </w:r>
+    </w:p>
+    <w:p>
+      <w:pPr>
+        <w:pStyle w:val="ListParagraph"/>
+        <w:numPr>
+          <w:ilvl w:val="0"/>
+          <w:numId w:val="3"/>
+        </w:numPr>
+      </w:pPr>
+      <w:r>
+        <w:t xml:space="preserve">Containerization system shall support persistent data storage for retaining useful model data </w:t>
+      </w:r>
+      <w:r>
+        <w:rPr>
+          <w:highlight w:val="yellow"/>
+        </w:rPr>
+        <w:t>(SR)</w:t>
+      </w:r>
+    </w:p>
+    <w:p>
+      <w:pPr>
+        <w:pStyle w:val="ListParagraph"/>
+        <w:numPr>
+          <w:ilvl w:val="0"/>
+          <w:numId w:val="3"/>
+        </w:numPr>
+      </w:pPr>
+      <w:r>
+        <w:lastRenderedPageBreak/>
+        <w:t xml:space="preserve">Containerization system shall permit the usage of large data volumes for storing model data </w:t>
+      </w:r>
+      <w:r>
+        <w:rPr>
+          <w:highlight w:val="yellow"/>
+        </w:rPr>
+        <w:t>(SR)</w:t>
+      </w:r>
+    </w:p>
+    <w:p>
+      <w:pPr>
+        <w:pStyle w:val="ListParagraph"/>
+        <w:numPr>
+          <w:ilvl w:val="0"/>
+          <w:numId w:val="3"/>
+        </w:numPr>
+      </w:pPr>
+      <w:r>
+        <w:t xml:space="preserve">Containerization system shall have quick application performance </w:t>
+      </w:r>
+      <w:r>
+        <w:rPr>
+          <w:highlight w:val="yellow"/>
+        </w:rPr>
+        <w:t>(SR)</w:t>
+      </w:r>
+    </w:p>
+    <w:p>
+      <w:pPr>
+        <w:pStyle w:val="ListParagraph"/>
+        <w:numPr>
+          <w:ilvl w:val="0"/>
+          <w:numId w:val="3"/>
+        </w:numPr>
+      </w:pPr>
+      <w:r>
+        <w:t xml:space="preserve">Containerization system shall have a comprehensive ecosystem and strong community </w:t>
+      </w:r>
+      <w:r>
+        <w:rPr>
+          <w:highlight w:val="yellow"/>
+        </w:rPr>
+        <w:t>(SR)</w:t>
+      </w:r>
+    </w:p>
+    <w:p>
+      <w:pPr>
+        <w:pStyle w:val="ListParagraph"/>
+        <w:numPr>
+          <w:ilvl w:val="0"/>
+          <w:numId w:val="3"/>
+        </w:numPr>
+      </w:pPr>
+      <w:r>
+        <w:t xml:space="preserve">Containerization system shall </w:t>
+      </w:r>
+      <w:r>
+        <w:t xml:space="preserve">provide good API and GUI support </w:t>
+      </w:r>
+      <w:r>
+        <w:rPr>
+          <w:highlight w:val="yellow"/>
+        </w:rPr>
+        <w:t>(SR)</w:t>
+      </w:r>
+    </w:p>
+    <w:p>
+      <w:pPr>
+        <w:pStyle w:val="ListParagraph"/>
+        <w:numPr>
+          <w:ilvl w:val="0"/>
+          <w:numId w:val="3"/>
+        </w:numPr>
+      </w:pPr>
+      <w:r>
+        <w:t xml:space="preserve">Containerization system shall have regular updates and releases from developers </w:t>
+      </w:r>
+      <w:r>
+        <w:rPr>
+          <w:highlight w:val="yellow"/>
+        </w:rPr>
+        <w:t>(SR)</w:t>
+      </w:r>
+    </w:p>
+    <w:p>
+      <w:pPr>
+        <w:pStyle w:val="ListParagraph"/>
+        <w:numPr>
+          <w:ilvl w:val="0"/>
+          <w:numId w:val="3"/>
+        </w:numPr>
+      </w:pPr>
+      <w:r>
+        <w:t xml:space="preserve">Containerization system shall have built-in protection from security vulnerabilities </w:t>
+      </w:r>
+      <w:r>
+        <w:rPr>
+          <w:highlight w:val="yellow"/>
+        </w:rPr>
+        <w:t>(SR)</w:t>
+      </w:r>
+    </w:p>
+    <w:p>
+      <w:pPr>
+        <w:pStyle w:val="ListParagraph"/>
+        <w:numPr>
+          <w:ilvl w:val="0"/>
+          <w:numId w:val="3"/>
+        </w:numPr>
+      </w:pPr>
+      <w:r>
+        <w:t xml:space="preserve">Containerization system shall have strong adoption and popularity amongst companies and organizations </w:t>
+      </w:r>
+      <w:r>
+        <w:rPr>
+          <w:highlight w:val="yellow"/>
+        </w:rPr>
+        <w:t>(SR)</w:t>
+      </w:r>
+      <w:r>
+        <w:t xml:space="preserve"> </w:t>
+      </w:r>
+    </w:p>
+    <w:p>
+      <w:pPr>
+        <w:pStyle w:val="ListParagraph"/>
+        <w:ind w:left="1440"/>
+      </w:pPr>
+    </w:p>
+    <w:p/>
+    <w:p/>
     <w:p/>
     <w:p>
       <w:pPr>
@@ -2374,7 +2707,7 @@
           <w:i/>
           <w:iCs/>
         </w:rPr>
-        <w:t xml:space="preserve">Container Orchestration </w:t>
+        <w:t>Container Orchestration System</w:t>
       </w:r>
       <w:r>
         <w:rPr>
@@ -2383,7 +2716,7 @@
           <w:i/>
           <w:iCs/>
         </w:rPr>
-        <w:t xml:space="preserve">Technology </w:t>
+        <w:t xml:space="preserve"> </w:t>
       </w:r>
       <w:r>
         <w:rPr>
@@ -2391,8 +2724,29 @@
           <w:bCs/>
           <w:i/>
           <w:iCs/>
-        </w:rPr>
-        <w:t>System</w:t>
+          <w:highlight w:val="yellow"/>
+        </w:rPr>
+        <w:t>(C</w:t>
+      </w:r>
+      <w:r>
+        <w:rPr>
+          <w:b/>
+          <w:bCs/>
+          <w:i/>
+          <w:iCs/>
+          <w:highlight w:val="yellow"/>
+        </w:rPr>
+        <w:t>ompleted</w:t>
+      </w:r>
+      <w:r>
+        <w:rPr>
+          <w:b/>
+          <w:bCs/>
+          <w:i/>
+          <w:iCs/>
+          <w:highlight w:val="yellow"/>
+        </w:rPr>
+        <w:t>)</w:t>
       </w:r>
     </w:p>
     <w:p>
@@ -2409,11 +2763,34 @@
         </w:numPr>
       </w:pPr>
       <w:r>
-        <w:t>Container orchestration system shall be compatible with most frequently used host machine platforms, architectures, and operating systems</w:t>
-      </w:r>
-      <w:r>
-        <w:t xml:space="preserve"> (SR)</w:t>
-      </w:r>
+        <w:t xml:space="preserve">Containerization system shall be compatible with most frequently used host machine architectures (amd64 and arm64), and operating systems (Linux and </w:t>
+      </w:r>
+      <w:proofErr w:type="spellStart"/>
+      <w:r>
+        <w:t>MacOSX</w:t>
+      </w:r>
+      <w:proofErr w:type="spellEnd"/>
+      <w:r>
+        <w:t xml:space="preserve"> platforms) </w:t>
+      </w:r>
+      <w:r>
+        <w:rPr>
+          <w:highlight w:val="yellow"/>
+        </w:rPr>
+        <w:t>(CR)</w:t>
+      </w:r>
+    </w:p>
+    <w:p>
+      <w:pPr>
+        <w:pStyle w:val="ListParagraph"/>
+        <w:ind w:left="1440"/>
+      </w:pPr>
+    </w:p>
+    <w:p>
+      <w:pPr>
+        <w:pStyle w:val="ListParagraph"/>
+        <w:ind w:left="1440"/>
+      </w:pPr>
     </w:p>
     <w:p>
       <w:pPr>
@@ -2424,52 +2801,17 @@
         </w:numPr>
       </w:pPr>
       <w:r>
-        <w:t>C</w:t>
-      </w:r>
-      <w:r>
-        <w:t xml:space="preserve">ontainer orchestration system shall be easily configured to communicate with </w:t>
-      </w:r>
-      <w:r>
-        <w:t>containerization platform</w:t>
-      </w:r>
-      <w:r>
-        <w:t xml:space="preserve"> for completing tasks in workflow (for example, </w:t>
-      </w:r>
-      <w:r>
-        <w:lastRenderedPageBreak/>
-        <w:t xml:space="preserve">through </w:t>
-      </w:r>
-      <w:proofErr w:type="spellStart"/>
-      <w:r>
-        <w:t>optfiles</w:t>
-      </w:r>
-      <w:proofErr w:type="spellEnd"/>
-      <w:r>
-        <w:t xml:space="preserve">, </w:t>
-      </w:r>
-      <w:proofErr w:type="spellStart"/>
-      <w:r>
-        <w:t>mpi</w:t>
-      </w:r>
-      <w:proofErr w:type="spellEnd"/>
-      <w:r>
-        <w:t>-tasks etc.</w:t>
-      </w:r>
-      <w:r>
-        <w:t>, exchange of information between containers</w:t>
-      </w:r>
-      <w:r>
-        <w:t>)</w:t>
-      </w:r>
-      <w:r>
-        <w:t xml:space="preserve"> (CR)</w:t>
-      </w:r>
-    </w:p>
-    <w:p>
-      <w:pPr>
-        <w:pStyle w:val="ListParagraph"/>
-        <w:ind w:left="1440"/>
-      </w:pPr>
+        <w:t xml:space="preserve">Container orchestration system shall be open source with readily available documentation for the </w:t>
+      </w:r>
+      <w:r>
+        <w:t xml:space="preserve">developer </w:t>
+      </w:r>
+      <w:r>
+        <w:rPr>
+          <w:highlight w:val="yellow"/>
+        </w:rPr>
+        <w:t>(CR)</w:t>
+      </w:r>
     </w:p>
     <w:p>
       <w:pPr>
@@ -2480,653 +2822,229 @@
         </w:numPr>
       </w:pPr>
       <w:r>
-        <w:t>Container orchestration system shall be documented with user guide that enables straightforward replication of steps necessary to execute tasks in workflow</w:t>
-      </w:r>
-      <w:r>
-        <w:t xml:space="preserve"> (</w:t>
+        <w:t xml:space="preserve">Container orchestration system shall offer instant portability of containers from one platform to another within a fixed computing architecture </w:t>
       </w:r>
       <w:r>
         <w:rPr>
           <w:highlight w:val="yellow"/>
         </w:rPr>
-        <w:t>CR)</w:t>
-      </w:r>
+        <w:t>(CR)</w:t>
+      </w:r>
+    </w:p>
+    <w:p>
+      <w:pPr>
+        <w:pStyle w:val="ListParagraph"/>
+        <w:ind w:left="1080"/>
+      </w:pPr>
+    </w:p>
+    <w:p>
+      <w:pPr>
+        <w:ind w:left="990"/>
+      </w:pPr>
+      <w:proofErr w:type="gramStart"/>
+      <w:r>
+        <w:t>d )</w:t>
+      </w:r>
+      <w:proofErr w:type="gramEnd"/>
+      <w:r>
+        <w:t xml:space="preserve"> Container orchestration system shall allow for seamless installation and updates of ECCO and </w:t>
+      </w:r>
+      <w:proofErr w:type="spellStart"/>
+      <w:r>
+        <w:t>MITgcm</w:t>
+      </w:r>
+      <w:proofErr w:type="spellEnd"/>
+      <w:r>
+        <w:t xml:space="preserve"> libraries and their dependencies for building, running, and interpreting results from model problems </w:t>
+      </w:r>
+      <w:r>
+        <w:rPr>
+          <w:highlight w:val="yellow"/>
+        </w:rPr>
+        <w:t>(CR)</w:t>
+      </w:r>
+    </w:p>
+    <w:p>
+      <w:pPr>
+        <w:ind w:left="990"/>
+      </w:pPr>
+    </w:p>
+    <w:p>
+      <w:pPr>
+        <w:ind w:left="990"/>
+      </w:pPr>
+      <w:r>
+        <w:t xml:space="preserve">e) Container orchestration system shall have effective load balancing functionality </w:t>
+      </w:r>
+      <w:r>
+        <w:rPr>
+          <w:highlight w:val="yellow"/>
+        </w:rPr>
+        <w:t>(</w:t>
+      </w:r>
+      <w:r>
+        <w:rPr>
+          <w:highlight w:val="yellow"/>
+        </w:rPr>
+        <w:t>C</w:t>
+      </w:r>
+      <w:r>
+        <w:rPr>
+          <w:highlight w:val="yellow"/>
+        </w:rPr>
+        <w:t>R)</w:t>
+      </w:r>
+    </w:p>
+    <w:p>
+      <w:pPr>
+        <w:ind w:left="990"/>
+      </w:pPr>
     </w:p>
     <w:p>
       <w:pPr>
         <w:pStyle w:val="ListParagraph"/>
         <w:ind w:left="1440"/>
       </w:pPr>
+    </w:p>
+    <w:p>
+      <w:pPr>
+        <w:ind w:left="990"/>
+      </w:pPr>
+      <w:r>
+        <w:t xml:space="preserve">e) Container orchestration system shall use minimum system resources when running on end-user machines </w:t>
+      </w:r>
+      <w:r>
+        <w:rPr>
+          <w:highlight w:val="yellow"/>
+        </w:rPr>
+        <w:t>(CR)</w:t>
+      </w:r>
+    </w:p>
+    <w:p>
+      <w:pPr>
+        <w:ind w:left="990"/>
+      </w:pPr>
+      <w:r>
+        <w:t xml:space="preserve">f) Container orchestration system shall provide useful performance monitoring and benchmarking capabilities </w:t>
+      </w:r>
+      <w:r>
+        <w:rPr>
+          <w:highlight w:val="yellow"/>
+        </w:rPr>
+        <w:t>(CR)</w:t>
+      </w:r>
+      <w:r>
+        <w:t xml:space="preserve"> </w:t>
+      </w:r>
+    </w:p>
+    <w:p>
+      <w:pPr>
+        <w:ind w:left="990"/>
+      </w:pPr>
+      <w:r>
+        <w:t xml:space="preserve">g) Container orchestration system shall generate meaningful logs for troubleshooting errors in development </w:t>
+      </w:r>
+      <w:r>
+        <w:rPr>
+          <w:highlight w:val="yellow"/>
+        </w:rPr>
+        <w:t>(CR)</w:t>
+      </w:r>
+      <w:r>
+        <w:t xml:space="preserve"> </w:t>
+      </w:r>
+    </w:p>
+    <w:p>
+      <w:pPr>
+        <w:ind w:left="990"/>
+      </w:pPr>
+      <w:r>
+        <w:t xml:space="preserve">h) Container orchestration system shall be easy to install, set up, and update </w:t>
+      </w:r>
+      <w:r>
+        <w:rPr>
+          <w:highlight w:val="yellow"/>
+        </w:rPr>
+        <w:t>(CR)</w:t>
+      </w:r>
     </w:p>
     <w:p>
       <w:pPr>
         <w:pStyle w:val="ListParagraph"/>
         <w:numPr>
           <w:ilvl w:val="0"/>
-          <w:numId w:val="8"/>
+          <w:numId w:val="3"/>
         </w:numPr>
       </w:pPr>
       <w:r>
-        <w:t xml:space="preserve">Container orchestration system shall be open source with readily available documentation for the </w:t>
-      </w:r>
-      <w:r>
-        <w:t xml:space="preserve">developer </w:t>
+        <w:lastRenderedPageBreak/>
+        <w:t xml:space="preserve">Container orchestration system shall support persistent data storage for retaining useful model data </w:t>
       </w:r>
       <w:r>
         <w:rPr>
           <w:highlight w:val="yellow"/>
         </w:rPr>
-        <w:t>(CR)</w:t>
-      </w:r>
-    </w:p>
-    <w:p>
-      <w:pPr>
-        <w:pStyle w:val="ListParagraph"/>
-        <w:ind w:left="1080"/>
-      </w:pPr>
-    </w:p>
-    <w:p>
-      <w:pPr>
-        <w:pStyle w:val="ListParagraph"/>
-        <w:ind w:left="1080"/>
-      </w:pPr>
-    </w:p>
-    <w:p>
-      <w:pPr>
-        <w:pStyle w:val="ListParagraph"/>
-        <w:ind w:left="1080"/>
-      </w:pPr>
-    </w:p>
-    <w:p>
-      <w:r>
-        <w:rPr>
-          <w:b/>
-          <w:bCs/>
-          <w:i/>
-          <w:iCs/>
-        </w:rPr>
-        <w:t>3</w:t>
-      </w:r>
-      <w:r>
-        <w:rPr>
-          <w:b/>
-          <w:bCs/>
-          <w:i/>
-          <w:iCs/>
-        </w:rPr>
-        <w:t>. Containerization Software Stack -</w:t>
-      </w:r>
-      <w:r>
-        <w:t xml:space="preserve"> This designation refers to the software stack that the containers, their source code, their microservices, and the communication between containers will be built from. </w:t>
-      </w:r>
-    </w:p>
-    <w:p/>
-    <w:p/>
-    <w:p/>
-    <w:p/>
-    <w:p/>
-    <w:p/>
-    <w:p/>
-    <w:p/>
-    <w:p/>
-    <w:p/>
-    <w:p>
-      <w:pPr>
-        <w:rPr>
-          <w:b/>
-          <w:bCs/>
-        </w:rPr>
-      </w:pPr>
-      <w:r>
-        <w:tab/>
-      </w:r>
-      <w:r>
-        <w:tab/>
-      </w:r>
-      <w:r>
-        <w:tab/>
-      </w:r>
-      <w:r>
-        <w:tab/>
-      </w:r>
-      <w:r>
-        <w:tab/>
-      </w:r>
-      <w:r>
-        <w:rPr>
-          <w:b/>
-          <w:bCs/>
-        </w:rPr>
-        <w:t>Smart Goal Product Release</w:t>
-      </w:r>
-      <w:r>
-        <w:rPr>
-          <w:b/>
-          <w:bCs/>
-        </w:rPr>
-        <w:tab/>
-      </w:r>
-    </w:p>
-    <w:p>
-      <w:r>
-        <w:tab/>
-      </w:r>
-      <w:r>
-        <w:tab/>
-      </w:r>
-      <w:r>
-        <w:tab/>
-      </w:r>
-      <w:r>
-        <w:tab/>
-      </w:r>
-      <w:r>
-        <w:tab/>
-      </w:r>
-    </w:p>
-    <w:p>
-      <w:r>
-        <w:tab/>
-        <w:t xml:space="preserve">a) Containerization stack shall enable end users to build computationally inexpensive </w:t>
-      </w:r>
-      <w:proofErr w:type="spellStart"/>
-      <w:r>
-        <w:t>MITgcm</w:t>
-      </w:r>
-      <w:proofErr w:type="spellEnd"/>
-      <w:r>
-        <w:t xml:space="preserve"> model problems without MPI libraries (</w:t>
-      </w:r>
-      <w:r>
-        <w:rPr>
-          <w:highlight w:val="yellow"/>
-        </w:rPr>
-        <w:t>CR)</w:t>
-      </w:r>
-    </w:p>
-    <w:p>
-      <w:r>
-        <w:tab/>
-        <w:t>b) Containerization stack shall use job scheduler to schedule execution of computationally inexpensive model problems without MPI libraries (C</w:t>
-      </w:r>
-      <w:r>
-        <w:rPr>
-          <w:highlight w:val="yellow"/>
-        </w:rPr>
-        <w:t>R)</w:t>
-      </w:r>
-    </w:p>
-    <w:p>
-      <w:r>
-        <w:tab/>
-        <w:t>c) Containerization stack shall enable job scheduler to run computationally inexpensive model problems without MPI libraries</w:t>
-      </w:r>
-      <w:r>
-        <w:rPr>
-          <w:highlight w:val="yellow"/>
-        </w:rPr>
-        <w:t xml:space="preserve"> (CR)</w:t>
-      </w:r>
-    </w:p>
-    <w:p>
-      <w:r>
-        <w:tab/>
-        <w:t xml:space="preserve">d) Containerization stack shall enable end users to build computationally inexpensive </w:t>
-      </w:r>
-      <w:proofErr w:type="spellStart"/>
-      <w:r>
-        <w:t>MITgcm</w:t>
-      </w:r>
-      <w:proofErr w:type="spellEnd"/>
-      <w:r>
-        <w:t xml:space="preserve"> model problems with MPI libraries</w:t>
-      </w:r>
-      <w:r>
-        <w:rPr>
-          <w:highlight w:val="yellow"/>
-        </w:rPr>
-        <w:t xml:space="preserve"> (</w:t>
-      </w:r>
-      <w:r>
-        <w:rPr>
-          <w:highlight w:val="yellow"/>
-        </w:rPr>
-        <w:t>S</w:t>
-      </w:r>
-      <w:r>
-        <w:rPr>
-          <w:highlight w:val="yellow"/>
-        </w:rPr>
-        <w:t>R)</w:t>
-      </w:r>
-    </w:p>
-    <w:p>
-      <w:r>
-        <w:tab/>
-        <w:t>e) Containerization stack shall use job scheduler to schedule execution of computationally inexpensive model problems with MPI libraries</w:t>
-      </w:r>
-      <w:r>
-        <w:rPr>
-          <w:highlight w:val="yellow"/>
-        </w:rPr>
-        <w:t xml:space="preserve"> (</w:t>
-      </w:r>
-      <w:r>
-        <w:rPr>
-          <w:highlight w:val="yellow"/>
-        </w:rPr>
-        <w:t>S</w:t>
-      </w:r>
-      <w:r>
-        <w:rPr>
-          <w:highlight w:val="yellow"/>
-        </w:rPr>
-        <w:t>R)</w:t>
-      </w:r>
-    </w:p>
-    <w:p>
-      <w:r>
-        <w:tab/>
-        <w:t>f) Containerization stack shall enable job scheduler to run computationally inexpensive model problems with MPI libraries</w:t>
-      </w:r>
-      <w:r>
-        <w:rPr>
-          <w:highlight w:val="yellow"/>
-        </w:rPr>
-        <w:t xml:space="preserve"> (</w:t>
-      </w:r>
-      <w:r>
-        <w:rPr>
-          <w:highlight w:val="yellow"/>
-        </w:rPr>
-        <w:t>S</w:t>
-      </w:r>
-      <w:r>
-        <w:rPr>
-          <w:highlight w:val="yellow"/>
-        </w:rPr>
-        <w:t>R)</w:t>
-      </w:r>
-    </w:p>
-    <w:p/>
-    <w:p/>
-    <w:p>
-      <w:pPr>
-        <w:rPr>
-          <w:b/>
-          <w:bCs/>
-        </w:rPr>
-      </w:pPr>
-      <w:r>
-        <w:tab/>
-      </w:r>
-      <w:r>
-        <w:tab/>
-      </w:r>
-      <w:r>
-        <w:tab/>
-      </w:r>
-      <w:r>
-        <w:tab/>
-      </w:r>
-      <w:r>
-        <w:tab/>
-      </w:r>
-      <w:r>
-        <w:rPr>
-          <w:b/>
-          <w:bCs/>
-        </w:rPr>
-        <w:t>Stretch Goal Product Release</w:t>
-      </w:r>
-    </w:p>
-    <w:p/>
-    <w:p>
-      <w:pPr>
-        <w:rPr>
-          <w:highlight w:val="yellow"/>
-        </w:rPr>
-      </w:pPr>
-      <w:r>
-        <w:lastRenderedPageBreak/>
-        <w:tab/>
-      </w:r>
-      <w:r>
-        <w:t>a</w:t>
-      </w:r>
-      <w:r>
-        <w:t xml:space="preserve">) Containerization stack shall enable end users to implement model problem specifications through a GUI </w:t>
-      </w:r>
-      <w:r>
-        <w:rPr>
-          <w:highlight w:val="yellow"/>
-        </w:rPr>
-        <w:t>(</w:t>
-      </w:r>
-      <w:r>
-        <w:rPr>
-          <w:highlight w:val="yellow"/>
-        </w:rPr>
-        <w:t>C</w:t>
-      </w:r>
-      <w:r>
-        <w:rPr>
-          <w:highlight w:val="yellow"/>
-        </w:rPr>
-        <w:t>R)</w:t>
-      </w:r>
-    </w:p>
-    <w:p>
-      <w:pPr>
-        <w:rPr>
-          <w:highlight w:val="yellow"/>
-        </w:rPr>
-      </w:pPr>
-      <w:r>
-        <w:tab/>
-      </w:r>
-      <w:r>
-        <w:t>b</w:t>
-      </w:r>
-      <w:r>
-        <w:t xml:space="preserve">) Containerization stack shall enable end users to implement desired post-processing/data analysis tasks on output data through a GUI </w:t>
-      </w:r>
-      <w:r>
-        <w:rPr>
-          <w:highlight w:val="yellow"/>
-        </w:rPr>
-        <w:t>(</w:t>
-      </w:r>
-      <w:r>
-        <w:rPr>
-          <w:highlight w:val="yellow"/>
-        </w:rPr>
-        <w:t>C</w:t>
-      </w:r>
-      <w:r>
-        <w:rPr>
-          <w:highlight w:val="yellow"/>
-        </w:rPr>
-        <w:t>R)</w:t>
-      </w:r>
-    </w:p>
-    <w:p>
-      <w:r>
-        <w:tab/>
-      </w:r>
-      <w:r>
-        <w:t>c</w:t>
-      </w:r>
-      <w:r>
-        <w:t>) Containerization stack shall enable end users to build</w:t>
-      </w:r>
-      <w:r>
-        <w:t xml:space="preserve"> and run </w:t>
-      </w:r>
-      <w:r>
-        <w:t>more computationally expensive model problems without MPI libraries</w:t>
-      </w:r>
-      <w:r>
-        <w:t xml:space="preserve"> </w:t>
-      </w:r>
-      <w:r>
-        <w:rPr>
-          <w:highlight w:val="yellow"/>
-        </w:rPr>
-        <w:t>(CR)</w:t>
-      </w:r>
-    </w:p>
-    <w:p>
-      <w:r>
-        <w:tab/>
-      </w:r>
-      <w:r>
-        <w:t>d</w:t>
-      </w:r>
-      <w:r>
-        <w:t>) Containerization stack shall enable end users to build, run more computationally expensive model problems with MPI libraries</w:t>
-      </w:r>
-      <w:r>
-        <w:t xml:space="preserve"> </w:t>
-      </w:r>
-      <w:r>
-        <w:rPr>
-          <w:highlight w:val="yellow"/>
-        </w:rPr>
         <w:t>(SR)</w:t>
       </w:r>
-    </w:p>
-    <w:p>
-      <w:r>
-        <w:tab/>
-      </w:r>
-      <w:r>
-        <w:t>e</w:t>
-      </w:r>
-      <w:r>
-        <w:t>) Containerization stack shall offer support for building, and running computationally inexpensive ASTE regional domain model problems without MPI libraries</w:t>
-      </w:r>
-      <w:r>
-        <w:t xml:space="preserve"> </w:t>
-      </w:r>
-      <w:r>
-        <w:rPr>
-          <w:highlight w:val="yellow"/>
-        </w:rPr>
-        <w:t>(CR)</w:t>
-      </w:r>
-    </w:p>
-    <w:p>
-      <w:r>
-        <w:tab/>
-      </w:r>
-      <w:r>
-        <w:t>f</w:t>
-      </w:r>
-      <w:r>
-        <w:t>) Containerization stack shall offer support for building, and running computationally inexpensive ASTE regional domain model problems with MPI libraries</w:t>
-      </w:r>
-      <w:r>
-        <w:t xml:space="preserve"> </w:t>
-      </w:r>
-      <w:r>
-        <w:rPr>
-          <w:highlight w:val="yellow"/>
-        </w:rPr>
-        <w:t>(CR)</w:t>
-      </w:r>
-    </w:p>
-    <w:p>
-      <w:r>
-        <w:tab/>
-      </w:r>
-      <w:r>
-        <w:t>g</w:t>
-      </w:r>
-      <w:r>
-        <w:t>) Containerization stack shall offer support for building, and running computationally expensive ASTE regional domain model problems without MPI libraries</w:t>
-      </w:r>
-      <w:r>
-        <w:rPr>
-          <w:highlight w:val="yellow"/>
-        </w:rPr>
-        <w:t xml:space="preserve"> (SR)</w:t>
-      </w:r>
-    </w:p>
-    <w:p>
-      <w:r>
-        <w:tab/>
-      </w:r>
-      <w:r>
-        <w:t>h</w:t>
-      </w:r>
-      <w:r>
-        <w:t>) Containerization stack shall offer support for building, and running computationally expensive ASTE regional domain model problems with MPI libraries</w:t>
-      </w:r>
-      <w:r>
-        <w:t xml:space="preserve"> </w:t>
-      </w:r>
-      <w:r>
-        <w:rPr>
-          <w:highlight w:val="yellow"/>
-        </w:rPr>
-        <w:t>(SR)</w:t>
-      </w:r>
-    </w:p>
-    <w:p>
-      <w:r>
-        <w:tab/>
-      </w:r>
-    </w:p>
-    <w:p/>
-    <w:p/>
-    <w:p/>
-    <w:p/>
-    <w:p>
-      <w:r>
-        <w:tab/>
-        <w:t>* During testing: Supplement documentation on what constitutes a 'computationally inexpensive model problem' using a combination of performance benchmarks and hardware resources such as CPU processor count, single vs. multithreading, parallelism, etc.</w:t>
-      </w:r>
-    </w:p>
-    <w:p/>
-    <w:p>
-      <w:r>
-        <w:tab/>
-      </w:r>
-    </w:p>
-    <w:p>
-      <w:pPr>
-        <w:pStyle w:val="ListParagraph"/>
-        <w:ind w:left="1080"/>
-      </w:pPr>
-    </w:p>
-    <w:p>
-      <w:pPr>
-        <w:pStyle w:val="ListParagraph"/>
-        <w:ind w:left="1080"/>
-      </w:pPr>
-    </w:p>
-    <w:p>
-      <w:pPr>
-        <w:pStyle w:val="ListParagraph"/>
-        <w:ind w:left="1080"/>
-      </w:pPr>
-    </w:p>
-    <w:p>
-      <w:pPr>
-        <w:ind w:left="720"/>
-        <w:rPr>
-          <w:b/>
-          <w:bCs/>
-          <w:i/>
-          <w:iCs/>
-        </w:rPr>
-      </w:pPr>
-      <w:r>
-        <w:rPr>
-          <w:b/>
-          <w:bCs/>
-          <w:i/>
-          <w:iCs/>
-        </w:rPr>
-        <w:t xml:space="preserve">4. </w:t>
-      </w:r>
-      <w:r>
-        <w:rPr>
-          <w:b/>
-          <w:bCs/>
-          <w:i/>
-          <w:iCs/>
-        </w:rPr>
-        <w:t>Host Machine Hardware</w:t>
-      </w:r>
-    </w:p>
-    <w:p>
-      <w:pPr>
-        <w:pStyle w:val="ListParagraph"/>
-        <w:ind w:left="1080"/>
-        <w:rPr>
-          <w:b/>
-          <w:bCs/>
-          <w:i/>
-          <w:iCs/>
-        </w:rPr>
-      </w:pPr>
     </w:p>
     <w:p>
       <w:pPr>
         <w:pStyle w:val="ListParagraph"/>
         <w:numPr>
           <w:ilvl w:val="0"/>
-          <w:numId w:val="5"/>
+          <w:numId w:val="3"/>
         </w:numPr>
       </w:pPr>
       <w:r>
-        <w:t xml:space="preserve">Containerization system shall be computationally inexpensive to run on end user host machines </w:t>
-      </w:r>
-    </w:p>
-    <w:p>
-      <w:pPr>
-        <w:pStyle w:val="ListParagraph"/>
-        <w:ind w:left="1440"/>
-      </w:pPr>
+        <w:t xml:space="preserve">Container orchestration system shall permit the usage of large data volumes for storing model data </w:t>
+      </w:r>
+      <w:r>
+        <w:rPr>
+          <w:highlight w:val="yellow"/>
+        </w:rPr>
+        <w:t>(SR)</w:t>
+      </w:r>
     </w:p>
     <w:p>
       <w:pPr>
         <w:pStyle w:val="ListParagraph"/>
         <w:numPr>
           <w:ilvl w:val="0"/>
-          <w:numId w:val="4"/>
+          <w:numId w:val="3"/>
         </w:numPr>
       </w:pPr>
       <w:r>
-        <w:t xml:space="preserve">System shall reduce amount of RAM occupied by host machine when executing tasks in </w:t>
-      </w:r>
-      <w:proofErr w:type="spellStart"/>
-      <w:r>
-        <w:t>MITgcm</w:t>
-      </w:r>
-      <w:proofErr w:type="spellEnd"/>
-      <w:r>
-        <w:t>-ECCO workflow</w:t>
-      </w:r>
-      <w:r>
-        <w:t xml:space="preserve"> </w:t>
+        <w:t xml:space="preserve">Container orchestration system shall have a comprehensive ecosystem and strong community </w:t>
       </w:r>
       <w:r>
         <w:rPr>
           <w:highlight w:val="yellow"/>
         </w:rPr>
-        <w:t>(SR)</w:t>
-      </w:r>
-    </w:p>
-    <w:p>
-      <w:pPr>
-        <w:pStyle w:val="ListParagraph"/>
-        <w:ind w:left="1800"/>
-      </w:pPr>
+        <w:t>(</w:t>
+      </w:r>
+      <w:r>
+        <w:rPr>
+          <w:highlight w:val="yellow"/>
+        </w:rPr>
+        <w:t>S</w:t>
+      </w:r>
+      <w:r>
+        <w:rPr>
+          <w:highlight w:val="yellow"/>
+        </w:rPr>
+        <w:t>R)</w:t>
+      </w:r>
     </w:p>
     <w:p>
       <w:pPr>
         <w:pStyle w:val="ListParagraph"/>
         <w:numPr>
           <w:ilvl w:val="0"/>
-          <w:numId w:val="4"/>
+          <w:numId w:val="3"/>
         </w:numPr>
       </w:pPr>
       <w:r>
-        <w:t xml:space="preserve">System shall reduce CPU load of host machine when executing tasks in </w:t>
-      </w:r>
-      <w:proofErr w:type="spellStart"/>
-      <w:r>
-        <w:t>MITgcm</w:t>
-      </w:r>
-      <w:proofErr w:type="spellEnd"/>
-      <w:r>
-        <w:t>-ECCO workflow</w:t>
-      </w:r>
-      <w:r>
-        <w:t xml:space="preserve"> </w:t>
+        <w:t xml:space="preserve">Container orchestration system shall be tailored towards local development environments </w:t>
       </w:r>
       <w:r>
         <w:rPr>
@@ -3134,104 +3052,47 @@
         </w:rPr>
         <w:t>(SR)</w:t>
       </w:r>
-    </w:p>
-    <w:p/>
-    <w:p>
-      <w:pPr>
-        <w:pStyle w:val="ListParagraph"/>
-        <w:ind w:left="1080"/>
-      </w:pPr>
-    </w:p>
-    <w:p>
-      <w:pPr>
-        <w:pStyle w:val="ListParagraph"/>
-        <w:ind w:left="1080"/>
-      </w:pPr>
-    </w:p>
-    <w:p>
-      <w:pPr>
-        <w:ind w:left="720"/>
-        <w:rPr>
-          <w:b/>
-          <w:bCs/>
-          <w:i/>
-          <w:iCs/>
-        </w:rPr>
-      </w:pPr>
-      <w:r>
-        <w:rPr>
-          <w:b/>
-          <w:bCs/>
-          <w:i/>
-          <w:iCs/>
-        </w:rPr>
-        <w:t xml:space="preserve">5. </w:t>
-      </w:r>
-      <w:r>
-        <w:rPr>
-          <w:b/>
-          <w:bCs/>
-          <w:i/>
-          <w:iCs/>
-        </w:rPr>
-        <w:t>Host Machine Software</w:t>
-      </w:r>
-    </w:p>
-    <w:p>
-      <w:pPr>
-        <w:pStyle w:val="ListParagraph"/>
-        <w:ind w:left="1080"/>
-        <w:rPr>
-          <w:b/>
-          <w:bCs/>
-          <w:i/>
-          <w:iCs/>
-        </w:rPr>
-      </w:pPr>
     </w:p>
     <w:p>
       <w:pPr>
         <w:pStyle w:val="ListParagraph"/>
         <w:numPr>
           <w:ilvl w:val="0"/>
-          <w:numId w:val="6"/>
+          <w:numId w:val="3"/>
         </w:numPr>
       </w:pPr>
       <w:r>
-        <w:lastRenderedPageBreak/>
-        <w:t xml:space="preserve"> Containerization system shall be computationally inexpensive to run on end user host machines </w:t>
-      </w:r>
-    </w:p>
-    <w:p>
-      <w:pPr>
-        <w:pStyle w:val="ListParagraph"/>
-        <w:ind w:left="1440"/>
-        <w:rPr>
-          <w:b/>
-          <w:bCs/>
-          <w:i/>
-          <w:iCs/>
-        </w:rPr>
-      </w:pPr>
+        <w:t xml:space="preserve">Container orchestration system shall provide good API and GUI support </w:t>
+      </w:r>
+      <w:r>
+        <w:rPr>
+          <w:highlight w:val="yellow"/>
+        </w:rPr>
+        <w:t>(</w:t>
+      </w:r>
+      <w:r>
+        <w:rPr>
+          <w:highlight w:val="yellow"/>
+        </w:rPr>
+        <w:t>S</w:t>
+      </w:r>
+      <w:r>
+        <w:rPr>
+          <w:highlight w:val="yellow"/>
+        </w:rPr>
+        <w:t>R)</w:t>
+      </w:r>
     </w:p>
     <w:p>
       <w:pPr>
         <w:pStyle w:val="ListParagraph"/>
         <w:numPr>
           <w:ilvl w:val="0"/>
-          <w:numId w:val="4"/>
+          <w:numId w:val="3"/>
         </w:numPr>
       </w:pPr>
       <w:r>
-        <w:t xml:space="preserve">System shall reduce compile time necessary to execute tasks in </w:t>
-      </w:r>
-      <w:proofErr w:type="spellStart"/>
-      <w:r>
-        <w:t>MITgcm</w:t>
-      </w:r>
-      <w:proofErr w:type="spellEnd"/>
-      <w:r>
-        <w:t xml:space="preserve">-ECCO workflow </w:t>
+        <w:t xml:space="preserve">Container orchestration system shall have regular updates and releases from developers </w:t>
       </w:r>
       <w:r>
         <w:rPr>
@@ -3239,22 +3100,158 @@
         </w:rPr>
         <w:t>(SR)</w:t>
       </w:r>
-    </w:p>
-    <w:p>
-      <w:pPr>
-        <w:pStyle w:val="ListParagraph"/>
-      </w:pPr>
     </w:p>
     <w:p>
       <w:pPr>
         <w:pStyle w:val="ListParagraph"/>
         <w:numPr>
           <w:ilvl w:val="0"/>
-          <w:numId w:val="4"/>
+          <w:numId w:val="3"/>
         </w:numPr>
       </w:pPr>
       <w:r>
-        <w:t xml:space="preserve">System shall reduce runtime time necessary to execute tasks in </w:t>
+        <w:t xml:space="preserve">Container orchestration system shall have effective lifecycle management </w:t>
+      </w:r>
+      <w:r>
+        <w:rPr>
+          <w:highlight w:val="yellow"/>
+        </w:rPr>
+        <w:t>(SR)</w:t>
+      </w:r>
+    </w:p>
+    <w:p>
+      <w:pPr>
+        <w:pStyle w:val="ListParagraph"/>
+        <w:numPr>
+          <w:ilvl w:val="0"/>
+          <w:numId w:val="3"/>
+        </w:numPr>
+      </w:pPr>
+      <w:r>
+        <w:t xml:space="preserve">Container orchestration system shall have built-in protection from security vulnerabilities </w:t>
+      </w:r>
+      <w:r>
+        <w:rPr>
+          <w:highlight w:val="yellow"/>
+        </w:rPr>
+        <w:t>(SR)</w:t>
+      </w:r>
+    </w:p>
+    <w:p>
+      <w:pPr>
+        <w:pStyle w:val="ListParagraph"/>
+        <w:numPr>
+          <w:ilvl w:val="0"/>
+          <w:numId w:val="3"/>
+        </w:numPr>
+      </w:pPr>
+      <w:r>
+        <w:t xml:space="preserve">Container orchestration system shall have flexible standards for development </w:t>
+      </w:r>
+      <w:r>
+        <w:rPr>
+          <w:highlight w:val="yellow"/>
+        </w:rPr>
+        <w:t>(SR)</w:t>
+      </w:r>
+    </w:p>
+    <w:p>
+      <w:pPr>
+        <w:pStyle w:val="ListParagraph"/>
+        <w:ind w:left="1440"/>
+      </w:pPr>
+    </w:p>
+    <w:p/>
+    <w:p>
+      <w:pPr>
+        <w:pStyle w:val="ListParagraph"/>
+        <w:ind w:left="1080"/>
+      </w:pPr>
+    </w:p>
+    <w:p>
+      <w:r>
+        <w:rPr>
+          <w:b/>
+          <w:bCs/>
+          <w:i/>
+          <w:iCs/>
+        </w:rPr>
+        <w:t>3</w:t>
+      </w:r>
+      <w:r>
+        <w:rPr>
+          <w:b/>
+          <w:bCs/>
+          <w:i/>
+          <w:iCs/>
+        </w:rPr>
+        <w:t>. Containerization Software Stack -</w:t>
+      </w:r>
+      <w:r>
+        <w:t xml:space="preserve"> This designation refers to the software stack that the containers, their source code, their microservices, and the communication between containers will be built from. </w:t>
+      </w:r>
+    </w:p>
+    <w:p/>
+    <w:p/>
+    <w:p/>
+    <w:p>
+      <w:pPr>
+        <w:rPr>
+          <w:b/>
+          <w:bCs/>
+        </w:rPr>
+      </w:pPr>
+      <w:r>
+        <w:tab/>
+      </w:r>
+      <w:r>
+        <w:tab/>
+      </w:r>
+      <w:r>
+        <w:tab/>
+      </w:r>
+      <w:r>
+        <w:tab/>
+      </w:r>
+      <w:r>
+        <w:tab/>
+      </w:r>
+      <w:r>
+        <w:rPr>
+          <w:b/>
+          <w:bCs/>
+        </w:rPr>
+        <w:t>Smart Goal Product Release</w:t>
+      </w:r>
+      <w:r>
+        <w:rPr>
+          <w:b/>
+          <w:bCs/>
+        </w:rPr>
+        <w:tab/>
+      </w:r>
+    </w:p>
+    <w:p>
+      <w:r>
+        <w:tab/>
+      </w:r>
+      <w:r>
+        <w:tab/>
+      </w:r>
+      <w:r>
+        <w:tab/>
+      </w:r>
+      <w:r>
+        <w:tab/>
+      </w:r>
+      <w:r>
+        <w:tab/>
+      </w:r>
+    </w:p>
+    <w:p>
+      <w:r>
+        <w:tab/>
+        <w:t xml:space="preserve">a) Containerization stack shall enable end users to build computationally inexpensive </w:t>
       </w:r>
       <w:proofErr w:type="spellStart"/>
       <w:r>
@@ -3262,30 +3259,562 @@
       </w:r>
       <w:proofErr w:type="spellEnd"/>
       <w:r>
-        <w:t xml:space="preserve">-ECCO workflow </w:t>
+        <w:t xml:space="preserve"> model problems without MPI libraries (</w:t>
       </w:r>
       <w:r>
         <w:rPr>
           <w:highlight w:val="yellow"/>
         </w:rPr>
+        <w:t>CR)</w:t>
+      </w:r>
+    </w:p>
+    <w:p>
+      <w:r>
+        <w:tab/>
+        <w:t>b) Containerization stack shall use job scheduler to schedule execution of computationally inexpensive model problems without MPI libraries (C</w:t>
+      </w:r>
+      <w:r>
+        <w:rPr>
+          <w:highlight w:val="yellow"/>
+        </w:rPr>
+        <w:t>R)</w:t>
+      </w:r>
+    </w:p>
+    <w:p>
+      <w:r>
+        <w:tab/>
+        <w:t>c) Containerization stack shall enable job scheduler to run computationally inexpensive model problems without MPI libraries</w:t>
+      </w:r>
+      <w:r>
+        <w:rPr>
+          <w:highlight w:val="yellow"/>
+        </w:rPr>
+        <w:t xml:space="preserve"> (CR)</w:t>
+      </w:r>
+    </w:p>
+    <w:p>
+      <w:r>
+        <w:tab/>
+        <w:t xml:space="preserve">d) Containerization stack shall enable end users to build computationally inexpensive </w:t>
+      </w:r>
+      <w:proofErr w:type="spellStart"/>
+      <w:r>
+        <w:t>MITgcm</w:t>
+      </w:r>
+      <w:proofErr w:type="spellEnd"/>
+      <w:r>
+        <w:t xml:space="preserve"> model problems with MPI libraries</w:t>
+      </w:r>
+      <w:r>
+        <w:rPr>
+          <w:highlight w:val="yellow"/>
+        </w:rPr>
+        <w:t xml:space="preserve"> (SR)</w:t>
+      </w:r>
+    </w:p>
+    <w:p>
+      <w:r>
+        <w:tab/>
+        <w:t>e) Containerization stack shall use job scheduler to schedule execution of computationally inexpensive model problems with MPI libraries</w:t>
+      </w:r>
+      <w:r>
+        <w:rPr>
+          <w:highlight w:val="yellow"/>
+        </w:rPr>
+        <w:t xml:space="preserve"> (SR)</w:t>
+      </w:r>
+    </w:p>
+    <w:p>
+      <w:r>
+        <w:tab/>
+        <w:t>f) Containerization stack shall enable job scheduler to run computationally inexpensive model problems with MPI libraries</w:t>
+      </w:r>
+      <w:r>
+        <w:rPr>
+          <w:highlight w:val="yellow"/>
+        </w:rPr>
+        <w:t xml:space="preserve"> (SR)</w:t>
+      </w:r>
+    </w:p>
+    <w:p/>
+    <w:p/>
+    <w:p/>
+    <w:p/>
+    <w:p>
+      <w:pPr>
+        <w:rPr>
+          <w:b/>
+          <w:bCs/>
+        </w:rPr>
+      </w:pPr>
+      <w:r>
+        <w:tab/>
+      </w:r>
+      <w:r>
+        <w:tab/>
+      </w:r>
+      <w:r>
+        <w:tab/>
+      </w:r>
+      <w:r>
+        <w:tab/>
+      </w:r>
+      <w:r>
+        <w:tab/>
+      </w:r>
+      <w:r>
+        <w:rPr>
+          <w:b/>
+          <w:bCs/>
+        </w:rPr>
+        <w:t>Stretch Goal Product Release</w:t>
+      </w:r>
+    </w:p>
+    <w:p/>
+    <w:p>
+      <w:pPr>
+        <w:rPr>
+          <w:highlight w:val="yellow"/>
+        </w:rPr>
+      </w:pPr>
+      <w:r>
+        <w:lastRenderedPageBreak/>
+        <w:tab/>
+        <w:t xml:space="preserve">a) Containerization stack shall enable end users to implement model problem specifications through a GUI </w:t>
+      </w:r>
+      <w:r>
+        <w:rPr>
+          <w:highlight w:val="yellow"/>
+        </w:rPr>
+        <w:t>(CR)</w:t>
+      </w:r>
+    </w:p>
+    <w:p>
+      <w:pPr>
+        <w:rPr>
+          <w:highlight w:val="yellow"/>
+        </w:rPr>
+      </w:pPr>
+      <w:r>
+        <w:tab/>
+        <w:t xml:space="preserve">b) Containerization stack shall enable end users to implement desired post-processing/data analysis tasks on output data through a GUI </w:t>
+      </w:r>
+      <w:r>
+        <w:rPr>
+          <w:highlight w:val="yellow"/>
+        </w:rPr>
+        <w:t>(CR)</w:t>
+      </w:r>
+    </w:p>
+    <w:p>
+      <w:r>
+        <w:tab/>
+        <w:t xml:space="preserve">c) Containerization stack shall enable end users to build and run more computationally expensive model problems without MPI libraries </w:t>
+      </w:r>
+      <w:r>
+        <w:rPr>
+          <w:highlight w:val="yellow"/>
+        </w:rPr>
+        <w:t>(CR)</w:t>
+      </w:r>
+    </w:p>
+    <w:p>
+      <w:r>
+        <w:tab/>
+        <w:t xml:space="preserve">d) Containerization stack shall enable end users to build, run more computationally expensive model problems with MPI libraries </w:t>
+      </w:r>
+      <w:r>
+        <w:rPr>
+          <w:highlight w:val="yellow"/>
+        </w:rPr>
         <w:t>(SR)</w:t>
       </w:r>
     </w:p>
-    <w:p/>
-    <w:p/>
-    <w:p/>
-    <w:p>
-      <w:pPr>
-        <w:rPr>
-          <w:b/>
-          <w:bCs/>
-        </w:rPr>
-      </w:pPr>
-      <w:r>
-        <w:rPr>
-          <w:b/>
-          <w:bCs/>
-        </w:rPr>
+    <w:p>
+      <w:r>
+        <w:tab/>
+        <w:t xml:space="preserve">e) Containerization stack shall offer support for building, and running computationally inexpensive ASTE regional domain model problems without MPI libraries </w:t>
+      </w:r>
+      <w:r>
+        <w:rPr>
+          <w:highlight w:val="yellow"/>
+        </w:rPr>
+        <w:t>(CR)</w:t>
+      </w:r>
+    </w:p>
+    <w:p>
+      <w:r>
+        <w:tab/>
+        <w:t xml:space="preserve">f) Containerization stack shall offer support for building, and running computationally inexpensive ASTE regional domain model problems with MPI libraries </w:t>
+      </w:r>
+      <w:r>
+        <w:rPr>
+          <w:highlight w:val="yellow"/>
+        </w:rPr>
+        <w:t>(CR)</w:t>
+      </w:r>
+    </w:p>
+    <w:p>
+      <w:r>
+        <w:tab/>
+        <w:t>g) Containerization stack shall offer support for building, and running computationally expensive ASTE regional domain model problems without MPI libraries</w:t>
+      </w:r>
+      <w:r>
+        <w:rPr>
+          <w:highlight w:val="yellow"/>
+        </w:rPr>
+        <w:t xml:space="preserve"> (SR)</w:t>
+      </w:r>
+    </w:p>
+    <w:p>
+      <w:r>
+        <w:tab/>
+        <w:t xml:space="preserve">h) Containerization stack shall offer support for building, and running computationally expensive ASTE regional domain model problems with MPI libraries </w:t>
+      </w:r>
+      <w:r>
+        <w:rPr>
+          <w:highlight w:val="yellow"/>
+        </w:rPr>
+        <w:t>(SR)</w:t>
+      </w:r>
+    </w:p>
+    <w:p>
+      <w:r>
+        <w:tab/>
+      </w:r>
+    </w:p>
+    <w:p/>
+    <w:p/>
+    <w:p/>
+    <w:p/>
+    <w:p>
+      <w:r>
+        <w:tab/>
+        <w:t>* During testing: Supplement documentation on what constitutes a 'computationally inexpensive model problem' using a combination of performance benchmarks and hardware resources such as CPU processor count, single vs. multithreading, parallelism, etc.</w:t>
+      </w:r>
+    </w:p>
+    <w:p/>
+    <w:p>
+      <w:pPr>
+        <w:pStyle w:val="ListParagraph"/>
+        <w:ind w:left="1080"/>
+      </w:pPr>
+    </w:p>
+    <w:p>
+      <w:pPr>
+        <w:pStyle w:val="ListParagraph"/>
+        <w:ind w:left="1080"/>
+      </w:pPr>
+    </w:p>
+    <w:p>
+      <w:pPr>
+        <w:pStyle w:val="ListParagraph"/>
+        <w:ind w:left="1080"/>
+      </w:pPr>
+    </w:p>
+    <w:p>
+      <w:pPr>
+        <w:pStyle w:val="ListParagraph"/>
+        <w:ind w:left="1080"/>
+        <w:jc w:val="both"/>
+      </w:pPr>
+    </w:p>
+    <w:p>
+      <w:pPr>
+        <w:rPr>
+          <w:b/>
+          <w:bCs/>
+        </w:rPr>
+      </w:pPr>
+      <w:r>
+        <w:rPr>
+          <w:b/>
+          <w:bCs/>
+        </w:rPr>
+        <w:t xml:space="preserve">Feasibility Analysis </w:t>
+      </w:r>
+    </w:p>
+    <w:p>
+      <w:pPr>
+        <w:rPr>
+          <w:b/>
+          <w:bCs/>
+        </w:rPr>
+      </w:pPr>
+    </w:p>
+    <w:p>
+      <w:pPr>
+        <w:rPr>
+          <w:b/>
+          <w:bCs/>
+        </w:rPr>
+      </w:pPr>
+    </w:p>
+    <w:p>
+      <w:pPr>
+        <w:rPr>
+          <w:b/>
+          <w:bCs/>
+        </w:rPr>
+      </w:pPr>
+      <w:r>
+        <w:rPr>
+          <w:b/>
+          <w:bCs/>
+        </w:rPr>
+        <w:t xml:space="preserve">Overview: </w:t>
+      </w:r>
+      <w:r>
+        <w:t xml:space="preserve">Using the subjective technical requirements documented above, a Feasibility Analysis will be performed to study the opportunity costs of incorporating different Container Technology System and Container Orchestration System Designs into the stretch and smart goal product designs. </w:t>
+      </w:r>
+      <w:r>
+        <w:t>Note that the subjective technical requirements for the stretch and smart goal product software stacks will not be incorporated into the Feasibility Analysis because the</w:t>
+      </w:r>
+      <w:r>
+        <w:t xml:space="preserve">ir requirements cannot be tested until a container technology and orchestration system have been chosen and implemented into the development environment. </w:t>
+      </w:r>
+      <w:r>
+        <w:t xml:space="preserve">The Feasibility Analysis will adopt a linear scoring methodology where the requirements will be sorted in descending order from most to least important and assigned a numeric value in linearly descending order with the most important being assigned a value equal to the number of requirements for that system design and the least important, a value equal to 1. For each design, if the requirement is met, a value equal to that requirement number is assigned to that design, otherwise, a value of </w:t>
+      </w:r>
+      <w:r>
+        <w:lastRenderedPageBreak/>
+        <w:t xml:space="preserve">0 is assigned for not having met that requirement. A linear combination of values will then be taken for each design and color-coded according to the criteria defined at the top of the legend in the Feasibility Analysis spreadsheet. The design that meets the largest percentage of documented subjective technical requirements will be </w:t>
+      </w:r>
+      <w:proofErr w:type="spellStart"/>
+      <w:r>
+        <w:t>downselected</w:t>
+      </w:r>
+      <w:proofErr w:type="spellEnd"/>
+      <w:r>
+        <w:t xml:space="preserve"> for the Prototype and Testing Phase of the design.</w:t>
+      </w:r>
+      <w:r>
+        <w:rPr>
+          <w:b/>
+          <w:bCs/>
+        </w:rPr>
+        <w:t xml:space="preserve"> </w:t>
+      </w:r>
+    </w:p>
+    <w:p>
+      <w:pPr>
+        <w:rPr>
+          <w:b/>
+          <w:bCs/>
+        </w:rPr>
+      </w:pPr>
+    </w:p>
+    <w:p>
+      <w:pPr>
+        <w:rPr>
+          <w:b/>
+          <w:bCs/>
+        </w:rPr>
+      </w:pPr>
+    </w:p>
+    <w:p>
+      <w:pPr>
+        <w:rPr>
+          <w:b/>
+          <w:bCs/>
+        </w:rPr>
+      </w:pPr>
+      <w:r>
+        <w:rPr>
+          <w:b/>
+          <w:bCs/>
+        </w:rPr>
+        <w:t xml:space="preserve">Results: </w:t>
+      </w:r>
+    </w:p>
+    <w:p>
+      <w:pPr>
+        <w:rPr>
+          <w:b/>
+          <w:bCs/>
+        </w:rPr>
+      </w:pPr>
+    </w:p>
+    <w:p>
+      <w:pPr>
+        <w:rPr>
+          <w:b/>
+          <w:bCs/>
+        </w:rPr>
+      </w:pPr>
+    </w:p>
+    <w:p>
+      <w:r>
+        <w:t xml:space="preserve">According to the results from the Feasibility Analysis, the container technology and container orchestration designs that meet the largest percentage of criteria (requirements) and are thus </w:t>
+      </w:r>
+      <w:proofErr w:type="spellStart"/>
+      <w:r>
+        <w:t>downselected</w:t>
+      </w:r>
+      <w:proofErr w:type="spellEnd"/>
+      <w:r>
+        <w:t xml:space="preserve"> for detailed design are Docker and Docker-Compose. The next steps in the design of the products will be to install and set up these systems on the container and singularity development environments. Once set up is complete, requirements and criteria regarding successful development of source code to be tested and deployed in these products' distributed systems will be documented. Then, rudimentary design schematics including class diagrams, pseudocode, and flowcharts will be developed to characterize the behavior of the source code, as well as the testing, integration, and deployment of the source code inside of the container technology system (Docker) and container orchestration system (docker-compose). </w:t>
+      </w:r>
+      <w:r>
+        <w:t>As an aside, it is possible that there may be too much overhead in configuring docker-compose to run docker containers using singularity in the singularity environment on Sverdrup and TACC compute nodes. If this is the case, an alternative container orchestration tool such as singularity-compose may be explored.</w:t>
+      </w:r>
+    </w:p>
+    <w:p>
+      <w:pPr>
+        <w:pStyle w:val="ListParagraph"/>
+        <w:ind w:left="1080"/>
+      </w:pPr>
+    </w:p>
+    <w:p>
+      <w:pPr>
+        <w:pStyle w:val="ListParagraph"/>
+        <w:ind w:left="1080"/>
+      </w:pPr>
+    </w:p>
+    <w:p>
+      <w:pPr>
+        <w:pStyle w:val="ListParagraph"/>
+        <w:ind w:left="1080"/>
+      </w:pPr>
+    </w:p>
+    <w:p>
+      <w:pPr>
+        <w:pStyle w:val="ListParagraph"/>
+        <w:ind w:left="1080"/>
+      </w:pPr>
+    </w:p>
+    <w:p>
+      <w:pPr>
+        <w:pStyle w:val="ListParagraph"/>
+        <w:ind w:left="1080"/>
+      </w:pPr>
+    </w:p>
+    <w:p>
+      <w:pPr>
+        <w:pStyle w:val="ListParagraph"/>
+        <w:ind w:left="1080"/>
+      </w:pPr>
+    </w:p>
+    <w:p>
+      <w:pPr>
+        <w:pStyle w:val="ListParagraph"/>
+        <w:ind w:left="1080"/>
+      </w:pPr>
+    </w:p>
+    <w:p>
+      <w:pPr>
+        <w:pStyle w:val="ListParagraph"/>
+        <w:ind w:left="1080"/>
+      </w:pPr>
+    </w:p>
+    <w:p>
+      <w:pPr>
+        <w:pStyle w:val="ListParagraph"/>
+        <w:ind w:left="1080"/>
+      </w:pPr>
+    </w:p>
+    <w:p>
+      <w:pPr>
+        <w:pStyle w:val="ListParagraph"/>
+        <w:ind w:left="1080"/>
+      </w:pPr>
+    </w:p>
+    <w:p>
+      <w:pPr>
+        <w:pStyle w:val="ListParagraph"/>
+        <w:ind w:left="1080"/>
+      </w:pPr>
+    </w:p>
+    <w:p>
+      <w:pPr>
+        <w:pStyle w:val="ListParagraph"/>
+        <w:ind w:left="1080"/>
+      </w:pPr>
+    </w:p>
+    <w:p>
+      <w:pPr>
+        <w:pStyle w:val="ListParagraph"/>
+        <w:ind w:left="1080"/>
+      </w:pPr>
+    </w:p>
+    <w:p>
+      <w:r>
+        <w:tab/>
+      </w:r>
+    </w:p>
+    <w:p>
+      <w:pPr>
+        <w:pStyle w:val="ListParagraph"/>
+        <w:ind w:left="1080"/>
+      </w:pPr>
+    </w:p>
+    <w:p>
+      <w:pPr>
+        <w:pStyle w:val="ListParagraph"/>
+        <w:ind w:left="1080"/>
+      </w:pPr>
+    </w:p>
+    <w:p/>
+    <w:p/>
+    <w:p/>
+    <w:p/>
+    <w:p/>
+    <w:p/>
+    <w:p/>
+    <w:p/>
+    <w:p/>
+    <w:p/>
+    <w:p/>
+    <w:p/>
+    <w:p/>
+    <w:p/>
+    <w:p/>
+    <w:p/>
+    <w:p/>
+    <w:p/>
+    <w:p/>
+    <w:p/>
+    <w:p/>
+    <w:p/>
+    <w:p/>
+    <w:p/>
+    <w:p/>
+    <w:p/>
+    <w:p/>
+    <w:p/>
+    <w:p/>
+    <w:p/>
+    <w:p/>
+    <w:p/>
+    <w:p/>
+    <w:p/>
+    <w:p/>
+    <w:p/>
+    <w:p/>
+    <w:p/>
+    <w:p/>
+    <w:p/>
+    <w:p/>
+    <w:p/>
+    <w:p/>
+    <w:p/>
+    <w:p/>
+    <w:p/>
+    <w:p/>
+    <w:p/>
+    <w:p>
+      <w:pPr>
+        <w:rPr>
+          <w:b/>
+          <w:bCs/>
+        </w:rPr>
+      </w:pPr>
+      <w:r>
+        <w:rPr>
+          <w:b/>
+          <w:bCs/>
+        </w:rPr>
+        <w:lastRenderedPageBreak/>
         <w:t xml:space="preserve">Quantitative Requirements </w:t>
       </w:r>
       <w:r>
@@ -3314,9 +3843,6 @@
         <w:t xml:space="preserve"> </w:t>
       </w:r>
     </w:p>
-    <w:p/>
-    <w:p/>
-    <w:p/>
     <w:p/>
     <w:p/>
     <w:p/>
@@ -3900,7 +4426,6 @@
           </w:tcPr>
           <w:p>
             <w:r>
-              <w:lastRenderedPageBreak/>
               <w:t>1</w:t>
             </w:r>
           </w:p>
@@ -4307,6 +4832,7 @@
           </w:tcPr>
           <w:p>
             <w:r>
+              <w:lastRenderedPageBreak/>
               <w:t>2</w:t>
             </w:r>
           </w:p>
@@ -4875,7 +5401,6 @@
                 <w:b/>
                 <w:bCs/>
               </w:rPr>
-              <w:lastRenderedPageBreak/>
               <w:t>No.</w:t>
             </w:r>
           </w:p>
@@ -5537,18 +6062,48 @@
     <w:p/>
     <w:p/>
     <w:p/>
-    <w:p>
-      <w:pPr>
-        <w:rPr>
-          <w:b/>
-          <w:bCs/>
-        </w:rPr>
-      </w:pPr>
-      <w:r>
-        <w:rPr>
-          <w:b/>
-          <w:bCs/>
-        </w:rPr>
+    <w:p/>
+    <w:p/>
+    <w:p/>
+    <w:p/>
+    <w:p>
+      <w:r>
+        <w:rPr>
+          <w:highlight w:val="yellow"/>
+        </w:rPr>
+        <w:t xml:space="preserve">As test runs of building, running, and analyzing output from </w:t>
+      </w:r>
+      <w:proofErr w:type="spellStart"/>
+      <w:r>
+        <w:rPr>
+          <w:highlight w:val="yellow"/>
+        </w:rPr>
+        <w:t>MITgcm</w:t>
+      </w:r>
+      <w:proofErr w:type="spellEnd"/>
+      <w:r>
+        <w:rPr>
+          <w:highlight w:val="yellow"/>
+        </w:rPr>
+        <w:t xml:space="preserve"> model problems are performed use documented statistics to determine where trade-offs exist in performance to develop design compromise schematics and decision matrices</w:t>
+      </w:r>
+    </w:p>
+    <w:p/>
+    <w:p/>
+    <w:p/>
+    <w:p>
+      <w:pPr>
+        <w:rPr>
+          <w:b/>
+          <w:bCs/>
+        </w:rPr>
+      </w:pPr>
+      <w:r>
+        <w:rPr>
+          <w:b/>
+          <w:bCs/>
+        </w:rPr>
+        <w:lastRenderedPageBreak/>
         <w:t>Design Compromise Schematic(s)</w:t>
       </w:r>
       <w:r>
@@ -5569,61 +6124,1267 @@
     </w:p>
     <w:p/>
     <w:p/>
-    <w:p/>
-    <w:p>
-      <w:r>
-        <w:rPr>
+    <w:p>
+      <w:r>
+        <w:t>Design Compromises</w:t>
+      </w:r>
+    </w:p>
+    <w:p/>
+    <w:p>
+      <w:r>
+        <w:tab/>
+        <w:t xml:space="preserve">1) Model Problem Build and Run Efficiency </w:t>
+      </w:r>
+    </w:p>
+    <w:p>
+      <w:r>
+        <w:tab/>
+      </w:r>
+      <w:r>
+        <w:tab/>
+      </w:r>
+    </w:p>
+    <w:p>
+      <w:r>
+        <w:tab/>
+      </w:r>
+      <w:r>
+        <w:tab/>
+        <w:t>a) Sophistication of Model Build Process</w:t>
+      </w:r>
+    </w:p>
+    <w:p>
+      <w:r>
+        <w:tab/>
+      </w:r>
+      <w:r>
+        <w:tab/>
+        <w:t>b) Load Balancing Efficiency</w:t>
+      </w:r>
+    </w:p>
+    <w:p>
+      <w:r>
+        <w:tab/>
+      </w:r>
+      <w:r>
+        <w:tab/>
+      </w:r>
+      <w:r>
+        <w:t>c</w:t>
+      </w:r>
+      <w:r>
+        <w:t xml:space="preserve">) </w:t>
+      </w:r>
+      <w:r>
+        <w:t xml:space="preserve">CPU Wall Clock Time </w:t>
+      </w:r>
+    </w:p>
+    <w:p>
+      <w:r>
+        <w:tab/>
+      </w:r>
+      <w:r>
+        <w:tab/>
+      </w:r>
+      <w:r>
+        <w:t>d</w:t>
+      </w:r>
+      <w:r>
+        <w:t>) RAM of Host Machine</w:t>
+      </w:r>
+    </w:p>
+    <w:p>
+      <w:r>
+        <w:tab/>
+      </w:r>
+      <w:r>
+        <w:tab/>
+        <w:t>e) Computing Platform Compatibility</w:t>
+      </w:r>
+    </w:p>
+    <w:p>
+      <w:r>
+        <w:tab/>
+      </w:r>
+      <w:r>
+        <w:tab/>
+      </w:r>
+    </w:p>
+    <w:p>
+      <w:r>
+        <w:tab/>
+      </w:r>
+      <w:r>
+        <w:tab/>
+      </w:r>
+      <w:r>
+        <w:tab/>
+      </w:r>
+      <w:r>
+        <w:tab/>
+      </w:r>
+    </w:p>
+    <w:p>
+      <w:r>
+        <w:tab/>
+      </w:r>
+      <w:r>
+        <w:tab/>
+      </w:r>
+      <w:r>
+        <w:t xml:space="preserve">            Sophistication of Model Build Process</w:t>
+      </w:r>
+    </w:p>
+    <w:p>
+      <w:r>
+        <w:rPr>
+          <w:noProof/>
+        </w:rPr>
+        <mc:AlternateContent>
+          <mc:Choice Requires="wps">
+            <w:drawing>
+              <wp:anchor distT="0" distB="0" distL="114300" distR="114300" simplePos="0" relativeHeight="251663360" behindDoc="0" locked="0" layoutInCell="1" allowOverlap="1" wp14:anchorId="296076BC" wp14:editId="28F36F88">
+                <wp:simplePos x="0" y="0"/>
+                <wp:positionH relativeFrom="column">
+                  <wp:posOffset>1586760</wp:posOffset>
+                </wp:positionH>
+                <wp:positionV relativeFrom="paragraph">
+                  <wp:posOffset>67832</wp:posOffset>
+                </wp:positionV>
+                <wp:extent cx="1758227" cy="1468859"/>
+                <wp:effectExtent l="12700" t="12700" r="20320" b="17145"/>
+                <wp:wrapNone/>
+                <wp:docPr id="2060858509" name="Regular Pentagon 6"/>
+                <wp:cNvGraphicFramePr/>
+                <a:graphic xmlns:a="http://schemas.openxmlformats.org/drawingml/2006/main">
+                  <a:graphicData uri="http://schemas.microsoft.com/office/word/2010/wordprocessingShape">
+                    <wps:wsp>
+                      <wps:cNvSpPr/>
+                      <wps:spPr>
+                        <a:xfrm>
+                          <a:off x="0" y="0"/>
+                          <a:ext cx="1758227" cy="1468859"/>
+                        </a:xfrm>
+                        <a:prstGeom prst="pentagon">
+                          <a:avLst/>
+                        </a:prstGeom>
+                        <a:solidFill>
+                          <a:schemeClr val="accent1">
+                            <a:lumMod val="40000"/>
+                            <a:lumOff val="60000"/>
+                          </a:schemeClr>
+                        </a:solidFill>
+                        <a:ln>
+                          <a:solidFill>
+                            <a:schemeClr val="accent1">
+                              <a:lumMod val="40000"/>
+                              <a:lumOff val="60000"/>
+                            </a:schemeClr>
+                          </a:solidFill>
+                        </a:ln>
+                      </wps:spPr>
+                      <wps:style>
+                        <a:lnRef idx="2">
+                          <a:schemeClr val="accent1">
+                            <a:shade val="50000"/>
+                          </a:schemeClr>
+                        </a:lnRef>
+                        <a:fillRef idx="1">
+                          <a:schemeClr val="accent1"/>
+                        </a:fillRef>
+                        <a:effectRef idx="0">
+                          <a:schemeClr val="accent1"/>
+                        </a:effectRef>
+                        <a:fontRef idx="minor">
+                          <a:schemeClr val="lt1"/>
+                        </a:fontRef>
+                      </wps:style>
+                      <wps:txbx>
+                        <w:txbxContent>
+                          <w:p>
+                            <w:pPr>
+                              <w:jc w:val="center"/>
+                              <w:rPr>
+                                <w:color w:val="000000" w:themeColor="text1"/>
+                              </w:rPr>
+                            </w:pPr>
+                            <w:r>
+                              <w:rPr>
+                                <w:color w:val="000000" w:themeColor="text1"/>
+                              </w:rPr>
+                              <w:t>Model Problem Build and Run Efficiency</w:t>
+                            </w:r>
+                          </w:p>
+                        </w:txbxContent>
+                      </wps:txbx>
+                      <wps:bodyPr rot="0" spcFirstLastPara="0" vertOverflow="overflow" horzOverflow="overflow" vert="horz" wrap="square" lIns="91440" tIns="45720" rIns="91440" bIns="45720" numCol="1" spcCol="0" rtlCol="0" fromWordArt="0" anchor="ctr" anchorCtr="0" forceAA="0" compatLnSpc="1">
+                        <a:prstTxWarp prst="textNoShape">
+                          <a:avLst/>
+                        </a:prstTxWarp>
+                        <a:noAutofit/>
+                      </wps:bodyPr>
+                    </wps:wsp>
+                  </a:graphicData>
+                </a:graphic>
+                <wp14:sizeRelH relativeFrom="margin">
+                  <wp14:pctWidth>0</wp14:pctWidth>
+                </wp14:sizeRelH>
+                <wp14:sizeRelV relativeFrom="margin">
+                  <wp14:pctHeight>0</wp14:pctHeight>
+                </wp14:sizeRelV>
+              </wp:anchor>
+            </w:drawing>
+          </mc:Choice>
+          <mc:Fallback>
+            <w:pict>
+              <v:shapetype w14:anchorId="296076BC" id="_x0000_t56" coordsize="21600,21600" o:spt="56" path="m10800,l,8259,4200,21600r13200,l21600,8259xe">
+                <v:stroke joinstyle="miter"/>
+                <v:path gradientshapeok="t" o:connecttype="custom" o:connectlocs="10800,0;0,8259;4200,21600;10800,21600;17400,21600;21600,8259" o:connectangles="270,180,90,90,90,0" textboxrect="4200,5077,17400,21600"/>
+              </v:shapetype>
+              <v:shape id="Regular Pentagon 6" o:spid="_x0000_s1026" type="#_x0000_t56" style="position:absolute;margin-left:124.95pt;margin-top:5.35pt;width:138.45pt;height:115.65pt;z-index:251663360;visibility:visible;mso-wrap-style:square;mso-width-percent:0;mso-height-percent:0;mso-wrap-distance-left:9pt;mso-wrap-distance-top:0;mso-wrap-distance-right:9pt;mso-wrap-distance-bottom:0;mso-position-horizontal:absolute;mso-position-horizontal-relative:text;mso-position-vertical:absolute;mso-position-vertical-relative:text;mso-width-percent:0;mso-height-percent:0;mso-width-relative:margin;mso-height-relative:margin;v-text-anchor:middle" o:gfxdata="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" fillcolor="#b4c6e7 [1300]" strokecolor="#b4c6e7 [1300]" strokeweight="1pt">
+                <v:textbox>
+                  <w:txbxContent>
+                    <w:p>
+                      <w:pPr>
+                        <w:jc w:val="center"/>
+                        <w:rPr>
+                          <w:color w:val="000000" w:themeColor="text1"/>
+                        </w:rPr>
+                      </w:pPr>
+                      <w:r>
+                        <w:rPr>
+                          <w:color w:val="000000" w:themeColor="text1"/>
+                        </w:rPr>
+                        <w:t>Model Problem Build and Run Efficiency</w:t>
+                      </w:r>
+                    </w:p>
+                  </w:txbxContent>
+                </v:textbox>
+              </v:shape>
+            </w:pict>
+          </mc:Fallback>
+        </mc:AlternateContent>
+      </w:r>
+    </w:p>
+    <w:p/>
+    <w:p/>
+    <w:p>
+      <w:r>
+        <w:t>Load Balancing Efficiency</w:t>
+      </w:r>
+      <w:r>
+        <w:tab/>
+      </w:r>
+      <w:r>
+        <w:tab/>
+      </w:r>
+      <w:r>
+        <w:tab/>
+      </w:r>
+      <w:r>
+        <w:tab/>
+        <w:t xml:space="preserve">      </w:t>
+      </w:r>
+      <w:r>
+        <w:t>CPU Wall Clock Time</w:t>
+      </w:r>
+    </w:p>
+    <w:p>
+      <w:r>
+        <w:t xml:space="preserve">                                                                                                 </w:t>
+      </w:r>
+    </w:p>
+    <w:p>
+      <w:r>
+        <w:t xml:space="preserve">                                                                                           </w:t>
+      </w:r>
+    </w:p>
+    <w:p/>
+    <w:p/>
+    <w:p>
+      <w:r>
+        <w:tab/>
+      </w:r>
+      <w:r>
+        <w:tab/>
+      </w:r>
+    </w:p>
+    <w:p>
+      <w:r>
+        <w:tab/>
+        <w:t xml:space="preserve">      RAM of Host Machine</w:t>
+      </w:r>
+      <w:r>
+        <w:tab/>
+        <w:t xml:space="preserve">                 </w:t>
+      </w:r>
+      <w:r>
+        <w:t>Computing Platform Compatibility</w:t>
+      </w:r>
+      <w:r>
+        <w:tab/>
+      </w:r>
+    </w:p>
+    <w:p/>
+    <w:p/>
+    <w:p>
+      <w:r>
+        <w:tab/>
+      </w:r>
+    </w:p>
+    <w:p>
+      <w:r>
+        <w:tab/>
+        <w:t xml:space="preserve">2) Containerized GUI </w:t>
+      </w:r>
+      <w:r>
+        <w:t>Functionality</w:t>
+      </w:r>
+    </w:p>
+    <w:p/>
+    <w:p>
+      <w:r>
+        <w:tab/>
+      </w:r>
+      <w:r>
+        <w:tab/>
+        <w:t xml:space="preserve">a) </w:t>
+      </w:r>
+      <w:r>
+        <w:t>User Experience/Navigability of GUI</w:t>
+      </w:r>
+      <w:r>
+        <w:t xml:space="preserve"> </w:t>
+      </w:r>
+    </w:p>
+    <w:p>
+      <w:r>
+        <w:tab/>
+      </w:r>
+      <w:r>
+        <w:tab/>
+        <w:t>b</w:t>
+      </w:r>
+      <w:r>
+        <w:t>) CPU and RAM of Host Machine</w:t>
+      </w:r>
+    </w:p>
+    <w:p>
+      <w:r>
+        <w:tab/>
+      </w:r>
+      <w:r>
+        <w:tab/>
+        <w:t>d) Quantity and Quality of Features</w:t>
+      </w:r>
+    </w:p>
+    <w:p/>
+    <w:p/>
+    <w:p/>
+    <w:p/>
+    <w:p/>
+    <w:p/>
+    <w:p/>
+    <w:p/>
+    <w:p/>
+    <w:p/>
+    <w:p/>
+    <w:p/>
+    <w:p>
+      <w:r>
+        <w:tab/>
+      </w:r>
+      <w:r>
+        <w:tab/>
+      </w:r>
+      <w:r>
+        <w:t xml:space="preserve">           </w:t>
+      </w:r>
+      <w:r>
+        <w:t>Quality and Quantity of GUI Features</w:t>
+      </w:r>
+    </w:p>
+    <w:p>
+      <w:r>
+        <w:rPr>
+          <w:noProof/>
+        </w:rPr>
+        <mc:AlternateContent>
+          <mc:Choice Requires="wps">
+            <w:drawing>
+              <wp:anchor distT="0" distB="0" distL="114300" distR="114300" simplePos="0" relativeHeight="251665408" behindDoc="0" locked="0" layoutInCell="1" allowOverlap="1" wp14:anchorId="3DEAC5C3" wp14:editId="72B1A39A">
+                <wp:simplePos x="0" y="0"/>
+                <wp:positionH relativeFrom="column">
+                  <wp:posOffset>1193318</wp:posOffset>
+                </wp:positionH>
+                <wp:positionV relativeFrom="paragraph">
+                  <wp:posOffset>145278</wp:posOffset>
+                </wp:positionV>
+                <wp:extent cx="2350008" cy="1545336"/>
+                <wp:effectExtent l="12700" t="12700" r="25400" b="17145"/>
+                <wp:wrapSquare wrapText="bothSides"/>
+                <wp:docPr id="2130465786" name="Triangle 7"/>
+                <wp:cNvGraphicFramePr/>
+                <a:graphic xmlns:a="http://schemas.openxmlformats.org/drawingml/2006/main">
+                  <a:graphicData uri="http://schemas.microsoft.com/office/word/2010/wordprocessingShape">
+                    <wps:wsp>
+                      <wps:cNvSpPr/>
+                      <wps:spPr>
+                        <a:xfrm>
+                          <a:off x="0" y="0"/>
+                          <a:ext cx="2350008" cy="1545336"/>
+                        </a:xfrm>
+                        <a:prstGeom prst="triangle">
+                          <a:avLst/>
+                        </a:prstGeom>
+                        <a:solidFill>
+                          <a:schemeClr val="accent1">
+                            <a:lumMod val="40000"/>
+                            <a:lumOff val="60000"/>
+                          </a:schemeClr>
+                        </a:solidFill>
+                        <a:ln>
+                          <a:solidFill>
+                            <a:schemeClr val="accent1">
+                              <a:lumMod val="40000"/>
+                              <a:lumOff val="60000"/>
+                            </a:schemeClr>
+                          </a:solidFill>
+                        </a:ln>
+                      </wps:spPr>
+                      <wps:style>
+                        <a:lnRef idx="2">
+                          <a:schemeClr val="accent1">
+                            <a:shade val="50000"/>
+                          </a:schemeClr>
+                        </a:lnRef>
+                        <a:fillRef idx="1">
+                          <a:schemeClr val="accent1"/>
+                        </a:fillRef>
+                        <a:effectRef idx="0">
+                          <a:schemeClr val="accent1"/>
+                        </a:effectRef>
+                        <a:fontRef idx="minor">
+                          <a:schemeClr val="lt1"/>
+                        </a:fontRef>
+                      </wps:style>
+                      <wps:txbx>
+                        <w:txbxContent>
+                          <w:p>
+                            <w:pPr>
+                              <w:jc w:val="center"/>
+                              <w:rPr>
+                                <w:color w:val="000000" w:themeColor="text1"/>
+                              </w:rPr>
+                            </w:pPr>
+                            <w:r>
+                              <w:rPr>
+                                <w:color w:val="000000" w:themeColor="text1"/>
+                              </w:rPr>
+                              <w:t>Containerized GUI Functionality</w:t>
+                            </w:r>
+                          </w:p>
+                        </w:txbxContent>
+                      </wps:txbx>
+                      <wps:bodyPr rot="0" spcFirstLastPara="0" vertOverflow="overflow" horzOverflow="overflow" vert="horz" wrap="square" lIns="91440" tIns="45720" rIns="91440" bIns="45720" numCol="1" spcCol="0" rtlCol="0" fromWordArt="0" anchor="ctr" anchorCtr="0" forceAA="0" compatLnSpc="1">
+                        <a:prstTxWarp prst="textNoShape">
+                          <a:avLst/>
+                        </a:prstTxWarp>
+                        <a:noAutofit/>
+                      </wps:bodyPr>
+                    </wps:wsp>
+                  </a:graphicData>
+                </a:graphic>
+                <wp14:sizeRelH relativeFrom="margin">
+                  <wp14:pctWidth>0</wp14:pctWidth>
+                </wp14:sizeRelH>
+                <wp14:sizeRelV relativeFrom="margin">
+                  <wp14:pctHeight>0</wp14:pctHeight>
+                </wp14:sizeRelV>
+              </wp:anchor>
+            </w:drawing>
+          </mc:Choice>
+          <mc:Fallback>
+            <w:pict>
+              <v:shapetype w14:anchorId="3DEAC5C3" id="_x0000_t5" coordsize="21600,21600" o:spt="5" adj="10800" path="m@0,l,21600r21600,xe">
+                <v:stroke joinstyle="miter"/>
+                <v:formulas>
+                  <v:f eqn="val #0"/>
+                  <v:f eqn="prod #0 1 2"/>
+                  <v:f eqn="sum @1 10800 0"/>
+                </v:formulas>
+                <v:path gradientshapeok="t" o:connecttype="custom" o:connectlocs="@0,0;@1,10800;0,21600;10800,21600;21600,21600;@2,10800" textboxrect="0,10800,10800,18000;5400,10800,16200,18000;10800,10800,21600,18000;0,7200,7200,21600;7200,7200,14400,21600;14400,7200,21600,21600"/>
+                <v:handles>
+                  <v:h position="#0,topLeft" xrange="0,21600"/>
+                </v:handles>
+              </v:shapetype>
+              <v:shape id="Triangle 7" o:spid="_x0000_s1027" type="#_x0000_t5" style="position:absolute;margin-left:93.95pt;margin-top:11.45pt;width:185.05pt;height:121.7pt;z-index:251665408;visibility:visible;mso-wrap-style:square;mso-width-percent:0;mso-height-percent:0;mso-wrap-distance-left:9pt;mso-wrap-distance-top:0;mso-wrap-distance-right:9pt;mso-wrap-distance-bottom:0;mso-position-horizontal:absolute;mso-position-horizontal-relative:text;mso-position-vertical:absolute;mso-position-vertical-relative:text;mso-width-percent:0;mso-height-percent:0;mso-width-relative:margin;mso-height-relative:margin;v-text-anchor:middle" o:gfxdata="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" fillcolor="#b4c6e7 [1300]" strokecolor="#b4c6e7 [1300]" strokeweight="1pt">
+                <v:textbox>
+                  <w:txbxContent>
+                    <w:p>
+                      <w:pPr>
+                        <w:jc w:val="center"/>
+                        <w:rPr>
+                          <w:color w:val="000000" w:themeColor="text1"/>
+                        </w:rPr>
+                      </w:pPr>
+                      <w:r>
+                        <w:rPr>
+                          <w:color w:val="000000" w:themeColor="text1"/>
+                        </w:rPr>
+                        <w:t>Containerized GUI Functionality</w:t>
+                      </w:r>
+                    </w:p>
+                  </w:txbxContent>
+                </v:textbox>
+                <w10:wrap type="square"/>
+              </v:shape>
+            </w:pict>
+          </mc:Fallback>
+        </mc:AlternateContent>
+      </w:r>
+      <w:r>
+        <w:tab/>
+      </w:r>
+      <w:r>
+        <w:tab/>
+      </w:r>
+    </w:p>
+    <w:p/>
+    <w:p/>
+    <w:p/>
+    <w:p/>
+    <w:p/>
+    <w:p/>
+    <w:p/>
+    <w:p/>
+    <w:p/>
+    <w:p>
+      <w:r>
+        <w:t>User Experience/Navigability</w:t>
+      </w:r>
+      <w:r>
+        <w:t xml:space="preserve">                     </w:t>
+      </w:r>
+      <w:r>
+        <w:rPr>
+          <w:sz w:val="20"/>
+          <w:szCs w:val="20"/>
+        </w:rPr>
+        <w:tab/>
+        <w:t xml:space="preserve">     </w:t>
+      </w:r>
+      <w:r>
+        <w:t>CPU and RAM of Host</w:t>
+      </w:r>
+      <w:r>
+        <w:t xml:space="preserve">. </w:t>
+      </w:r>
+      <w:r>
+        <w:t>Machine</w:t>
+      </w:r>
+    </w:p>
+    <w:p/>
+    <w:p/>
+    <w:p/>
+    <w:p/>
+    <w:p/>
+    <w:p/>
+    <w:p/>
+    <w:p/>
+    <w:p/>
+    <w:p>
+      <w:r>
+        <w:tab/>
+      </w:r>
+    </w:p>
+    <w:p>
+      <w:r>
+        <w:tab/>
+        <w:t>3) Ease of Product Operation for End User</w:t>
+      </w:r>
+    </w:p>
+    <w:p/>
+    <w:p>
+      <w:r>
+        <w:tab/>
+      </w:r>
+      <w:r>
+        <w:tab/>
+        <w:t xml:space="preserve">a) </w:t>
+      </w:r>
+      <w:r>
+        <w:t xml:space="preserve">Installation and Operation Documentation </w:t>
+      </w:r>
+    </w:p>
+    <w:p>
+      <w:r>
+        <w:tab/>
+      </w:r>
+      <w:r>
+        <w:tab/>
+        <w:t xml:space="preserve">b) </w:t>
+      </w:r>
+      <w:r>
+        <w:t>Product Automation of Workflow</w:t>
+      </w:r>
+    </w:p>
+    <w:p>
+      <w:r>
+        <w:tab/>
+      </w:r>
+      <w:r>
+        <w:tab/>
+        <w:t>c) Custom Interaction/Modification of Workflow</w:t>
+      </w:r>
+    </w:p>
+    <w:p/>
+    <w:p/>
+    <w:p/>
+    <w:p>
+      <w:r>
+        <w:tab/>
+      </w:r>
+      <w:r>
+        <w:tab/>
+      </w:r>
+      <w:r>
+        <w:t xml:space="preserve">            </w:t>
+      </w:r>
+      <w:r>
+        <w:t>Product Automation of Workflow</w:t>
+      </w:r>
+    </w:p>
+    <w:p>
+      <w:r>
+        <w:rPr>
+          <w:noProof/>
+        </w:rPr>
+        <mc:AlternateContent>
+          <mc:Choice Requires="wps">
+            <w:drawing>
+              <wp:anchor distT="0" distB="0" distL="114300" distR="114300" simplePos="0" relativeHeight="251662336" behindDoc="0" locked="0" layoutInCell="1" allowOverlap="1" wp14:anchorId="09EEB8CE" wp14:editId="0ABD2EF3">
+                <wp:simplePos x="0" y="0"/>
+                <wp:positionH relativeFrom="column">
+                  <wp:posOffset>1193318</wp:posOffset>
+                </wp:positionH>
+                <wp:positionV relativeFrom="paragraph">
+                  <wp:posOffset>145278</wp:posOffset>
+                </wp:positionV>
+                <wp:extent cx="2350008" cy="1545336"/>
+                <wp:effectExtent l="12700" t="12700" r="25400" b="17145"/>
+                <wp:wrapSquare wrapText="bothSides"/>
+                <wp:docPr id="227977067" name="Triangle 4"/>
+                <wp:cNvGraphicFramePr/>
+                <a:graphic xmlns:a="http://schemas.openxmlformats.org/drawingml/2006/main">
+                  <a:graphicData uri="http://schemas.microsoft.com/office/word/2010/wordprocessingShape">
+                    <wps:wsp>
+                      <wps:cNvSpPr/>
+                      <wps:spPr>
+                        <a:xfrm>
+                          <a:off x="0" y="0"/>
+                          <a:ext cx="2350008" cy="1545336"/>
+                        </a:xfrm>
+                        <a:prstGeom prst="triangle">
+                          <a:avLst/>
+                        </a:prstGeom>
+                        <a:solidFill>
+                          <a:schemeClr val="accent1">
+                            <a:lumMod val="40000"/>
+                            <a:lumOff val="60000"/>
+                          </a:schemeClr>
+                        </a:solidFill>
+                        <a:ln>
+                          <a:solidFill>
+                            <a:schemeClr val="accent1">
+                              <a:lumMod val="40000"/>
+                              <a:lumOff val="60000"/>
+                            </a:schemeClr>
+                          </a:solidFill>
+                        </a:ln>
+                      </wps:spPr>
+                      <wps:style>
+                        <a:lnRef idx="2">
+                          <a:schemeClr val="accent1">
+                            <a:shade val="50000"/>
+                          </a:schemeClr>
+                        </a:lnRef>
+                        <a:fillRef idx="1">
+                          <a:schemeClr val="accent1"/>
+                        </a:fillRef>
+                        <a:effectRef idx="0">
+                          <a:schemeClr val="accent1"/>
+                        </a:effectRef>
+                        <a:fontRef idx="minor">
+                          <a:schemeClr val="lt1"/>
+                        </a:fontRef>
+                      </wps:style>
+                      <wps:txbx>
+                        <w:txbxContent>
+                          <w:p>
+                            <w:pPr>
+                              <w:jc w:val="center"/>
+                              <w:rPr>
+                                <w:color w:val="000000" w:themeColor="text1"/>
+                              </w:rPr>
+                            </w:pPr>
+                            <w:r>
+                              <w:rPr>
+                                <w:color w:val="000000" w:themeColor="text1"/>
+                              </w:rPr>
+                              <w:t>Ease of Product Operation for End User</w:t>
+                            </w:r>
+                          </w:p>
+                        </w:txbxContent>
+                      </wps:txbx>
+                      <wps:bodyPr rot="0" spcFirstLastPara="0" vertOverflow="overflow" horzOverflow="overflow" vert="horz" wrap="square" lIns="91440" tIns="45720" rIns="91440" bIns="45720" numCol="1" spcCol="0" rtlCol="0" fromWordArt="0" anchor="ctr" anchorCtr="0" forceAA="0" compatLnSpc="1">
+                        <a:prstTxWarp prst="textNoShape">
+                          <a:avLst/>
+                        </a:prstTxWarp>
+                        <a:noAutofit/>
+                      </wps:bodyPr>
+                    </wps:wsp>
+                  </a:graphicData>
+                </a:graphic>
+                <wp14:sizeRelH relativeFrom="margin">
+                  <wp14:pctWidth>0</wp14:pctWidth>
+                </wp14:sizeRelH>
+                <wp14:sizeRelV relativeFrom="margin">
+                  <wp14:pctHeight>0</wp14:pctHeight>
+                </wp14:sizeRelV>
+              </wp:anchor>
+            </w:drawing>
+          </mc:Choice>
+          <mc:Fallback>
+            <w:pict>
+              <v:shape w14:anchorId="09EEB8CE" id="Triangle 4" o:spid="_x0000_s1028" type="#_x0000_t5" style="position:absolute;margin-left:93.95pt;margin-top:11.45pt;width:185.05pt;height:121.7pt;z-index:251662336;visibility:visible;mso-wrap-style:square;mso-width-percent:0;mso-height-percent:0;mso-wrap-distance-left:9pt;mso-wrap-distance-top:0;mso-wrap-distance-right:9pt;mso-wrap-distance-bottom:0;mso-position-horizontal:absolute;mso-position-horizontal-relative:text;mso-position-vertical:absolute;mso-position-vertical-relative:text;mso-width-percent:0;mso-height-percent:0;mso-width-relative:margin;mso-height-relative:margin;v-text-anchor:middle" o:gfxdata="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" fillcolor="#b4c6e7 [1300]" strokecolor="#b4c6e7 [1300]" strokeweight="1pt">
+                <v:textbox>
+                  <w:txbxContent>
+                    <w:p>
+                      <w:pPr>
+                        <w:jc w:val="center"/>
+                        <w:rPr>
+                          <w:color w:val="000000" w:themeColor="text1"/>
+                        </w:rPr>
+                      </w:pPr>
+                      <w:r>
+                        <w:rPr>
+                          <w:color w:val="000000" w:themeColor="text1"/>
+                        </w:rPr>
+                        <w:t>Ease of Product Operation for End User</w:t>
+                      </w:r>
+                    </w:p>
+                  </w:txbxContent>
+                </v:textbox>
+                <w10:wrap type="square"/>
+              </v:shape>
+            </w:pict>
+          </mc:Fallback>
+        </mc:AlternateContent>
+      </w:r>
+      <w:r>
+        <w:tab/>
+      </w:r>
+      <w:r>
+        <w:tab/>
+      </w:r>
+    </w:p>
+    <w:p/>
+    <w:p/>
+    <w:p/>
+    <w:p/>
+    <w:p/>
+    <w:p/>
+    <w:p/>
+    <w:p/>
+    <w:p/>
+    <w:p>
+      <w:r>
+        <w:t>Custom Modification of Workflow</w:t>
+      </w:r>
+      <w:r>
+        <w:tab/>
+      </w:r>
+      <w:r>
+        <w:t xml:space="preserve">          </w:t>
+      </w:r>
+      <w:r>
+        <w:t>Installation and Operation Documentation</w:t>
+      </w:r>
+    </w:p>
+    <w:p>
+      <w:pPr>
+        <w:rPr>
+          <w:b/>
+          <w:bCs/>
+        </w:rPr>
+      </w:pPr>
+    </w:p>
+    <w:p>
+      <w:pPr>
+        <w:rPr>
+          <w:b/>
+          <w:bCs/>
+        </w:rPr>
+      </w:pPr>
+    </w:p>
+    <w:p>
+      <w:pPr>
+        <w:rPr>
+          <w:b/>
+          <w:bCs/>
+        </w:rPr>
+      </w:pPr>
+    </w:p>
+    <w:p>
+      <w:pPr>
+        <w:rPr>
+          <w:b/>
+          <w:bCs/>
+        </w:rPr>
+      </w:pPr>
+    </w:p>
+    <w:p>
+      <w:pPr>
+        <w:rPr>
+          <w:b/>
+          <w:bCs/>
+        </w:rPr>
+      </w:pPr>
+      <w:r>
+        <w:rPr>
+          <w:b/>
+          <w:bCs/>
+        </w:rPr>
+        <w:t>Decision Matrices</w:t>
+      </w:r>
+      <w:r>
+        <w:rPr>
+          <w:b/>
+          <w:bCs/>
+        </w:rPr>
+        <w:t xml:space="preserve"> </w:t>
+      </w:r>
+      <w:r>
+        <w:rPr>
+          <w:b/>
+          <w:bCs/>
           <w:highlight w:val="yellow"/>
         </w:rPr>
-        <w:t xml:space="preserve">As test runs of building, running, and analyzing output from </w:t>
-      </w:r>
-      <w:proofErr w:type="spellStart"/>
-      <w:r>
-        <w:rPr>
-          <w:highlight w:val="yellow"/>
-        </w:rPr>
-        <w:t>MITgcm</w:t>
-      </w:r>
-      <w:proofErr w:type="spellEnd"/>
-      <w:r>
-        <w:rPr>
-          <w:highlight w:val="yellow"/>
-        </w:rPr>
-        <w:t xml:space="preserve"> model problems are performed use documented statistics to determine where trade-offs exist in performance to develop design compromise schematics and decision matrices</w:t>
-      </w:r>
-    </w:p>
-    <w:p/>
-    <w:p/>
-    <w:p/>
-    <w:p>
-      <w:pPr>
-        <w:rPr>
-          <w:b/>
-          <w:bCs/>
-        </w:rPr>
-      </w:pPr>
-      <w:r>
-        <w:rPr>
-          <w:b/>
-          <w:bCs/>
-        </w:rPr>
-        <w:t>Decision Matrices</w:t>
-      </w:r>
-      <w:r>
-        <w:rPr>
-          <w:b/>
-          <w:bCs/>
-        </w:rPr>
-        <w:t xml:space="preserve"> </w:t>
-      </w:r>
-      <w:r>
-        <w:rPr>
-          <w:b/>
-          <w:bCs/>
-          <w:highlight w:val="yellow"/>
-        </w:rPr>
         <w:t>(In Progress)</w:t>
       </w:r>
+    </w:p>
+    <w:p>
+      <w:pPr>
+        <w:rPr>
+          <w:b/>
+          <w:bCs/>
+        </w:rPr>
+      </w:pPr>
+    </w:p>
+    <w:p>
+      <w:pPr>
+        <w:rPr>
+          <w:b/>
+          <w:bCs/>
+        </w:rPr>
+      </w:pPr>
+    </w:p>
+    <w:p>
+      <w:pPr>
+        <w:rPr>
+          <w:b/>
+          <w:bCs/>
+        </w:rPr>
+      </w:pPr>
+    </w:p>
+    <w:p>
+      <w:pPr>
+        <w:rPr>
+          <w:b/>
+          <w:bCs/>
+        </w:rPr>
+      </w:pPr>
+    </w:p>
+    <w:p>
+      <w:pPr>
+        <w:rPr>
+          <w:b/>
+          <w:bCs/>
+        </w:rPr>
+      </w:pPr>
+    </w:p>
+    <w:p>
+      <w:pPr>
+        <w:rPr>
+          <w:b/>
+          <w:bCs/>
+        </w:rPr>
+      </w:pPr>
+    </w:p>
+    <w:p>
+      <w:pPr>
+        <w:rPr>
+          <w:b/>
+          <w:bCs/>
+        </w:rPr>
+      </w:pPr>
+    </w:p>
+    <w:p>
+      <w:pPr>
+        <w:rPr>
+          <w:b/>
+          <w:bCs/>
+        </w:rPr>
+      </w:pPr>
+    </w:p>
+    <w:p>
+      <w:pPr>
+        <w:rPr>
+          <w:b/>
+          <w:bCs/>
+        </w:rPr>
+      </w:pPr>
+    </w:p>
+    <w:p>
+      <w:pPr>
+        <w:rPr>
+          <w:b/>
+          <w:bCs/>
+        </w:rPr>
+      </w:pPr>
+    </w:p>
+    <w:p>
+      <w:pPr>
+        <w:rPr>
+          <w:b/>
+          <w:bCs/>
+        </w:rPr>
+      </w:pPr>
+    </w:p>
+    <w:p>
+      <w:pPr>
+        <w:rPr>
+          <w:b/>
+          <w:bCs/>
+        </w:rPr>
+      </w:pPr>
+    </w:p>
+    <w:p>
+      <w:pPr>
+        <w:rPr>
+          <w:b/>
+          <w:bCs/>
+        </w:rPr>
+      </w:pPr>
+      <w:r>
+        <w:rPr>
+          <w:b/>
+          <w:bCs/>
+          <w:noProof/>
+        </w:rPr>
+        <w:drawing>
+          <wp:anchor distT="0" distB="0" distL="114300" distR="114300" simplePos="0" relativeHeight="251661312" behindDoc="1" locked="0" layoutInCell="1" allowOverlap="1" wp14:anchorId="228D8886" wp14:editId="032D378B">
+            <wp:simplePos x="0" y="0"/>
+            <wp:positionH relativeFrom="column">
+              <wp:posOffset>1469985</wp:posOffset>
+            </wp:positionH>
+            <wp:positionV relativeFrom="paragraph">
+              <wp:posOffset>174930</wp:posOffset>
+            </wp:positionV>
+            <wp:extent cx="4706620" cy="1180465"/>
+            <wp:effectExtent l="0" t="0" r="5080" b="635"/>
+            <wp:wrapTight wrapText="bothSides">
+              <wp:wrapPolygon edited="0">
+                <wp:start x="0" y="0"/>
+                <wp:lineTo x="0" y="21379"/>
+                <wp:lineTo x="21565" y="21379"/>
+                <wp:lineTo x="21565" y="0"/>
+                <wp:lineTo x="0" y="0"/>
+              </wp:wrapPolygon>
+            </wp:wrapTight>
+            <wp:docPr id="1680329188" name="Picture 3" descr="A picture containing text, font, screenshot, line&#10;&#10;Description automatically generated"/>
+            <wp:cNvGraphicFramePr>
+              <a:graphicFrameLocks xmlns:a="http://schemas.openxmlformats.org/drawingml/2006/main" noChangeAspect="1"/>
+            </wp:cNvGraphicFramePr>
+            <a:graphic xmlns:a="http://schemas.openxmlformats.org/drawingml/2006/main">
+              <a:graphicData uri="http://schemas.openxmlformats.org/drawingml/2006/picture">
+                <pic:pic xmlns:pic="http://schemas.openxmlformats.org/drawingml/2006/picture">
+                  <pic:nvPicPr>
+                    <pic:cNvPr id="1680329188" name="Picture 2" descr="A picture containing text, font, screenshot, line&#10;&#10;Description automatically generated"/>
+                    <pic:cNvPicPr/>
+                  </pic:nvPicPr>
+                  <pic:blipFill>
+                    <a:blip r:embed="rId5" cstate="print">
+                      <a:extLst>
+                        <a:ext uri="{28A0092B-C50C-407E-A947-70E740481C1C}">
+                          <a14:useLocalDpi xmlns:a14="http://schemas.microsoft.com/office/drawing/2010/main" val="0"/>
+                        </a:ext>
+                      </a:extLst>
+                    </a:blip>
+                    <a:stretch>
+                      <a:fillRect/>
+                    </a:stretch>
+                  </pic:blipFill>
+                  <pic:spPr>
+                    <a:xfrm>
+                      <a:off x="0" y="0"/>
+                      <a:ext cx="4706620" cy="1180465"/>
+                    </a:xfrm>
+                    <a:prstGeom prst="rect">
+                      <a:avLst/>
+                    </a:prstGeom>
+                  </pic:spPr>
+                </pic:pic>
+              </a:graphicData>
+            </a:graphic>
+            <wp14:sizeRelH relativeFrom="margin">
+              <wp14:pctWidth>0</wp14:pctWidth>
+            </wp14:sizeRelH>
+            <wp14:sizeRelV relativeFrom="margin">
+              <wp14:pctHeight>0</wp14:pctHeight>
+            </wp14:sizeRelV>
+          </wp:anchor>
+        </w:drawing>
+      </w:r>
+    </w:p>
+    <w:p>
+      <w:pPr>
+        <w:rPr>
+          <w:b/>
+          <w:bCs/>
+        </w:rPr>
+      </w:pPr>
+    </w:p>
+    <w:p>
+      <w:pPr>
+        <w:rPr>
+          <w:b/>
+          <w:bCs/>
+        </w:rPr>
+      </w:pPr>
+    </w:p>
+    <w:p>
+      <w:pPr>
+        <w:rPr>
+          <w:b/>
+          <w:bCs/>
+        </w:rPr>
+      </w:pPr>
+    </w:p>
+    <w:p>
+      <w:pPr>
+        <w:rPr>
+          <w:b/>
+          <w:bCs/>
+        </w:rPr>
+      </w:pPr>
+    </w:p>
+    <w:p>
+      <w:pPr>
+        <w:rPr>
+          <w:b/>
+          <w:bCs/>
+        </w:rPr>
+      </w:pPr>
+      <w:r>
+        <w:rPr>
+          <w:b/>
+          <w:bCs/>
+          <w:noProof/>
+        </w:rPr>
+        <w:drawing>
+          <wp:anchor distT="0" distB="0" distL="114300" distR="114300" simplePos="0" relativeHeight="251659264" behindDoc="1" locked="0" layoutInCell="1" allowOverlap="1" wp14:anchorId="68A2B0F8" wp14:editId="2E9CB3B6">
+            <wp:simplePos x="0" y="0"/>
+            <wp:positionH relativeFrom="column">
+              <wp:posOffset>10795</wp:posOffset>
+            </wp:positionH>
+            <wp:positionV relativeFrom="paragraph">
+              <wp:posOffset>422275</wp:posOffset>
+            </wp:positionV>
+            <wp:extent cx="1377950" cy="3784600"/>
+            <wp:effectExtent l="0" t="0" r="6350" b="0"/>
+            <wp:wrapTight wrapText="bothSides">
+              <wp:wrapPolygon edited="0">
+                <wp:start x="0" y="0"/>
+                <wp:lineTo x="0" y="21528"/>
+                <wp:lineTo x="21500" y="21528"/>
+                <wp:lineTo x="21500" y="0"/>
+                <wp:lineTo x="0" y="0"/>
+              </wp:wrapPolygon>
+            </wp:wrapTight>
+            <wp:docPr id="1668477575" name="Picture 1" descr="A blue line with black text&#10;&#10;Description automatically generated with low confidence"/>
+            <wp:cNvGraphicFramePr>
+              <a:graphicFrameLocks xmlns:a="http://schemas.openxmlformats.org/drawingml/2006/main" noChangeAspect="1"/>
+            </wp:cNvGraphicFramePr>
+            <a:graphic xmlns:a="http://schemas.openxmlformats.org/drawingml/2006/main">
+              <a:graphicData uri="http://schemas.openxmlformats.org/drawingml/2006/picture">
+                <pic:pic xmlns:pic="http://schemas.openxmlformats.org/drawingml/2006/picture">
+                  <pic:nvPicPr>
+                    <pic:cNvPr id="1668477575" name="Picture 1" descr="A blue line with black text&#10;&#10;Description automatically generated with low confidence"/>
+                    <pic:cNvPicPr/>
+                  </pic:nvPicPr>
+                  <pic:blipFill>
+                    <a:blip r:embed="rId6">
+                      <a:extLst>
+                        <a:ext uri="{28A0092B-C50C-407E-A947-70E740481C1C}">
+                          <a14:useLocalDpi xmlns:a14="http://schemas.microsoft.com/office/drawing/2010/main" val="0"/>
+                        </a:ext>
+                      </a:extLst>
+                    </a:blip>
+                    <a:stretch>
+                      <a:fillRect/>
+                    </a:stretch>
+                  </pic:blipFill>
+                  <pic:spPr>
+                    <a:xfrm>
+                      <a:off x="0" y="0"/>
+                      <a:ext cx="1377950" cy="3784600"/>
+                    </a:xfrm>
+                    <a:prstGeom prst="rect">
+                      <a:avLst/>
+                    </a:prstGeom>
+                  </pic:spPr>
+                </pic:pic>
+              </a:graphicData>
+            </a:graphic>
+            <wp14:sizeRelH relativeFrom="margin">
+              <wp14:pctWidth>0</wp14:pctWidth>
+            </wp14:sizeRelH>
+            <wp14:sizeRelV relativeFrom="margin">
+              <wp14:pctHeight>0</wp14:pctHeight>
+            </wp14:sizeRelV>
+          </wp:anchor>
+        </w:drawing>
+      </w:r>
+    </w:p>
+    <w:p>
+      <w:pPr>
+        <w:rPr>
+          <w:b/>
+          <w:bCs/>
+        </w:rPr>
+      </w:pPr>
+    </w:p>
+    <w:tbl>
+      <w:tblPr>
+        <w:tblStyle w:val="TableGrid"/>
+        <w:tblpPr w:leftFromText="180" w:rightFromText="180" w:vertAnchor="text" w:horzAnchor="page" w:tblpX="3737" w:tblpY="184"/>
+        <w:tblW w:w="7468" w:type="dxa"/>
+        <w:tblLook w:val="04A0" w:firstRow="1" w:lastRow="0" w:firstColumn="1" w:lastColumn="0" w:noHBand="0" w:noVBand="1"/>
+      </w:tblPr>
+      <w:tblGrid>
+        <w:gridCol w:w="3734"/>
+        <w:gridCol w:w="3734"/>
+      </w:tblGrid>
+      <w:tr>
+        <w:trPr>
+          <w:trHeight w:val="1470"/>
+        </w:trPr>
+        <w:tc>
+          <w:tcPr>
+            <w:tcW w:w="3734" w:type="dxa"/>
+          </w:tcPr>
+          <w:p>
+            <w:r>
+              <w:t xml:space="preserve">1) </w:t>
+            </w:r>
+            <w:r>
+              <w:t>Build and run computationally inexpensive model problems w/o MPI libraries</w:t>
+            </w:r>
+          </w:p>
+          <w:p/>
+          <w:p>
+            <w:r>
+              <w:t xml:space="preserve">2) Document </w:t>
+            </w:r>
+            <w:r>
+              <w:t>and release detailed product designs in code repository and image registry</w:t>
+            </w:r>
+          </w:p>
+        </w:tc>
+        <w:tc>
+          <w:tcPr>
+            <w:tcW w:w="3734" w:type="dxa"/>
+          </w:tcPr>
+          <w:p>
+            <w:r>
+              <w:t>1) Extend support for products on computing platforms commonly used by CRIOS community that differ from development environments</w:t>
+            </w:r>
+          </w:p>
+          <w:p/>
+          <w:p/>
+        </w:tc>
+      </w:tr>
+      <w:tr>
+        <w:trPr>
+          <w:trHeight w:val="1375"/>
+        </w:trPr>
+        <w:tc>
+          <w:tcPr>
+            <w:tcW w:w="3734" w:type="dxa"/>
+          </w:tcPr>
+          <w:p>
+            <w:r>
+              <w:t>1) Implement GUIs for end users to input model specifications and select data-processing/analyses tasks</w:t>
+            </w:r>
+          </w:p>
+          <w:p/>
+          <w:p>
+            <w:r>
+              <w:t>2) Introduce support for building and running ASTE regional domain problems</w:t>
+            </w:r>
+          </w:p>
+        </w:tc>
+        <w:tc>
+          <w:tcPr>
+            <w:tcW w:w="3734" w:type="dxa"/>
+          </w:tcPr>
+          <w:p>
+            <w:r>
+              <w:t>1) Scale up support for more computationally expensive model problems</w:t>
+            </w:r>
+          </w:p>
+          <w:p/>
+          <w:p>
+            <w:r>
+              <w:t xml:space="preserve">2) Configure support for products on broad range of computing platforms for general </w:t>
+            </w:r>
+            <w:proofErr w:type="spellStart"/>
+            <w:r>
+              <w:t>MITgcm</w:t>
+            </w:r>
+            <w:proofErr w:type="spellEnd"/>
+            <w:r>
+              <w:t>-community use</w:t>
+            </w:r>
+          </w:p>
+        </w:tc>
+      </w:tr>
+    </w:tbl>
+    <w:p>
+      <w:pPr>
+        <w:rPr>
+          <w:b/>
+          <w:bCs/>
+        </w:rPr>
+      </w:pPr>
+    </w:p>
+    <w:p>
+      <w:pPr>
+        <w:rPr>
+          <w:b/>
+          <w:bCs/>
+        </w:rPr>
+      </w:pPr>
+    </w:p>
+    <w:p>
+      <w:pPr>
+        <w:rPr>
+          <w:b/>
+          <w:bCs/>
+        </w:rPr>
+      </w:pPr>
     </w:p>
     <w:sectPr>
       <w:pgSz w:w="12240" w:h="15840"/>
@@ -5974,7 +7735,7 @@
       <w:lvlText w:val="%1)"/>
       <w:lvlJc w:val="left"/>
       <w:pPr>
-        <w:ind w:left="1440" w:hanging="360"/>
+        <w:ind w:left="1350" w:hanging="360"/>
       </w:pPr>
       <w:rPr>
         <w:rFonts w:hint="default"/>

</xml_diff>